<commit_message>
updated description of course
</commit_message>
<xml_diff>
--- a/doc/pub/CSdata/pdf/FYS-MAT3155-4155pre_kommentarer.docx
+++ b/doc/pub/CSdata/pdf/FYS-MAT3155-4155pre_kommentarer.docx
@@ -1,6 +1,6 @@
 
 <file path=word/document.xml><?xml version="1.0" encoding="utf-8"?>
-<w:document xmlns:wpc="http://schemas.microsoft.com/office/word/2010/wordprocessingCanvas" xmlns:mc="http://schemas.openxmlformats.org/markup-compatibility/2006" xmlns:o="urn:schemas-microsoft-com:office:office" xmlns:r="http://schemas.openxmlformats.org/officeDocument/2006/relationships" xmlns:m="http://schemas.openxmlformats.org/officeDocument/2006/math" xmlns:v="urn:schemas-microsoft-com:vml" xmlns:wp14="http://schemas.microsoft.com/office/word/2010/wordprocessingDrawing" xmlns:wp="http://schemas.openxmlformats.org/drawingml/2006/wordprocessingDrawing" xmlns:w10="urn:schemas-microsoft-com:office:word" xmlns:w="http://schemas.openxmlformats.org/wordprocessingml/2006/main" xmlns:w14="http://schemas.microsoft.com/office/word/2010/wordml" xmlns:wpg="http://schemas.microsoft.com/office/word/2010/wordprocessingGroup" xmlns:wpi="http://schemas.microsoft.com/office/word/2010/wordprocessingInk" xmlns:wne="http://schemas.microsoft.com/office/word/2006/wordml" xmlns:wps="http://schemas.microsoft.com/office/word/2010/wordprocessingShape" mc:Ignorable="w14 wp14">
+<w:document xmlns:wpc="http://schemas.microsoft.com/office/word/2010/wordprocessingCanvas" xmlns:mo="http://schemas.microsoft.com/office/mac/office/2008/main" xmlns:mc="http://schemas.openxmlformats.org/markup-compatibility/2006" xmlns:mv="urn:schemas-microsoft-com:mac:vml" xmlns:o="urn:schemas-microsoft-com:office:office" xmlns:r="http://schemas.openxmlformats.org/officeDocument/2006/relationships" xmlns:m="http://schemas.openxmlformats.org/officeDocument/2006/math" xmlns:v="urn:schemas-microsoft-com:vml" xmlns:wp14="http://schemas.microsoft.com/office/word/2010/wordprocessingDrawing" xmlns:wp="http://schemas.openxmlformats.org/drawingml/2006/wordprocessingDrawing" xmlns:w10="urn:schemas-microsoft-com:office:word" xmlns:w="http://schemas.openxmlformats.org/wordprocessingml/2006/main" xmlns:w14="http://schemas.microsoft.com/office/word/2010/wordml" xmlns:w15="http://schemas.microsoft.com/office/word/2012/wordml" xmlns:wpg="http://schemas.microsoft.com/office/word/2010/wordprocessingGroup" xmlns:wpi="http://schemas.microsoft.com/office/word/2010/wordprocessingInk" xmlns:wne="http://schemas.microsoft.com/office/word/2006/wordml" xmlns:wps="http://schemas.microsoft.com/office/word/2010/wordprocessingShape" mc:Ignorable="w14 w15 wp14">
   <w:body>
     <w:tbl>
       <w:tblPr>
@@ -4190,6 +4190,7 @@
               </w:rPr>
             </w:pPr>
             <w:commentRangeStart w:id="0"/>
+            <w:commentRangeStart w:id="1"/>
             <w:r>
               <w:rPr>
                 <w:rFonts w:ascii="Arial" w:hAnsi="Arial" w:cs="Arial"/>
@@ -4223,6 +4224,13 @@
                 <w:rStyle w:val="CommentReference"/>
               </w:rPr>
               <w:commentReference w:id="0"/>
+            </w:r>
+            <w:commentRangeEnd w:id="1"/>
+            <w:r>
+              <w:rPr>
+                <w:rStyle w:val="CommentReference"/>
+              </w:rPr>
+              <w:commentReference w:id="1"/>
             </w:r>
           </w:p>
         </w:tc>
@@ -4439,7 +4447,7 @@
                 <w:sz w:val="22"/>
                 <w:szCs w:val="22"/>
               </w:rPr>
-              <w:t>Se retningslinjer</w:t>
+              <w:t xml:space="preserve">Se </w:t>
             </w:r>
             <w:proofErr w:type="gramStart"/>
             <w:r>
@@ -4449,7 +4457,7 @@
                 <w:sz w:val="22"/>
                 <w:szCs w:val="22"/>
               </w:rPr>
-              <w:t>….</w:t>
+              <w:t>retningslinjer….</w:t>
             </w:r>
             <w:proofErr w:type="gramEnd"/>
           </w:p>
@@ -6950,17 +6958,7 @@
                 <w:sz w:val="22"/>
                 <w:szCs w:val="22"/>
               </w:rPr>
-              <w:t>Gi en kort og konkret beskrivelse av det faglige innholdet i emnet: Hva handler dette emnet om? Skriv 2-3 fullstendige setni</w:t>
-            </w:r>
-            <w:bookmarkStart w:id="1" w:name="_GoBack"/>
-            <w:bookmarkEnd w:id="1"/>
-            <w:r>
-              <w:rPr>
-                <w:rFonts w:ascii="Arial" w:hAnsi="Arial" w:cs="Arial"/>
-                <w:sz w:val="22"/>
-                <w:szCs w:val="22"/>
-              </w:rPr>
-              <w:t>nger.</w:t>
+              <w:t>Gi en kort og konkret beskrivelse av det faglige innholdet i emnet: Hva handler dette emnet om? Skriv 2-3 fullstendige setninger.</w:t>
             </w:r>
           </w:p>
         </w:tc>
@@ -7025,134 +7023,182 @@
                 <w:lang w:val="en-US"/>
               </w:rPr>
             </w:pPr>
-            <w:proofErr w:type="gramStart"/>
             <w:r>
               <w:rPr>
                 <w:rFonts w:ascii="LMRoman10-Regular" w:hAnsi="LMRoman10-Regular" w:cs="LMRoman10-Regular"/>
                 <w:kern w:val="0"/>
                 <w:lang w:val="en-US"/>
               </w:rPr>
-              <w:t>role</w:t>
-            </w:r>
-            <w:proofErr w:type="gramEnd"/>
+              <w:t>role in science. Nowadays we are surrounded by huge amounts of data</w:t>
+            </w:r>
+            <w:ins w:id="2" w:author="Microsoft Office User" w:date="2017-09-17T13:16:00Z">
+              <w:r>
+                <w:rPr>
+                  <w:rFonts w:ascii="LMRoman10-Regular" w:hAnsi="LMRoman10-Regular" w:cs="LMRoman10-Regular"/>
+                  <w:kern w:val="0"/>
+                  <w:lang w:val="en-US"/>
+                </w:rPr>
+                <w:t xml:space="preserve"> which </w:t>
+              </w:r>
+            </w:ins>
+            <w:del w:id="3" w:author="Microsoft Office User" w:date="2017-09-17T13:16:00Z">
+              <w:r>
+                <w:rPr>
+                  <w:rFonts w:ascii="LMRoman10-Regular" w:hAnsi="LMRoman10-Regular" w:cs="LMRoman10-Regular"/>
+                  <w:kern w:val="0"/>
+                  <w:lang w:val="en-US"/>
+                </w:rPr>
+                <w:delText>.</w:delText>
+              </w:r>
+            </w:del>
             <w:r>
               <w:rPr>
                 <w:rFonts w:ascii="LMRoman10-Regular" w:hAnsi="LMRoman10-Regular" w:cs="LMRoman10-Regular"/>
                 <w:kern w:val="0"/>
                 <w:lang w:val="en-US"/>
               </w:rPr>
-              <w:t xml:space="preserve"> in science. Nowadays we are surrounded by huge amounts of data. For</w:t>
-            </w:r>
-            <w:r>
-              <w:rPr>
-                <w:rFonts w:ascii="LMRoman10-Regular" w:hAnsi="LMRoman10-Regular" w:cs="LMRoman10-Regular"/>
-                <w:kern w:val="0"/>
-                <w:lang w:val="en-US"/>
-              </w:rPr>
               <w:t xml:space="preserve"> </w:t>
             </w:r>
-            <w:r>
-              <w:rPr>
-                <w:rFonts w:ascii="LMRoman10-Regular" w:hAnsi="LMRoman10-Regular" w:cs="LMRoman10-Regular"/>
-                <w:kern w:val="0"/>
-                <w:lang w:val="en-US"/>
-              </w:rPr>
-              <w:t>example, there are about one trillion web pages; more than one hour of video</w:t>
-            </w:r>
-            <w:r>
-              <w:rPr>
-                <w:rFonts w:ascii="LMRoman10-Regular" w:hAnsi="LMRoman10-Regular" w:cs="LMRoman10-Regular"/>
-                <w:kern w:val="0"/>
-                <w:lang w:val="en-US"/>
-              </w:rPr>
-              <w:t xml:space="preserve"> </w:t>
-            </w:r>
-            <w:r>
-              <w:rPr>
-                <w:rFonts w:ascii="LMRoman10-Regular" w:hAnsi="LMRoman10-Regular" w:cs="LMRoman10-Regular"/>
-                <w:kern w:val="0"/>
-                <w:lang w:val="en-US"/>
-              </w:rPr>
-              <w:t>is uploaded to YouTube every second, amounting to 10 years of content every</w:t>
-            </w:r>
-            <w:r>
-              <w:rPr>
-                <w:rFonts w:ascii="LMRoman10-Regular" w:hAnsi="LMRoman10-Regular" w:cs="LMRoman10-Regular"/>
-                <w:kern w:val="0"/>
-                <w:lang w:val="en-US"/>
-              </w:rPr>
-              <w:t xml:space="preserve"> </w:t>
-            </w:r>
-            <w:r>
-              <w:rPr>
-                <w:rFonts w:ascii="LMRoman10-Regular" w:hAnsi="LMRoman10-Regular" w:cs="LMRoman10-Regular"/>
-                <w:kern w:val="0"/>
-                <w:lang w:val="en-US"/>
-              </w:rPr>
-              <w:t>day; the genomes of 1000s of people, each of which has a length of 3</w:t>
-            </w:r>
-            <w:r>
-              <w:rPr>
-                <w:rFonts w:ascii="LMMathItalic10-Regular" w:hAnsi="LMMathItalic10-Regular" w:cs="LMMathItalic10-Regular"/>
-                <w:i/>
-                <w:iCs/>
-                <w:kern w:val="0"/>
-                <w:lang w:val="en-US"/>
-              </w:rPr>
-              <w:t>.</w:t>
-            </w:r>
-            <w:r>
-              <w:rPr>
-                <w:rFonts w:ascii="LMRoman10-Regular" w:hAnsi="LMRoman10-Regular" w:cs="LMRoman10-Regular"/>
-                <w:kern w:val="0"/>
-                <w:lang w:val="en-US"/>
-              </w:rPr>
-              <w:t xml:space="preserve">8 </w:t>
-            </w:r>
-            <w:r>
-              <w:rPr>
-                <w:rFonts w:ascii="LMMathSymbols10-Regular" w:hAnsi="LMMathSymbols10-Regular" w:cs="LMMathSymbols10-Regular"/>
-                <w:kern w:val="0"/>
-                <w:lang w:val="en-US"/>
-              </w:rPr>
-              <w:t xml:space="preserve">× </w:t>
-            </w:r>
-            <w:r>
-              <w:rPr>
-                <w:rFonts w:ascii="LMRoman10-Regular" w:hAnsi="LMRoman10-Regular" w:cs="LMRoman10-Regular"/>
-                <w:kern w:val="0"/>
-                <w:lang w:val="en-US"/>
-              </w:rPr>
-              <w:t>10</w:t>
-            </w:r>
-            <w:r>
-              <w:rPr>
-                <w:rFonts w:ascii="LMRoman7-Regular" w:hAnsi="LMRoman7-Regular" w:cs="LMRoman7-Regular"/>
-                <w:kern w:val="0"/>
-                <w:sz w:val="14"/>
-                <w:szCs w:val="14"/>
-                <w:lang w:val="en-US"/>
-              </w:rPr>
-              <w:t>9</w:t>
-            </w:r>
-            <w:r>
-              <w:rPr>
-                <w:rFonts w:ascii="LMRoman7-Regular" w:hAnsi="LMRoman7-Regular" w:cs="LMRoman7-Regular"/>
-                <w:kern w:val="0"/>
-                <w:sz w:val="14"/>
-                <w:szCs w:val="14"/>
-                <w:lang w:val="en-US"/>
-              </w:rPr>
-              <w:t xml:space="preserve"> </w:t>
-            </w:r>
-            <w:r>
-              <w:rPr>
-                <w:rFonts w:ascii="LMRoman10-Regular" w:hAnsi="LMRoman10-Regular" w:cs="LMRoman10-Regular"/>
-                <w:kern w:val="0"/>
-                <w:lang w:val="en-US"/>
-              </w:rPr>
-              <w:t>base pairs, have been sequenced by various labs and so on. This deluge of data</w:t>
-            </w:r>
+            <w:del w:id="4" w:author="Microsoft Office User" w:date="2017-09-17T13:15:00Z">
+              <w:r>
+                <w:rPr>
+                  <w:rFonts w:ascii="LMRoman10-Regular" w:hAnsi="LMRoman10-Regular" w:cs="LMRoman10-Regular"/>
+                  <w:kern w:val="0"/>
+                  <w:lang w:val="en-US"/>
+                </w:rPr>
+                <w:delText>For</w:delText>
+              </w:r>
+              <w:r>
+                <w:rPr>
+                  <w:rFonts w:ascii="LMRoman10-Regular" w:hAnsi="LMRoman10-Regular" w:cs="LMRoman10-Regular"/>
+                  <w:kern w:val="0"/>
+                  <w:lang w:val="en-US"/>
+                </w:rPr>
+                <w:delText xml:space="preserve"> </w:delText>
+              </w:r>
+              <w:r>
+                <w:rPr>
+                  <w:rFonts w:ascii="LMRoman10-Regular" w:hAnsi="LMRoman10-Regular" w:cs="LMRoman10-Regular"/>
+                  <w:kern w:val="0"/>
+                  <w:lang w:val="en-US"/>
+                </w:rPr>
+                <w:delText>example, there are about one trillion web pages; more than one hour of video</w:delText>
+              </w:r>
+              <w:r>
+                <w:rPr>
+                  <w:rFonts w:ascii="LMRoman10-Regular" w:hAnsi="LMRoman10-Regular" w:cs="LMRoman10-Regular"/>
+                  <w:kern w:val="0"/>
+                  <w:lang w:val="en-US"/>
+                </w:rPr>
+                <w:delText xml:space="preserve"> </w:delText>
+              </w:r>
+              <w:r>
+                <w:rPr>
+                  <w:rFonts w:ascii="LMRoman10-Regular" w:hAnsi="LMRoman10-Regular" w:cs="LMRoman10-Regular"/>
+                  <w:kern w:val="0"/>
+                  <w:lang w:val="en-US"/>
+                </w:rPr>
+                <w:delText>is uploaded to YouTube every second, amounting to 10 years of content every</w:delText>
+              </w:r>
+              <w:r>
+                <w:rPr>
+                  <w:rFonts w:ascii="LMRoman10-Regular" w:hAnsi="LMRoman10-Regular" w:cs="LMRoman10-Regular"/>
+                  <w:kern w:val="0"/>
+                  <w:lang w:val="en-US"/>
+                </w:rPr>
+                <w:delText xml:space="preserve"> </w:delText>
+              </w:r>
+              <w:r>
+                <w:rPr>
+                  <w:rFonts w:ascii="LMRoman10-Regular" w:hAnsi="LMRoman10-Regular" w:cs="LMRoman10-Regular"/>
+                  <w:kern w:val="0"/>
+                  <w:lang w:val="en-US"/>
+                </w:rPr>
+                <w:delText>day; the genomes of 1000s of people, each of which has a length of 3</w:delText>
+              </w:r>
+              <w:r>
+                <w:rPr>
+                  <w:rFonts w:ascii="LMMathItalic10-Regular" w:hAnsi="LMMathItalic10-Regular" w:cs="LMMathItalic10-Regular"/>
+                  <w:i/>
+                  <w:iCs/>
+                  <w:kern w:val="0"/>
+                  <w:lang w:val="en-US"/>
+                </w:rPr>
+                <w:delText>.</w:delText>
+              </w:r>
+              <w:r>
+                <w:rPr>
+                  <w:rFonts w:ascii="LMRoman10-Regular" w:hAnsi="LMRoman10-Regular" w:cs="LMRoman10-Regular"/>
+                  <w:kern w:val="0"/>
+                  <w:lang w:val="en-US"/>
+                </w:rPr>
+                <w:delText xml:space="preserve">8 </w:delText>
+              </w:r>
+              <w:r>
+                <w:rPr>
+                  <w:rFonts w:ascii="LMMathSymbols10-Regular" w:hAnsi="LMMathSymbols10-Regular" w:cs="LMMathSymbols10-Regular"/>
+                  <w:kern w:val="0"/>
+                  <w:lang w:val="en-US"/>
+                </w:rPr>
+                <w:delText xml:space="preserve">× </w:delText>
+              </w:r>
+              <w:r>
+                <w:rPr>
+                  <w:rFonts w:ascii="LMRoman10-Regular" w:hAnsi="LMRoman10-Regular" w:cs="LMRoman10-Regular"/>
+                  <w:kern w:val="0"/>
+                  <w:lang w:val="en-US"/>
+                </w:rPr>
+                <w:delText>10</w:delText>
+              </w:r>
+              <w:r>
+                <w:rPr>
+                  <w:rFonts w:ascii="LMRoman7-Regular" w:hAnsi="LMRoman7-Regular" w:cs="LMRoman7-Regular"/>
+                  <w:kern w:val="0"/>
+                  <w:sz w:val="14"/>
+                  <w:szCs w:val="14"/>
+                  <w:lang w:val="en-US"/>
+                </w:rPr>
+                <w:delText>9</w:delText>
+              </w:r>
+              <w:r>
+                <w:rPr>
+                  <w:rFonts w:ascii="LMRoman7-Regular" w:hAnsi="LMRoman7-Regular" w:cs="LMRoman7-Regular"/>
+                  <w:kern w:val="0"/>
+                  <w:sz w:val="14"/>
+                  <w:szCs w:val="14"/>
+                  <w:lang w:val="en-US"/>
+                </w:rPr>
+                <w:delText xml:space="preserve"> </w:delText>
+              </w:r>
+              <w:r>
+                <w:rPr>
+                  <w:rFonts w:ascii="LMRoman10-Regular" w:hAnsi="LMRoman10-Regular" w:cs="LMRoman10-Regular"/>
+                  <w:kern w:val="0"/>
+                  <w:lang w:val="en-US"/>
+                </w:rPr>
+                <w:delText xml:space="preserve">base pairs, have been sequenced by various labs and so on. </w:delText>
+              </w:r>
+            </w:del>
+            <w:del w:id="5" w:author="Microsoft Office User" w:date="2017-09-17T13:16:00Z">
+              <w:r>
+                <w:rPr>
+                  <w:rFonts w:ascii="LMRoman10-Regular" w:hAnsi="LMRoman10-Regular" w:cs="LMRoman10-Regular"/>
+                  <w:kern w:val="0"/>
+                  <w:lang w:val="en-US"/>
+                </w:rPr>
+                <w:delText>This delu</w:delText>
+              </w:r>
+            </w:del>
+            <w:del w:id="6" w:author="Microsoft Office User" w:date="2017-09-17T13:15:00Z">
+              <w:r>
+                <w:rPr>
+                  <w:rFonts w:ascii="LMRoman10-Regular" w:hAnsi="LMRoman10-Regular" w:cs="LMRoman10-Regular"/>
+                  <w:kern w:val="0"/>
+                  <w:lang w:val="en-US"/>
+                </w:rPr>
+                <w:delText>ge of data</w:delText>
+              </w:r>
+            </w:del>
           </w:p>
           <w:p>
             <w:pPr>
@@ -7167,23 +7213,13 @@
                 <w:lang w:val="en-US"/>
               </w:rPr>
             </w:pPr>
-            <w:proofErr w:type="gramStart"/>
             <w:r>
               <w:rPr>
                 <w:rFonts w:ascii="LMRoman10-Regular" w:hAnsi="LMRoman10-Regular" w:cs="LMRoman10-Regular"/>
                 <w:kern w:val="0"/>
                 <w:lang w:val="en-US"/>
               </w:rPr>
-              <w:t>calls</w:t>
-            </w:r>
-            <w:proofErr w:type="gramEnd"/>
-            <w:r>
-              <w:rPr>
-                <w:rFonts w:ascii="LMRoman10-Regular" w:hAnsi="LMRoman10-Regular" w:cs="LMRoman10-Regular"/>
-                <w:kern w:val="0"/>
-                <w:lang w:val="en-US"/>
-              </w:rPr>
-              <w:t xml:space="preserve"> for automated methods of data analysis, which is exactly what machine</w:t>
+              <w:t>calls for automated methods of data analysis, which is exactly what machine</w:t>
             </w:r>
             <w:r>
               <w:rPr>
@@ -7263,32 +7299,30 @@
                 <w:lang w:val="en-US"/>
               </w:rPr>
             </w:pPr>
-            <w:proofErr w:type="gramStart"/>
             <w:r>
               <w:rPr>
                 <w:rFonts w:ascii="LMRoman10-Regular" w:hAnsi="LMRoman10-Regular" w:cs="LMRoman10-Regular"/>
                 <w:kern w:val="0"/>
                 <w:lang w:val="en-US"/>
               </w:rPr>
-              <w:t>tools</w:t>
-            </w:r>
-            <w:proofErr w:type="gramEnd"/>
+              <w:t xml:space="preserve">tools of probability theory, the aim of this course is to expose you </w:t>
+            </w:r>
+            <w:commentRangeStart w:id="7"/>
             <w:r>
               <w:rPr>
                 <w:rFonts w:ascii="LMRoman10-Regular" w:hAnsi="LMRoman10-Regular" w:cs="LMRoman10-Regular"/>
                 <w:kern w:val="0"/>
                 <w:lang w:val="en-US"/>
               </w:rPr>
-              <w:t xml:space="preserve"> of probability theory, the aim of this course is to expose you </w:t>
-            </w:r>
-            <w:commentRangeStart w:id="2"/>
+              <w:t>to central</w:t>
+            </w:r>
             <w:r>
               <w:rPr>
                 <w:rFonts w:ascii="LMRoman10-Regular" w:hAnsi="LMRoman10-Regular" w:cs="LMRoman10-Regular"/>
                 <w:kern w:val="0"/>
                 <w:lang w:val="en-US"/>
               </w:rPr>
-              <w:t>to central</w:t>
+              <w:t xml:space="preserve"> </w:t>
             </w:r>
             <w:r>
               <w:rPr>
@@ -7296,7 +7330,7 @@
                 <w:kern w:val="0"/>
                 <w:lang w:val="en-US"/>
               </w:rPr>
-              <w:t xml:space="preserve"> </w:t>
+              <w:t>methods in probability theory linked with machine learning.</w:t>
             </w:r>
             <w:r>
               <w:rPr>
@@ -7304,39 +7338,15 @@
                 <w:kern w:val="0"/>
                 <w:lang w:val="en-US"/>
               </w:rPr>
-              <w:t>methods in probability theory linked with machine lear</w:t>
-            </w:r>
-            <w:r>
-              <w:rPr>
-                <w:rFonts w:ascii="LMRoman10-Regular" w:hAnsi="LMRoman10-Regular" w:cs="LMRoman10-Regular"/>
-                <w:kern w:val="0"/>
-                <w:lang w:val="en-US"/>
-              </w:rPr>
-              <w:t>n</w:t>
-            </w:r>
-            <w:r>
-              <w:rPr>
-                <w:rFonts w:ascii="LMRoman10-Regular" w:hAnsi="LMRoman10-Regular" w:cs="LMRoman10-Regular"/>
-                <w:kern w:val="0"/>
-                <w:lang w:val="en-US"/>
-              </w:rPr>
-              <w:t>ing.</w:t>
-            </w:r>
-            <w:r>
-              <w:rPr>
-                <w:rFonts w:ascii="LMRoman10-Regular" w:hAnsi="LMRoman10-Regular" w:cs="LMRoman10-Regular"/>
-                <w:kern w:val="0"/>
-                <w:lang w:val="en-US"/>
-              </w:rPr>
               <w:t xml:space="preserve"> </w:t>
             </w:r>
-            <w:commentRangeEnd w:id="2"/>
+            <w:commentRangeEnd w:id="7"/>
             <w:r>
               <w:rPr>
                 <w:rStyle w:val="CommentReference"/>
                 <w:lang w:eastAsia="en-US"/>
               </w:rPr>
-              <w:commentReference w:id="2"/>
+              <w:commentReference w:id="7"/>
             </w:r>
             <w:r>
               <w:rPr>
@@ -7367,7 +7377,7 @@
                 <w:kern w:val="0"/>
                 <w:lang w:val="en-US"/>
               </w:rPr>
-              <w:t>This course covers thus topics like Monte Carlo methods and Ma</w:t>
+              <w:t>This course covers thus topics like Monte Carlo methods and Markov chains,</w:t>
             </w:r>
             <w:r>
               <w:rPr>
@@ -7375,7 +7385,7 @@
                 <w:kern w:val="0"/>
                 <w:lang w:val="en-US"/>
               </w:rPr>
-              <w:t>r</w:t>
+              <w:t xml:space="preserve"> </w:t>
             </w:r>
             <w:r>
               <w:rPr>
@@ -7383,7 +7393,7 @@
                 <w:kern w:val="0"/>
                 <w:lang w:val="en-US"/>
               </w:rPr>
-              <w:t>kov chains,</w:t>
+              <w:t>Bayesian statistics, error estimates, various linear methods, optimization of data</w:t>
             </w:r>
             <w:r>
               <w:rPr>
@@ -7399,7 +7409,7 @@
                 <w:kern w:val="0"/>
                 <w:lang w:val="en-US"/>
               </w:rPr>
-              <w:t>Bayesian statistics, error estimates, various linear methods, optimization of data</w:t>
+              <w:t>and error analysis and central algorithms in machine learning. The course has</w:t>
             </w:r>
             <w:r>
               <w:rPr>
@@ -7415,7 +7425,7 @@
                 <w:kern w:val="0"/>
                 <w:lang w:val="en-US"/>
               </w:rPr>
-              <w:t>and error analysis and central alg</w:t>
+              <w:t>several numerical projects and numerical exercises that are meant to illustrate</w:t>
             </w:r>
             <w:r>
               <w:rPr>
@@ -7423,7 +7433,7 @@
                 <w:kern w:val="0"/>
                 <w:lang w:val="en-US"/>
               </w:rPr>
-              <w:t>o</w:t>
+              <w:t xml:space="preserve"> </w:t>
             </w:r>
             <w:r>
               <w:rPr>
@@ -7431,71 +7441,7 @@
                 <w:kern w:val="0"/>
                 <w:lang w:val="en-US"/>
               </w:rPr>
-              <w:t>rithms in machine learning. The course has</w:t>
-            </w:r>
-            <w:r>
-              <w:rPr>
-                <w:rFonts w:ascii="LMRoman10-Regular" w:hAnsi="LMRoman10-Regular" w:cs="LMRoman10-Regular"/>
-                <w:kern w:val="0"/>
-                <w:lang w:val="en-US"/>
-              </w:rPr>
-              <w:t xml:space="preserve"> </w:t>
-            </w:r>
-            <w:r>
-              <w:rPr>
-                <w:rFonts w:ascii="LMRoman10-Regular" w:hAnsi="LMRoman10-Regular" w:cs="LMRoman10-Regular"/>
-                <w:kern w:val="0"/>
-                <w:lang w:val="en-US"/>
-              </w:rPr>
-              <w:t>several numerical pr</w:t>
-            </w:r>
-            <w:r>
-              <w:rPr>
-                <w:rFonts w:ascii="LMRoman10-Regular" w:hAnsi="LMRoman10-Regular" w:cs="LMRoman10-Regular"/>
-                <w:kern w:val="0"/>
-                <w:lang w:val="en-US"/>
-              </w:rPr>
-              <w:t>o</w:t>
-            </w:r>
-            <w:r>
-              <w:rPr>
-                <w:rFonts w:ascii="LMRoman10-Regular" w:hAnsi="LMRoman10-Regular" w:cs="LMRoman10-Regular"/>
-                <w:kern w:val="0"/>
-                <w:lang w:val="en-US"/>
-              </w:rPr>
-              <w:t>jects and numerical exercises that are meant to illustrate</w:t>
-            </w:r>
-            <w:r>
-              <w:rPr>
-                <w:rFonts w:ascii="LMRoman10-Regular" w:hAnsi="LMRoman10-Regular" w:cs="LMRoman10-Regular"/>
-                <w:kern w:val="0"/>
-                <w:lang w:val="en-US"/>
-              </w:rPr>
-              <w:t xml:space="preserve"> </w:t>
-            </w:r>
-            <w:r>
-              <w:rPr>
-                <w:rFonts w:ascii="LMRoman10-Regular" w:hAnsi="LMRoman10-Regular" w:cs="LMRoman10-Regular"/>
-                <w:kern w:val="0"/>
-                <w:lang w:val="en-US"/>
-              </w:rPr>
-              <w:t>the the</w:t>
-            </w:r>
-            <w:r>
-              <w:rPr>
-                <w:rFonts w:ascii="LMRoman10-Regular" w:hAnsi="LMRoman10-Regular" w:cs="LMRoman10-Regular"/>
-                <w:kern w:val="0"/>
-                <w:lang w:val="en-US"/>
-              </w:rPr>
-              <w:t>o</w:t>
-            </w:r>
-            <w:r>
-              <w:rPr>
-                <w:rFonts w:ascii="LMRoman10-Regular" w:hAnsi="LMRoman10-Regular" w:cs="LMRoman10-Regular"/>
-                <w:kern w:val="0"/>
-                <w:lang w:val="en-US"/>
-              </w:rPr>
-              <w:t>ry.</w:t>
+              <w:t>the theory.</w:t>
             </w:r>
           </w:p>
         </w:tc>
@@ -7568,7 +7514,6 @@
                 <w:sz w:val="22"/>
                 <w:szCs w:val="22"/>
               </w:rPr>
-              <w:lastRenderedPageBreak/>
               <w:t>Hva lærer du?</w:t>
             </w:r>
           </w:p>
@@ -7663,7 +7608,7 @@
               <w:adjustRightInd w:val="0"/>
               <w:textAlignment w:val="auto"/>
               <w:rPr>
-                <w:ins w:id="3" w:author="Espen Murtnes" w:date="2017-09-13T13:49:00Z"/>
+                <w:ins w:id="8" w:author="Espen Murtnes" w:date="2017-09-13T13:49:00Z"/>
                 <w:rFonts w:ascii="LMRoman10-Regular" w:hAnsi="LMRoman10-Regular" w:cs="LMRoman10-Regular"/>
                 <w:kern w:val="0"/>
                 <w:lang w:val="en-US"/>
@@ -7691,7 +7636,7 @@
                 <w:kern w:val="0"/>
                 <w:lang w:val="en-US"/>
               </w:rPr>
-              <w:t>studies of data analysis and machine learning. The course is pr</w:t>
+              <w:t>studies of data analysis and machine learning. The course is project based and</w:t>
             </w:r>
             <w:r>
               <w:rPr>
@@ -7699,7 +7644,7 @@
                 <w:kern w:val="0"/>
                 <w:lang w:val="en-US"/>
               </w:rPr>
-              <w:t>o</w:t>
+              <w:t xml:space="preserve"> </w:t>
             </w:r>
             <w:r>
               <w:rPr>
@@ -7707,7 +7652,7 @@
                 <w:kern w:val="0"/>
                 <w:lang w:val="en-US"/>
               </w:rPr>
-              <w:t>ject based and</w:t>
+              <w:t>through the various projects, normally three, the students will be exposed to</w:t>
             </w:r>
             <w:r>
               <w:rPr>
@@ -7723,7 +7668,7 @@
                 <w:kern w:val="0"/>
                 <w:lang w:val="en-US"/>
               </w:rPr>
-              <w:t>through the various projects, normally three, the students will be exposed to</w:t>
+              <w:t>fundamental research problems in these fields, with the aim to reproduce state of</w:t>
             </w:r>
             <w:r>
               <w:rPr>
@@ -7739,57 +7684,9 @@
                 <w:kern w:val="0"/>
                 <w:lang w:val="en-US"/>
               </w:rPr>
-              <w:t>fundamental research pro</w:t>
-            </w:r>
-            <w:r>
-              <w:rPr>
-                <w:rFonts w:ascii="LMRoman10-Regular" w:hAnsi="LMRoman10-Regular" w:cs="LMRoman10-Regular"/>
-                <w:kern w:val="0"/>
-                <w:lang w:val="en-US"/>
-              </w:rPr>
-              <w:t>b</w:t>
-            </w:r>
-            <w:r>
-              <w:rPr>
-                <w:rFonts w:ascii="LMRoman10-Regular" w:hAnsi="LMRoman10-Regular" w:cs="LMRoman10-Regular"/>
-                <w:kern w:val="0"/>
-                <w:lang w:val="en-US"/>
-              </w:rPr>
-              <w:t>lems in these fields, with the aim to reproduce state of</w:t>
-            </w:r>
-            <w:r>
-              <w:rPr>
-                <w:rFonts w:ascii="LMRoman10-Regular" w:hAnsi="LMRoman10-Regular" w:cs="LMRoman10-Regular"/>
-                <w:kern w:val="0"/>
-                <w:lang w:val="en-US"/>
-              </w:rPr>
-              <w:t xml:space="preserve"> </w:t>
-            </w:r>
-            <w:r>
-              <w:rPr>
-                <w:rFonts w:ascii="LMRoman10-Regular" w:hAnsi="LMRoman10-Regular" w:cs="LMRoman10-Regular"/>
-                <w:kern w:val="0"/>
-                <w:lang w:val="en-US"/>
-              </w:rPr>
-              <w:t>the art sc</w:t>
-            </w:r>
-            <w:r>
-              <w:rPr>
-                <w:rFonts w:ascii="LMRoman10-Regular" w:hAnsi="LMRoman10-Regular" w:cs="LMRoman10-Regular"/>
-                <w:kern w:val="0"/>
-                <w:lang w:val="en-US"/>
-              </w:rPr>
-              <w:t>i</w:t>
-            </w:r>
-            <w:r>
-              <w:rPr>
-                <w:rFonts w:ascii="LMRoman10-Regular" w:hAnsi="LMRoman10-Regular" w:cs="LMRoman10-Regular"/>
-                <w:kern w:val="0"/>
-                <w:lang w:val="en-US"/>
-              </w:rPr>
-              <w:t xml:space="preserve">entific results. The students will learn to develop and structure </w:t>
-            </w:r>
-            <w:del w:id="4" w:author="Espen Murtnes" w:date="2017-09-13T13:49:00Z">
+              <w:t xml:space="preserve">the art scientific results. The students will learn to develop and structure </w:t>
+            </w:r>
+            <w:del w:id="9" w:author="Espen Murtnes" w:date="2017-09-13T13:49:00Z">
               <w:r>
                 <w:rPr>
                   <w:rFonts w:ascii="LMRoman10-Regular" w:hAnsi="LMRoman10-Regular" w:cs="LMRoman10-Regular"/>
@@ -7829,7 +7726,7 @@
                 <w:kern w:val="0"/>
                 <w:lang w:val="en-US"/>
               </w:rPr>
-              <w:t>codes for studying these systems, get acquainted with co</w:t>
+              <w:t>codes for studying these systems, get acquainted with computing facilities and</w:t>
             </w:r>
             <w:r>
               <w:rPr>
@@ -7837,7 +7734,7 @@
                 <w:kern w:val="0"/>
                 <w:lang w:val="en-US"/>
               </w:rPr>
-              <w:t>m</w:t>
+              <w:t xml:space="preserve"> </w:t>
             </w:r>
             <w:r>
               <w:rPr>
@@ -7845,39 +7742,7 @@
                 <w:kern w:val="0"/>
                 <w:lang w:val="en-US"/>
               </w:rPr>
-              <w:t>puting facilities and</w:t>
-            </w:r>
-            <w:r>
-              <w:rPr>
-                <w:rFonts w:ascii="LMRoman10-Regular" w:hAnsi="LMRoman10-Regular" w:cs="LMRoman10-Regular"/>
-                <w:kern w:val="0"/>
-                <w:lang w:val="en-US"/>
-              </w:rPr>
-              <w:t xml:space="preserve"> </w:t>
-            </w:r>
-            <w:r>
-              <w:rPr>
-                <w:rFonts w:ascii="LMRoman10-Regular" w:hAnsi="LMRoman10-Regular" w:cs="LMRoman10-Regular"/>
-                <w:kern w:val="0"/>
-                <w:lang w:val="en-US"/>
-              </w:rPr>
-              <w:t>learn to handle large scientific projects. A good scientific and eth</w:t>
-            </w:r>
-            <w:r>
-              <w:rPr>
-                <w:rFonts w:ascii="LMRoman10-Regular" w:hAnsi="LMRoman10-Regular" w:cs="LMRoman10-Regular"/>
-                <w:kern w:val="0"/>
-                <w:lang w:val="en-US"/>
-              </w:rPr>
-              <w:t>i</w:t>
-            </w:r>
-            <w:r>
-              <w:rPr>
-                <w:rFonts w:ascii="LMRoman10-Regular" w:hAnsi="LMRoman10-Regular" w:cs="LMRoman10-Regular"/>
-                <w:kern w:val="0"/>
-                <w:lang w:val="en-US"/>
-              </w:rPr>
-              <w:t>cal conduct is</w:t>
+              <w:t>learn to handle large scientific projects. A good scientific and ethical conduct is</w:t>
             </w:r>
             <w:r>
               <w:rPr>
@@ -7904,7 +7769,7 @@
               <w:adjustRightInd w:val="0"/>
               <w:textAlignment w:val="auto"/>
               <w:rPr>
-                <w:ins w:id="5" w:author="Espen Murtnes" w:date="2017-09-13T13:49:00Z"/>
+                <w:ins w:id="10" w:author="Espen Murtnes" w:date="2017-09-13T13:49:00Z"/>
                 <w:rFonts w:ascii="LMRoman10-Regular" w:hAnsi="LMRoman10-Regular" w:cs="LMRoman10-Regular"/>
                 <w:kern w:val="0"/>
                 <w:lang w:val="en-US"/>
@@ -7919,7 +7784,7 @@
               <w:adjustRightInd w:val="0"/>
               <w:textAlignment w:val="auto"/>
               <w:rPr>
-                <w:ins w:id="6" w:author="Espen Murtnes" w:date="2017-09-13T13:50:00Z"/>
+                <w:ins w:id="11" w:author="Espen Murtnes" w:date="2017-09-13T13:50:00Z"/>
                 <w:rFonts w:ascii="LMRoman10-Regular" w:hAnsi="LMRoman10-Regular" w:cs="LMRoman10-Regular"/>
                 <w:kern w:val="0"/>
                 <w:lang w:val="en-US"/>
@@ -7950,7 +7815,7 @@
               <w:adjustRightInd w:val="0"/>
               <w:textAlignment w:val="auto"/>
               <w:rPr>
-                <w:del w:id="7" w:author="Espen Murtnes" w:date="2017-09-13T13:50:00Z"/>
+                <w:del w:id="12" w:author="Espen Murtnes" w:date="2017-09-13T13:50:00Z"/>
                 <w:rFonts w:ascii="LMRoman10-Regular" w:hAnsi="LMRoman10-Regular" w:cs="LMRoman10-Regular"/>
                 <w:kern w:val="0"/>
                 <w:lang w:val="en-US"/>
@@ -7986,23 +7851,7 @@
                 <w:kern w:val="0"/>
                 <w:lang w:val="en-US"/>
               </w:rPr>
-              <w:t>data optimiz</w:t>
-            </w:r>
-            <w:r>
-              <w:rPr>
-                <w:rFonts w:ascii="LMRoman10-Regular" w:hAnsi="LMRoman10-Regular" w:cs="LMRoman10-Regular"/>
-                <w:kern w:val="0"/>
-                <w:lang w:val="en-US"/>
-              </w:rPr>
-              <w:t>a</w:t>
-            </w:r>
-            <w:r>
-              <w:rPr>
-                <w:rFonts w:ascii="LMRoman10-Regular" w:hAnsi="LMRoman10-Regular" w:cs="LMRoman10-Regular"/>
-                <w:kern w:val="0"/>
-                <w:lang w:val="en-US"/>
-              </w:rPr>
-              <w:t>tion and machine learning;</w:t>
+              <w:t>data optimization and machine learning;</w:t>
             </w:r>
           </w:p>
           <w:p>
@@ -8032,23 +7881,7 @@
                 <w:kern w:val="0"/>
                 <w:lang w:val="en-US"/>
               </w:rPr>
-              <w:t>Be capable of extending the acquired knowledge to other sy</w:t>
-            </w:r>
-            <w:r>
-              <w:rPr>
-                <w:rFonts w:ascii="LMRoman10-Regular" w:hAnsi="LMRoman10-Regular" w:cs="LMRoman10-Regular"/>
-                <w:kern w:val="0"/>
-                <w:lang w:val="en-US"/>
-              </w:rPr>
-              <w:t>s</w:t>
-            </w:r>
-            <w:r>
-              <w:rPr>
-                <w:rFonts w:ascii="LMRoman10-Regular" w:hAnsi="LMRoman10-Regular" w:cs="LMRoman10-Regular"/>
-                <w:kern w:val="0"/>
-                <w:lang w:val="en-US"/>
-              </w:rPr>
-              <w:t>tems and</w:t>
+              <w:t>Be capable of extending the acquired knowledge to other systems and</w:t>
             </w:r>
             <w:r>
               <w:rPr>
@@ -8094,23 +7927,7 @@
                 <w:kern w:val="0"/>
                 <w:lang w:val="en-US"/>
               </w:rPr>
-              <w:t>Have an understanding of central algorithms used in data anal</w:t>
-            </w:r>
-            <w:r>
-              <w:rPr>
-                <w:rFonts w:ascii="LMRoman10-Regular" w:hAnsi="LMRoman10-Regular" w:cs="LMRoman10-Regular"/>
-                <w:kern w:val="0"/>
-                <w:lang w:val="en-US"/>
-              </w:rPr>
-              <w:t>y</w:t>
-            </w:r>
-            <w:r>
-              <w:rPr>
-                <w:rFonts w:ascii="LMRoman10-Regular" w:hAnsi="LMRoman10-Regular" w:cs="LMRoman10-Regular"/>
-                <w:kern w:val="0"/>
-                <w:lang w:val="en-US"/>
-              </w:rPr>
-              <w:t>sis and</w:t>
+              <w:t>Have an understanding of central algorithms used in data analysis and</w:t>
             </w:r>
             <w:r>
               <w:rPr>
@@ -8202,23 +8019,7 @@
                 <w:kern w:val="0"/>
                 <w:lang w:val="en-US"/>
               </w:rPr>
-              <w:t>Gain knowledge of central aspects of Monte Carlo methods, Ma</w:t>
-            </w:r>
-            <w:r>
-              <w:rPr>
-                <w:rFonts w:ascii="LMRoman10-Regular" w:hAnsi="LMRoman10-Regular" w:cs="LMRoman10-Regular"/>
-                <w:kern w:val="0"/>
-                <w:lang w:val="en-US"/>
-              </w:rPr>
-              <w:t>r</w:t>
-            </w:r>
-            <w:r>
-              <w:rPr>
-                <w:rFonts w:ascii="LMRoman10-Regular" w:hAnsi="LMRoman10-Regular" w:cs="LMRoman10-Regular"/>
-                <w:kern w:val="0"/>
-                <w:lang w:val="en-US"/>
-              </w:rPr>
-              <w:t>kov chains,</w:t>
+              <w:t>Gain knowledge of central aspects of Monte Carlo methods, Markov chains,</w:t>
             </w:r>
             <w:r>
               <w:rPr>
@@ -8357,23 +8158,7 @@
                 <w:kern w:val="0"/>
                 <w:lang w:val="en-US"/>
               </w:rPr>
-              <w:t>a central role and students are expected to know modern pr</w:t>
-            </w:r>
-            <w:r>
-              <w:rPr>
-                <w:rFonts w:ascii="LMRoman10-Regular" w:hAnsi="LMRoman10-Regular" w:cs="LMRoman10-Regular"/>
-                <w:kern w:val="0"/>
-                <w:lang w:val="en-US"/>
-              </w:rPr>
-              <w:t>o</w:t>
-            </w:r>
-            <w:r>
-              <w:rPr>
-                <w:rFonts w:ascii="LMRoman10-Regular" w:hAnsi="LMRoman10-Regular" w:cs="LMRoman10-Regular"/>
-                <w:kern w:val="0"/>
-                <w:lang w:val="en-US"/>
-              </w:rPr>
-              <w:t>gra</w:t>
+              <w:t>a central role and students are expected to know modern progra</w:t>
             </w:r>
             <w:r>
               <w:rPr>
@@ -8493,7 +8278,7 @@
                 <w:lang w:val="en-US"/>
               </w:rPr>
             </w:pPr>
-            <w:commentRangeStart w:id="8"/>
+            <w:commentRangeStart w:id="13"/>
             <w:proofErr w:type="spellStart"/>
             <w:r>
               <w:rPr>
@@ -8534,13 +8319,166 @@
               </w:rPr>
               <w:t>:</w:t>
             </w:r>
-            <w:commentRangeEnd w:id="8"/>
+            <w:commentRangeEnd w:id="13"/>
             <w:r>
               <w:rPr>
                 <w:rStyle w:val="CommentReference"/>
               </w:rPr>
-              <w:commentReference w:id="8"/>
-            </w:r>
+              <w:commentReference w:id="13"/>
+            </w:r>
+            <w:ins w:id="14" w:author="Microsoft Office User" w:date="2017-09-17T13:24:00Z">
+              <w:r>
+                <w:rPr>
+                  <w:rFonts w:ascii="Arial" w:hAnsi="Arial" w:cs="Arial"/>
+                  <w:sz w:val="22"/>
+                  <w:szCs w:val="22"/>
+                  <w:lang w:val="en-US"/>
+                </w:rPr>
+                <w:t xml:space="preserve">  </w:t>
+              </w:r>
+              <w:proofErr w:type="spellStart"/>
+              <w:r>
+                <w:rPr>
+                  <w:rFonts w:ascii="Arial" w:hAnsi="Arial" w:cs="Arial"/>
+                  <w:sz w:val="22"/>
+                  <w:szCs w:val="22"/>
+                  <w:lang w:val="en-US"/>
+                </w:rPr>
+                <w:t>jeg</w:t>
+              </w:r>
+              <w:proofErr w:type="spellEnd"/>
+              <w:r>
+                <w:rPr>
+                  <w:rFonts w:ascii="Arial" w:hAnsi="Arial" w:cs="Arial"/>
+                  <w:sz w:val="22"/>
+                  <w:szCs w:val="22"/>
+                  <w:lang w:val="en-US"/>
+                </w:rPr>
+                <w:t xml:space="preserve"> </w:t>
+              </w:r>
+              <w:proofErr w:type="spellStart"/>
+              <w:r>
+                <w:rPr>
+                  <w:rFonts w:ascii="Arial" w:hAnsi="Arial" w:cs="Arial"/>
+                  <w:sz w:val="22"/>
+                  <w:szCs w:val="22"/>
+                  <w:lang w:val="en-US"/>
+                </w:rPr>
+                <w:t>foreslår</w:t>
+              </w:r>
+              <w:proofErr w:type="spellEnd"/>
+              <w:r>
+                <w:rPr>
+                  <w:rFonts w:ascii="Arial" w:hAnsi="Arial" w:cs="Arial"/>
+                  <w:sz w:val="22"/>
+                  <w:szCs w:val="22"/>
+                  <w:lang w:val="en-US"/>
+                </w:rPr>
+                <w:t xml:space="preserve"> at </w:t>
+              </w:r>
+              <w:proofErr w:type="spellStart"/>
+              <w:r>
+                <w:rPr>
+                  <w:rFonts w:ascii="Arial" w:hAnsi="Arial" w:cs="Arial"/>
+                  <w:sz w:val="22"/>
+                  <w:szCs w:val="22"/>
+                  <w:lang w:val="en-US"/>
+                </w:rPr>
+                <w:t>klon</w:t>
+              </w:r>
+              <w:proofErr w:type="spellEnd"/>
+              <w:r>
+                <w:rPr>
+                  <w:rFonts w:ascii="Arial" w:hAnsi="Arial" w:cs="Arial"/>
+                  <w:sz w:val="22"/>
+                  <w:szCs w:val="22"/>
+                  <w:lang w:val="en-US"/>
+                </w:rPr>
+                <w:t>=</w:t>
+              </w:r>
+              <w:proofErr w:type="spellStart"/>
+              <w:r>
+                <w:rPr>
+                  <w:rFonts w:ascii="Arial" w:hAnsi="Arial" w:cs="Arial"/>
+                  <w:sz w:val="22"/>
+                  <w:szCs w:val="22"/>
+                  <w:lang w:val="en-US"/>
+                </w:rPr>
+                <w:t>hoedvmene</w:t>
+              </w:r>
+              <w:proofErr w:type="spellEnd"/>
+              <w:r>
+                <w:rPr>
+                  <w:rFonts w:ascii="Arial" w:hAnsi="Arial" w:cs="Arial"/>
+                  <w:sz w:val="22"/>
+                  <w:szCs w:val="22"/>
+                  <w:lang w:val="en-US"/>
+                </w:rPr>
+                <w:t xml:space="preserve"> men at </w:t>
+              </w:r>
+              <w:proofErr w:type="spellStart"/>
+              <w:r>
+                <w:rPr>
+                  <w:rFonts w:ascii="Arial" w:hAnsi="Arial" w:cs="Arial"/>
+                  <w:sz w:val="22"/>
+                  <w:szCs w:val="22"/>
+                  <w:lang w:val="en-US"/>
+                </w:rPr>
+                <w:t>prosjekta</w:t>
+              </w:r>
+              <w:proofErr w:type="spellEnd"/>
+              <w:r>
+                <w:rPr>
+                  <w:rFonts w:ascii="Arial" w:hAnsi="Arial" w:cs="Arial"/>
+                  <w:sz w:val="22"/>
+                  <w:szCs w:val="22"/>
+                  <w:lang w:val="en-US"/>
+                </w:rPr>
+                <w:t xml:space="preserve"> </w:t>
+              </w:r>
+              <w:proofErr w:type="spellStart"/>
+              <w:r>
+                <w:rPr>
+                  <w:rFonts w:ascii="Arial" w:hAnsi="Arial" w:cs="Arial"/>
+                  <w:sz w:val="22"/>
+                  <w:szCs w:val="22"/>
+                  <w:lang w:val="en-US"/>
+                </w:rPr>
+                <w:t>er</w:t>
+              </w:r>
+              <w:proofErr w:type="spellEnd"/>
+              <w:r>
+                <w:rPr>
+                  <w:rFonts w:ascii="Arial" w:hAnsi="Arial" w:cs="Arial"/>
+                  <w:sz w:val="22"/>
+                  <w:szCs w:val="22"/>
+                  <w:lang w:val="en-US"/>
+                </w:rPr>
+                <w:t xml:space="preserve"> </w:t>
+              </w:r>
+              <w:proofErr w:type="spellStart"/>
+              <w:r>
+                <w:rPr>
+                  <w:rFonts w:ascii="Arial" w:hAnsi="Arial" w:cs="Arial"/>
+                  <w:sz w:val="22"/>
+                  <w:szCs w:val="22"/>
+                  <w:lang w:val="en-US"/>
+                </w:rPr>
+                <w:t>ulike</w:t>
+              </w:r>
+              <w:proofErr w:type="spellEnd"/>
+              <w:r>
+                <w:rPr>
+                  <w:rFonts w:ascii="Arial" w:hAnsi="Arial" w:cs="Arial"/>
+                  <w:sz w:val="22"/>
+                  <w:szCs w:val="22"/>
+                  <w:lang w:val="en-US"/>
+                </w:rPr>
+                <w:t xml:space="preserve">. </w:t>
+              </w:r>
+            </w:ins>
+            <w:bookmarkStart w:id="15" w:name="_GoBack"/>
+            <w:bookmarkEnd w:id="15"/>
           </w:p>
           <w:p>
             <w:pPr>
@@ -9104,7 +9042,6 @@
                 <w:sz w:val="22"/>
                 <w:szCs w:val="22"/>
               </w:rPr>
-              <w:lastRenderedPageBreak/>
               <w:t>Anbefalte forkunnskaper</w:t>
             </w:r>
           </w:p>
@@ -9544,6 +9481,7 @@
                 <w:sz w:val="22"/>
                 <w:szCs w:val="22"/>
               </w:rPr>
+              <w:lastRenderedPageBreak/>
               <w:t>Tregangersregelen</w:t>
             </w:r>
             <w:proofErr w:type="spellEnd"/>
@@ -9854,7 +9792,7 @@
             <w:pPr>
               <w:pStyle w:val="Standard"/>
               <w:rPr>
-                <w:del w:id="9" w:author="Espen Murtnes" w:date="2017-09-13T13:55:00Z"/>
+                <w:del w:id="16" w:author="Espen Murtnes" w:date="2017-09-13T13:55:00Z"/>
                 <w:rFonts w:ascii="Arial" w:hAnsi="Arial" w:cs="Arial"/>
                 <w:sz w:val="22"/>
                 <w:szCs w:val="22"/>
@@ -9870,7 +9808,7 @@
               </w:rPr>
               <w:t xml:space="preserve">Hovedemne:Four lectures per week, </w:t>
             </w:r>
-            <w:del w:id="10" w:author="Espen Murtnes" w:date="2017-09-13T13:55:00Z">
+            <w:del w:id="17" w:author="Espen Murtnes" w:date="2017-09-13T13:55:00Z">
               <w:r>
                 <w:rPr>
                   <w:rFonts w:ascii="Arial" w:hAnsi="Arial" w:cs="Arial"/>
@@ -9901,7 +9839,7 @@
               </w:rPr>
               <w:t>Four hours of laboratory sessions for work on computational projects</w:t>
             </w:r>
-            <w:ins w:id="11" w:author="Espen Murtnes" w:date="2017-09-13T13:55:00Z">
+            <w:ins w:id="18" w:author="Espen Murtnes" w:date="2017-09-13T13:55:00Z">
               <w:r>
                 <w:rPr>
                   <w:rFonts w:ascii="Arial" w:hAnsi="Arial" w:cs="Arial"/>
@@ -9939,9 +9877,19 @@
                 <w:szCs w:val="22"/>
                 <w:lang w:val="en-US"/>
               </w:rPr>
-              <w:t>Three projects which are graded</w:t>
-            </w:r>
-            <w:del w:id="12" w:author="Espen Murtnes" w:date="2017-09-13T13:56:00Z">
+              <w:t xml:space="preserve">Three projects which are graded and count 60% of the final </w:t>
+            </w:r>
+            <w:proofErr w:type="gramStart"/>
+            <w:r>
+              <w:rPr>
+                <w:rFonts w:ascii="Arial" w:hAnsi="Arial" w:cs="Arial"/>
+                <w:sz w:val="22"/>
+                <w:szCs w:val="22"/>
+                <w:lang w:val="en-US"/>
+              </w:rPr>
+              <w:t>grade</w:t>
+            </w:r>
+            <w:ins w:id="19" w:author="Microsoft Office User" w:date="2017-09-17T13:21:00Z">
               <w:r>
                 <w:rPr>
                   <w:rFonts w:ascii="Arial" w:hAnsi="Arial" w:cs="Arial"/>
@@ -9949,39 +9897,10 @@
                   <w:szCs w:val="22"/>
                   <w:lang w:val="en-US"/>
                 </w:rPr>
-                <w:delText xml:space="preserve"> and count 60% of the final grade</w:delText>
+                <w:t xml:space="preserve"> </w:t>
               </w:r>
-            </w:del>
-            <w:r>
-              <w:rPr>
-                <w:rFonts w:ascii="Arial" w:hAnsi="Arial" w:cs="Arial"/>
-                <w:sz w:val="22"/>
-                <w:szCs w:val="22"/>
-                <w:lang w:val="en-US"/>
-              </w:rPr>
-              <w:t>;</w:t>
-            </w:r>
-          </w:p>
-          <w:p>
-            <w:pPr>
-              <w:pStyle w:val="Standard"/>
-              <w:rPr>
-                <w:rFonts w:ascii="Arial" w:hAnsi="Arial" w:cs="Arial"/>
-                <w:sz w:val="22"/>
-                <w:szCs w:val="22"/>
-                <w:lang w:val="en-US"/>
-              </w:rPr>
-            </w:pPr>
-            <w:r>
-              <w:rPr>
-                <w:rFonts w:ascii="Arial" w:hAnsi="Arial" w:cs="Arial"/>
-                <w:sz w:val="22"/>
-                <w:szCs w:val="22"/>
-                <w:lang w:val="en-US"/>
-              </w:rPr>
-              <w:t>A selected number of weekly assignments</w:t>
-            </w:r>
-            <w:del w:id="13" w:author="Espen Murtnes" w:date="2017-09-13T13:56:00Z">
+            </w:ins>
+            <w:ins w:id="20" w:author="Microsoft Office User" w:date="2017-09-17T13:20:00Z">
               <w:r>
                 <w:rPr>
                   <w:rFonts w:ascii="Arial" w:hAnsi="Arial" w:cs="Arial"/>
@@ -9989,9 +9908,19 @@
                   <w:szCs w:val="22"/>
                   <w:lang w:val="en-US"/>
                 </w:rPr>
-                <w:delText xml:space="preserve"> which count 10% of the final grade</w:delText>
+                <w:t xml:space="preserve"> and</w:t>
               </w:r>
-            </w:del>
+              <w:proofErr w:type="gramEnd"/>
+              <w:r>
+                <w:rPr>
+                  <w:rFonts w:ascii="Arial" w:hAnsi="Arial" w:cs="Arial"/>
+                  <w:sz w:val="22"/>
+                  <w:szCs w:val="22"/>
+                  <w:lang w:val="en-US"/>
+                </w:rPr>
+                <w:t xml:space="preserve"> count 60% of the final grade.</w:t>
+              </w:r>
+            </w:ins>
             <w:r>
               <w:rPr>
                 <w:rFonts w:ascii="Arial" w:hAnsi="Arial" w:cs="Arial"/>
@@ -10000,6 +9929,46 @@
                 <w:lang w:val="en-US"/>
               </w:rPr>
               <w:t>;</w:t>
+            </w:r>
+          </w:p>
+          <w:p>
+            <w:pPr>
+              <w:pStyle w:val="Standard"/>
+              <w:rPr>
+                <w:rFonts w:ascii="Arial" w:hAnsi="Arial" w:cs="Arial"/>
+                <w:sz w:val="22"/>
+                <w:szCs w:val="22"/>
+                <w:lang w:val="en-US"/>
+              </w:rPr>
+            </w:pPr>
+            <w:r>
+              <w:rPr>
+                <w:rFonts w:ascii="Arial" w:hAnsi="Arial" w:cs="Arial"/>
+                <w:sz w:val="22"/>
+                <w:szCs w:val="22"/>
+                <w:lang w:val="en-US"/>
+              </w:rPr>
+              <w:t>A selected number of weekly assignments</w:t>
+            </w:r>
+            <w:ins w:id="21" w:author="Microsoft Office User" w:date="2017-09-17T13:21:00Z">
+              <w:r>
+                <w:rPr>
+                  <w:rFonts w:ascii="Arial" w:hAnsi="Arial" w:cs="Arial"/>
+                  <w:sz w:val="22"/>
+                  <w:szCs w:val="22"/>
+                  <w:lang w:val="en-US"/>
+                </w:rPr>
+                <w:t xml:space="preserve"> which count 10% of the final grade.</w:t>
+              </w:r>
+            </w:ins>
+            <w:r>
+              <w:rPr>
+                <w:rFonts w:ascii="Arial" w:hAnsi="Arial" w:cs="Arial"/>
+                <w:sz w:val="22"/>
+                <w:szCs w:val="22"/>
+                <w:lang w:val="en-US"/>
+              </w:rPr>
+              <w:t xml:space="preserve"> which count 10% of the final grade;</w:t>
             </w:r>
           </w:p>
           <w:p>
@@ -10118,6 +10087,7 @@
                 <w:lang w:val="en-US"/>
               </w:rPr>
             </w:pPr>
+            <w:proofErr w:type="spellStart"/>
             <w:r>
               <w:rPr>
                 <w:rFonts w:ascii="Arial" w:hAnsi="Arial" w:cs="Arial"/>
@@ -10127,15 +10097,25 @@
               </w:rPr>
               <w:t>E</w:t>
             </w:r>
-            <w:commentRangeStart w:id="14"/>
-            <w:r>
-              <w:rPr>
-                <w:rFonts w:ascii="Arial" w:hAnsi="Arial" w:cs="Arial"/>
-                <w:sz w:val="22"/>
-                <w:szCs w:val="22"/>
-                <w:lang w:val="en-US"/>
-              </w:rPr>
-              <w:t xml:space="preserve">ventuell </w:t>
+            <w:commentRangeStart w:id="22"/>
+            <w:r>
+              <w:rPr>
+                <w:rFonts w:ascii="Arial" w:hAnsi="Arial" w:cs="Arial"/>
+                <w:sz w:val="22"/>
+                <w:szCs w:val="22"/>
+                <w:lang w:val="en-US"/>
+              </w:rPr>
+              <w:t>ventuell</w:t>
+            </w:r>
+            <w:proofErr w:type="spellEnd"/>
+            <w:r>
+              <w:rPr>
+                <w:rFonts w:ascii="Arial" w:hAnsi="Arial" w:cs="Arial"/>
+                <w:sz w:val="22"/>
+                <w:szCs w:val="22"/>
+                <w:lang w:val="en-US"/>
+              </w:rPr>
+              <w:t xml:space="preserve"> </w:t>
             </w:r>
             <w:proofErr w:type="spellStart"/>
             <w:r>
@@ -10195,7 +10175,38 @@
                 <w:szCs w:val="22"/>
                 <w:lang w:val="en-US"/>
               </w:rPr>
-              <w:t>Three projects which are graded and count 60% of the final grade;</w:t>
+              <w:t>Three projects which are graded and count 60% of the final grade</w:t>
+            </w:r>
+            <w:ins w:id="23" w:author="Microsoft Office User" w:date="2017-09-17T13:19:00Z">
+              <w:r>
+                <w:rPr>
+                  <w:rFonts w:ascii="Arial" w:hAnsi="Arial" w:cs="Arial"/>
+                  <w:sz w:val="22"/>
+                  <w:szCs w:val="22"/>
+                  <w:lang w:val="en-US"/>
+                </w:rPr>
+                <w:t xml:space="preserve"> (Projects may differ from the </w:t>
+              </w:r>
+            </w:ins>
+            <w:ins w:id="24" w:author="Microsoft Office User" w:date="2017-09-17T13:20:00Z">
+              <w:r>
+                <w:rPr>
+                  <w:rFonts w:ascii="Arial" w:hAnsi="Arial" w:cs="Arial"/>
+                  <w:sz w:val="22"/>
+                  <w:szCs w:val="22"/>
+                  <w:lang w:val="en-US"/>
+                </w:rPr>
+                <w:t>4155 version)</w:t>
+              </w:r>
+            </w:ins>
+            <w:r>
+              <w:rPr>
+                <w:rFonts w:ascii="Arial" w:hAnsi="Arial" w:cs="Arial"/>
+                <w:sz w:val="22"/>
+                <w:szCs w:val="22"/>
+                <w:lang w:val="en-US"/>
+              </w:rPr>
+              <w:t>;</w:t>
             </w:r>
           </w:p>
           <w:p>
@@ -10237,12 +10248,12 @@
               </w:rPr>
               <w:t>Final written exam which counts 30% of the final grade;</w:t>
             </w:r>
-            <w:commentRangeEnd w:id="14"/>
+            <w:commentRangeEnd w:id="22"/>
             <w:r>
               <w:rPr>
                 <w:rStyle w:val="CommentReference"/>
               </w:rPr>
-              <w:commentReference w:id="14"/>
+              <w:commentReference w:id="22"/>
             </w:r>
           </w:p>
         </w:tc>
@@ -10384,16 +10395,7 @@
                 <w:sz w:val="22"/>
                 <w:szCs w:val="22"/>
               </w:rPr>
-              <w:t xml:space="preserve"> </w:t>
-            </w:r>
-            <w:r>
-              <w:rPr>
-                <w:rFonts w:ascii="Arial" w:hAnsi="Arial" w:cs="Arial"/>
-                <w:sz w:val="22"/>
-                <w:szCs w:val="22"/>
-              </w:rPr>
-              <w:lastRenderedPageBreak/>
-              <w:t>er oppgaver som må være godkjent før eksamen. Skal det være digital-, hjemme-, skole-, muntlig eksamen?</w:t>
+              <w:t xml:space="preserve"> er oppgaver som må være godkjent før eksamen. Skal det være digital-, hjemme-, skole-, muntlig eksamen?</w:t>
             </w:r>
           </w:p>
         </w:tc>
@@ -10432,7 +10434,6 @@
                 <w:szCs w:val="22"/>
                 <w:lang w:val="en-US"/>
               </w:rPr>
-              <w:lastRenderedPageBreak/>
               <w:t>Hovedemne:Three projects which are graded and count 60% of the final grade;</w:t>
             </w:r>
           </w:p>
@@ -10446,7 +10447,7 @@
                 <w:lang w:val="en-US"/>
               </w:rPr>
             </w:pPr>
-            <w:commentRangeStart w:id="15"/>
+            <w:commentRangeStart w:id="25"/>
             <w:r>
               <w:rPr>
                 <w:rFonts w:ascii="Arial" w:hAnsi="Arial" w:cs="Arial"/>
@@ -10456,12 +10457,12 @@
               </w:rPr>
               <w:t>A selected number of weekly assignments which count 10% of the final grade;</w:t>
             </w:r>
-            <w:commentRangeEnd w:id="15"/>
+            <w:commentRangeEnd w:id="25"/>
             <w:r>
               <w:rPr>
                 <w:rStyle w:val="CommentReference"/>
               </w:rPr>
-              <w:commentReference w:id="15"/>
+              <w:commentReference w:id="25"/>
             </w:r>
           </w:p>
           <w:p>
@@ -10686,7 +10687,6 @@
                 <w:sz w:val="22"/>
                 <w:szCs w:val="22"/>
               </w:rPr>
-              <w:lastRenderedPageBreak/>
               <w:t>Hjelpemidler</w:t>
             </w:r>
           </w:p>
@@ -11189,25 +11189,7 @@
                 <w:sz w:val="22"/>
                 <w:szCs w:val="22"/>
               </w:rPr>
-              <w:t>Dersom emnet undervises på engelsk vil det bare tilbys e</w:t>
-            </w:r>
-            <w:r>
-              <w:rPr>
-                <w:rFonts w:ascii="Arial" w:hAnsi="Arial" w:cs="Arial"/>
-                <w:color w:val="222222"/>
-                <w:sz w:val="22"/>
-                <w:szCs w:val="22"/>
-              </w:rPr>
-              <w:t>k</w:t>
-            </w:r>
-            <w:r>
-              <w:rPr>
-                <w:rFonts w:ascii="Arial" w:hAnsi="Arial" w:cs="Arial"/>
-                <w:color w:val="222222"/>
-                <w:sz w:val="22"/>
-                <w:szCs w:val="22"/>
-              </w:rPr>
-              <w:t>samensoppgavetekst på engelsk.</w:t>
+              <w:t>Dersom emnet undervises på engelsk vil det bare tilbys eksamensoppgavetekst på engelsk.</w:t>
             </w:r>
           </w:p>
           <w:p>
@@ -11229,25 +11211,7 @@
                 <w:sz w:val="22"/>
                 <w:szCs w:val="22"/>
               </w:rPr>
-              <w:t>Du kan besvare eksamen på norsk, svensk, dansk eller en</w:t>
-            </w:r>
-            <w:r>
-              <w:rPr>
-                <w:rFonts w:ascii="Arial" w:hAnsi="Arial" w:cs="Arial"/>
-                <w:color w:val="222222"/>
-                <w:sz w:val="22"/>
-                <w:szCs w:val="22"/>
-              </w:rPr>
-              <w:t>g</w:t>
-            </w:r>
-            <w:r>
-              <w:rPr>
-                <w:rFonts w:ascii="Arial" w:hAnsi="Arial" w:cs="Arial"/>
-                <w:color w:val="222222"/>
-                <w:sz w:val="22"/>
-                <w:szCs w:val="22"/>
-              </w:rPr>
-              <w:t>elsk.</w:t>
+              <w:t>Du kan besvare eksamen på norsk, svensk, dansk eller engelsk.</w:t>
             </w:r>
           </w:p>
           <w:tbl>
@@ -11915,25 +11879,7 @@
                 <w:sz w:val="22"/>
                 <w:szCs w:val="22"/>
               </w:rPr>
-              <w:t xml:space="preserve">Eventuell </w:t>
-            </w:r>
-            <w:proofErr w:type="gramStart"/>
-            <w:r>
-              <w:rPr>
-                <w:rFonts w:ascii="Arial" w:hAnsi="Arial" w:cs="Arial"/>
-                <w:sz w:val="22"/>
-                <w:szCs w:val="22"/>
-              </w:rPr>
-              <w:t>klone</w:t>
-            </w:r>
-            <w:proofErr w:type="gramEnd"/>
-            <w:r>
-              <w:rPr>
-                <w:rFonts w:ascii="Arial" w:hAnsi="Arial" w:cs="Arial"/>
-                <w:sz w:val="22"/>
-                <w:szCs w:val="22"/>
-              </w:rPr>
-              <w:t>:</w:t>
+              <w:t>Eventuell klone:</w:t>
             </w:r>
           </w:p>
         </w:tc>
@@ -12447,7 +12393,7 @@
             <w:pPr>
               <w:pStyle w:val="Standard"/>
             </w:pPr>
-            <w:commentRangeStart w:id="16"/>
+            <w:commentRangeStart w:id="26"/>
             <w:r>
               <w:rPr>
                 <w:rFonts w:ascii="Arial" w:hAnsi="Arial" w:cs="Arial"/>
@@ -12465,12 +12411,12 @@
               </w:rPr>
               <w:t>Studenter som trekker seg under eksamen blir ikke tilbudt ny eksamen.</w:t>
             </w:r>
-            <w:commentRangeEnd w:id="16"/>
+            <w:commentRangeEnd w:id="26"/>
             <w:r>
               <w:rPr>
                 <w:rStyle w:val="CommentReference"/>
               </w:rPr>
-              <w:commentReference w:id="16"/>
+              <w:commentReference w:id="26"/>
             </w:r>
           </w:p>
           <w:tbl>
@@ -13212,7 +13158,6 @@
                 <w:sz w:val="22"/>
                 <w:szCs w:val="22"/>
               </w:rPr>
-              <w:lastRenderedPageBreak/>
               <w:t>Opprettingen, endringen, nedleggingen er godkjent i for instituttet rett organ på instituttet (legg gjerne ved lenke til referat fra møte)</w:t>
             </w:r>
           </w:p>
@@ -14493,6 +14438,7 @@
                 <w:sz w:val="22"/>
                 <w:szCs w:val="22"/>
               </w:rPr>
+              <w:lastRenderedPageBreak/>
               <w:t>Får opprettingen, endringen, nedleggingen andre konsekvenser? Hvis ja, hvilke?</w:t>
             </w:r>
           </w:p>
@@ -14758,7 +14704,7 @@
 </file>
 
 <file path=word/comments.xml><?xml version="1.0" encoding="utf-8"?>
-<w:comments xmlns:wpc="http://schemas.microsoft.com/office/word/2010/wordprocessingCanvas" xmlns:mc="http://schemas.openxmlformats.org/markup-compatibility/2006" xmlns:o="urn:schemas-microsoft-com:office:office" xmlns:r="http://schemas.openxmlformats.org/officeDocument/2006/relationships" xmlns:m="http://schemas.openxmlformats.org/officeDocument/2006/math" xmlns:v="urn:schemas-microsoft-com:vml" xmlns:wp14="http://schemas.microsoft.com/office/word/2010/wordprocessingDrawing" xmlns:wp="http://schemas.openxmlformats.org/drawingml/2006/wordprocessingDrawing" xmlns:w10="urn:schemas-microsoft-com:office:word" xmlns:w="http://schemas.openxmlformats.org/wordprocessingml/2006/main" xmlns:w14="http://schemas.microsoft.com/office/word/2010/wordml" xmlns:wpg="http://schemas.microsoft.com/office/word/2010/wordprocessingGroup" xmlns:wpi="http://schemas.microsoft.com/office/word/2010/wordprocessingInk" xmlns:wne="http://schemas.microsoft.com/office/word/2006/wordml" xmlns:wps="http://schemas.microsoft.com/office/word/2010/wordprocessingShape" mc:Ignorable="w14 wp14">
+<w:comments xmlns:wpc="http://schemas.microsoft.com/office/word/2010/wordprocessingCanvas" xmlns:mo="http://schemas.microsoft.com/office/mac/office/2008/main" xmlns:mc="http://schemas.openxmlformats.org/markup-compatibility/2006" xmlns:mv="urn:schemas-microsoft-com:mac:vml" xmlns:o="urn:schemas-microsoft-com:office:office" xmlns:r="http://schemas.openxmlformats.org/officeDocument/2006/relationships" xmlns:m="http://schemas.openxmlformats.org/officeDocument/2006/math" xmlns:v="urn:schemas-microsoft-com:vml" xmlns:wp14="http://schemas.microsoft.com/office/word/2010/wordprocessingDrawing" xmlns:wp="http://schemas.openxmlformats.org/drawingml/2006/wordprocessingDrawing" xmlns:w10="urn:schemas-microsoft-com:office:word" xmlns:w="http://schemas.openxmlformats.org/wordprocessingml/2006/main" xmlns:w14="http://schemas.microsoft.com/office/word/2010/wordml" xmlns:w15="http://schemas.microsoft.com/office/word/2012/wordml" xmlns:wpg="http://schemas.microsoft.com/office/word/2010/wordprocessingGroup" xmlns:wpi="http://schemas.microsoft.com/office/word/2010/wordprocessingInk" xmlns:wne="http://schemas.microsoft.com/office/word/2006/wordml" xmlns:wps="http://schemas.microsoft.com/office/word/2010/wordprocessingShape" mc:Ignorable="w14 w15 wp14">
   <w:comment w:id="0" w:author="Espen Murtnes" w:date="2017-09-13T13:48:00Z" w:initials="EM">
     <w:p>
       <w:pPr>
@@ -14775,7 +14721,26 @@
       </w:r>
     </w:p>
   </w:comment>
-  <w:comment w:id="2" w:author="Espen Murtnes" w:date="2017-09-13T13:49:00Z" w:initials="EM">
+  <w:comment w:id="1" w:author="Microsoft Office User" w:date="2017-09-17T13:15:00Z" w:initials="Office">
+    <w:p>
+      <w:pPr>
+        <w:pStyle w:val="CommentText"/>
+      </w:pPr>
+      <w:r>
+        <w:rPr>
+          <w:rStyle w:val="CommentReference"/>
+        </w:rPr>
+        <w:annotationRef/>
+      </w:r>
+      <w:r>
+        <w:rPr>
+          <w:rStyle w:val="CommentReference"/>
+        </w:rPr>
+        <w:t>Det er for å skille det fra stk2100</w:t>
+      </w:r>
+    </w:p>
+  </w:comment>
+  <w:comment w:id="7" w:author="Espen Murtnes" w:date="2017-09-13T13:49:00Z" w:initials="EM">
     <w:p>
       <w:pPr>
         <w:pStyle w:val="CommentText"/>
@@ -14791,7 +14756,7 @@
       </w:r>
     </w:p>
   </w:comment>
-  <w:comment w:id="8" w:author="Espen Murtnes" w:date="2017-09-13T13:53:00Z" w:initials="EM">
+  <w:comment w:id="13" w:author="Espen Murtnes" w:date="2017-09-13T13:53:00Z" w:initials="EM">
     <w:p>
       <w:pPr>
         <w:pStyle w:val="CommentText"/>
@@ -14815,7 +14780,7 @@
       </w:r>
     </w:p>
   </w:comment>
-  <w:comment w:id="14" w:author="Espen Murtnes" w:date="2017-09-13T14:08:00Z" w:initials="EM">
+  <w:comment w:id="22" w:author="Espen Murtnes" w:date="2017-09-13T14:08:00Z" w:initials="EM">
     <w:p>
       <w:pPr>
         <w:pStyle w:val="CommentText"/>
@@ -14838,8 +14803,85 @@
         <w:t xml:space="preserve"> få litt forskjellige prosjekter fra 3155 kanskje? Det er i så fall ikke så enkelt å få frem.</w:t>
       </w:r>
     </w:p>
+    <w:p>
+      <w:pPr>
+        <w:pStyle w:val="CommentText"/>
+      </w:pPr>
+    </w:p>
+    <w:p>
+      <w:pPr>
+        <w:pStyle w:val="CommentText"/>
+      </w:pPr>
+      <w:r>
+        <w:t xml:space="preserve">Her har jeg </w:t>
+      </w:r>
+      <w:proofErr w:type="spellStart"/>
+      <w:r>
+        <w:t>skrivi</w:t>
+      </w:r>
+      <w:proofErr w:type="spellEnd"/>
+      <w:r>
+        <w:t xml:space="preserve"> at det kan </w:t>
+      </w:r>
+      <w:proofErr w:type="spellStart"/>
+      <w:r>
+        <w:t>vera</w:t>
+      </w:r>
+      <w:proofErr w:type="spellEnd"/>
+      <w:r>
+        <w:t xml:space="preserve"> </w:t>
+      </w:r>
+      <w:proofErr w:type="spellStart"/>
+      <w:r>
+        <w:t>ulika</w:t>
+      </w:r>
+      <w:proofErr w:type="spellEnd"/>
+      <w:r>
+        <w:t xml:space="preserve"> prosjekt for </w:t>
+      </w:r>
+      <w:proofErr w:type="spellStart"/>
+      <w:r>
+        <w:t>dei</w:t>
+      </w:r>
+      <w:proofErr w:type="spellEnd"/>
+      <w:r>
+        <w:t xml:space="preserve"> to </w:t>
+      </w:r>
+      <w:proofErr w:type="spellStart"/>
+      <w:r>
+        <w:t>varianta</w:t>
+      </w:r>
+      <w:proofErr w:type="spellEnd"/>
+      <w:r>
+        <w:t xml:space="preserve"> av faget. </w:t>
+      </w:r>
+      <w:proofErr w:type="spellStart"/>
+      <w:r>
+        <w:t>Eg</w:t>
+      </w:r>
+      <w:proofErr w:type="spellEnd"/>
+      <w:r>
+        <w:t xml:space="preserve"> la også tilbake at prosjekta tel 60% av </w:t>
+      </w:r>
+      <w:proofErr w:type="spellStart"/>
+      <w:r>
+        <w:t>karakterne</w:t>
+      </w:r>
+      <w:proofErr w:type="spellEnd"/>
+      <w:r>
+        <w:t xml:space="preserve">, og at </w:t>
+      </w:r>
+      <w:proofErr w:type="spellStart"/>
+      <w:r>
+        <w:t>dei</w:t>
+      </w:r>
+      <w:proofErr w:type="spellEnd"/>
+      <w:r>
+        <w:t xml:space="preserve"> ukentlige oppgavene tel 10%. Det er viktig at spilleregla er avklart. Mange kurs gir aldri studentene god nok informasjon om karaktersetting. </w:t>
+      </w:r>
+    </w:p>
   </w:comment>
-  <w:comment w:id="15" w:author="Espen Murtnes" w:date="2017-09-13T14:01:00Z" w:initials="EM">
+  <w:comment w:id="25" w:author="Espen Murtnes" w:date="2017-09-13T14:01:00Z" w:initials="EM">
     <w:p>
       <w:pPr>
         <w:pStyle w:val="CommentText"/>
@@ -14859,7 +14901,7 @@
       </w:r>
     </w:p>
   </w:comment>
-  <w:comment w:id="16" w:author="Espen Murtnes" w:date="2017-09-13T14:11:00Z" w:initials="EM">
+  <w:comment w:id="26" w:author="Espen Murtnes" w:date="2017-09-13T14:11:00Z" w:initials="EM">
     <w:p>
       <w:pPr>
         <w:pStyle w:val="CommentText"/>
@@ -14873,13 +14915,46 @@
       <w:r>
         <w:t>Her tror jeg vi vil foretrekke om begge varianter av emnet har utsatt og ny eksamen, for ikke å forvirre studentene.</w:t>
       </w:r>
+      <w:r>
+        <w:t xml:space="preserve"> </w:t>
+      </w:r>
+    </w:p>
+    <w:p>
+      <w:pPr>
+        <w:pStyle w:val="CommentText"/>
+      </w:pPr>
+    </w:p>
+    <w:p>
+      <w:pPr>
+        <w:pStyle w:val="CommentText"/>
+      </w:pPr>
+      <w:r>
+        <w:t>Det er heilt ok</w:t>
+      </w:r>
+    </w:p>
+    <w:p>
+      <w:pPr>
+        <w:pStyle w:val="CommentText"/>
+      </w:pPr>
     </w:p>
   </w:comment>
 </w:comments>
 </file>
 
+<file path=word/commentsExtended.xml><?xml version="1.0" encoding="utf-8"?>
+<w15:commentsEx xmlns:wpc="http://schemas.microsoft.com/office/word/2010/wordprocessingCanvas" xmlns:mo="http://schemas.microsoft.com/office/mac/office/2008/main" xmlns:mc="http://schemas.openxmlformats.org/markup-compatibility/2006" xmlns:mv="urn:schemas-microsoft-com:mac:vml" xmlns:o="urn:schemas-microsoft-com:office:office" xmlns:r="http://schemas.openxmlformats.org/officeDocument/2006/relationships" xmlns:m="http://schemas.openxmlformats.org/officeDocument/2006/math" xmlns:v="urn:schemas-microsoft-com:vml" xmlns:wp14="http://schemas.microsoft.com/office/word/2010/wordprocessingDrawing" xmlns:wp="http://schemas.openxmlformats.org/drawingml/2006/wordprocessingDrawing" xmlns:w10="urn:schemas-microsoft-com:office:word" xmlns:w="http://schemas.openxmlformats.org/wordprocessingml/2006/main" xmlns:w14="http://schemas.microsoft.com/office/word/2010/wordml" xmlns:w15="http://schemas.microsoft.com/office/word/2012/wordml" xmlns:wpg="http://schemas.microsoft.com/office/word/2010/wordprocessingGroup" xmlns:wpi="http://schemas.microsoft.com/office/word/2010/wordprocessingInk" xmlns:wne="http://schemas.microsoft.com/office/word/2006/wordml" xmlns:wps="http://schemas.microsoft.com/office/word/2010/wordprocessingShape" mc:Ignorable="w14 w15 wp14">
+  <w15:commentEx w15:paraId="6DFF0555" w15:done="0"/>
+  <w15:commentEx w15:paraId="6B7C8F94" w15:paraIdParent="6DFF0555" w15:done="0"/>
+  <w15:commentEx w15:paraId="249D0ACB" w15:done="0"/>
+  <w15:commentEx w15:paraId="37B3C21F" w15:done="0"/>
+  <w15:commentEx w15:paraId="71334C25" w15:done="0"/>
+  <w15:commentEx w15:paraId="57FD15A9" w15:done="0"/>
+  <w15:commentEx w15:paraId="5C97770C" w15:done="0"/>
+</w15:commentsEx>
+</file>
+
 <file path=word/endnotes.xml><?xml version="1.0" encoding="utf-8"?>
-<w:endnotes xmlns:wpc="http://schemas.microsoft.com/office/word/2010/wordprocessingCanvas" xmlns:mc="http://schemas.openxmlformats.org/markup-compatibility/2006" xmlns:o="urn:schemas-microsoft-com:office:office" xmlns:r="http://schemas.openxmlformats.org/officeDocument/2006/relationships" xmlns:m="http://schemas.openxmlformats.org/officeDocument/2006/math" xmlns:v="urn:schemas-microsoft-com:vml" xmlns:wp14="http://schemas.microsoft.com/office/word/2010/wordprocessingDrawing" xmlns:wp="http://schemas.openxmlformats.org/drawingml/2006/wordprocessingDrawing" xmlns:w10="urn:schemas-microsoft-com:office:word" xmlns:w="http://schemas.openxmlformats.org/wordprocessingml/2006/main" xmlns:w14="http://schemas.microsoft.com/office/word/2010/wordml" xmlns:wpg="http://schemas.microsoft.com/office/word/2010/wordprocessingGroup" xmlns:wpi="http://schemas.microsoft.com/office/word/2010/wordprocessingInk" xmlns:wne="http://schemas.microsoft.com/office/word/2006/wordml" xmlns:wps="http://schemas.microsoft.com/office/word/2010/wordprocessingShape" mc:Ignorable="w14 wp14">
+<w:endnotes xmlns:wpc="http://schemas.microsoft.com/office/word/2010/wordprocessingCanvas" xmlns:mo="http://schemas.microsoft.com/office/mac/office/2008/main" xmlns:mc="http://schemas.openxmlformats.org/markup-compatibility/2006" xmlns:mv="urn:schemas-microsoft-com:mac:vml" xmlns:o="urn:schemas-microsoft-com:office:office" xmlns:r="http://schemas.openxmlformats.org/officeDocument/2006/relationships" xmlns:m="http://schemas.openxmlformats.org/officeDocument/2006/math" xmlns:v="urn:schemas-microsoft-com:vml" xmlns:wp14="http://schemas.microsoft.com/office/word/2010/wordprocessingDrawing" xmlns:wp="http://schemas.openxmlformats.org/drawingml/2006/wordprocessingDrawing" xmlns:w10="urn:schemas-microsoft-com:office:word" xmlns:w="http://schemas.openxmlformats.org/wordprocessingml/2006/main" xmlns:w14="http://schemas.microsoft.com/office/word/2010/wordml" xmlns:w15="http://schemas.microsoft.com/office/word/2012/wordml" xmlns:wpg="http://schemas.microsoft.com/office/word/2010/wordprocessingGroup" xmlns:wpi="http://schemas.microsoft.com/office/word/2010/wordprocessingInk" xmlns:wne="http://schemas.microsoft.com/office/word/2006/wordml" xmlns:wps="http://schemas.microsoft.com/office/word/2010/wordprocessingShape" mc:Ignorable="w14 w15 wp14">
   <w:endnote w:type="separator" w:id="-1">
     <w:p>
       <w:r>
@@ -14898,7 +14973,7 @@
 </file>
 
 <file path=word/footer1.xml><?xml version="1.0" encoding="utf-8"?>
-<w:ftr xmlns:wpc="http://schemas.microsoft.com/office/word/2010/wordprocessingCanvas" xmlns:mc="http://schemas.openxmlformats.org/markup-compatibility/2006" xmlns:o="urn:schemas-microsoft-com:office:office" xmlns:r="http://schemas.openxmlformats.org/officeDocument/2006/relationships" xmlns:m="http://schemas.openxmlformats.org/officeDocument/2006/math" xmlns:v="urn:schemas-microsoft-com:vml" xmlns:wp14="http://schemas.microsoft.com/office/word/2010/wordprocessingDrawing" xmlns:wp="http://schemas.openxmlformats.org/drawingml/2006/wordprocessingDrawing" xmlns:w10="urn:schemas-microsoft-com:office:word" xmlns:w="http://schemas.openxmlformats.org/wordprocessingml/2006/main" xmlns:w14="http://schemas.microsoft.com/office/word/2010/wordml" xmlns:wpg="http://schemas.microsoft.com/office/word/2010/wordprocessingGroup" xmlns:wpi="http://schemas.microsoft.com/office/word/2010/wordprocessingInk" xmlns:wne="http://schemas.microsoft.com/office/word/2006/wordml" xmlns:wps="http://schemas.microsoft.com/office/word/2010/wordprocessingShape" mc:Ignorable="w14 wp14">
+<w:ftr xmlns:wpc="http://schemas.microsoft.com/office/word/2010/wordprocessingCanvas" xmlns:mo="http://schemas.microsoft.com/office/mac/office/2008/main" xmlns:mc="http://schemas.openxmlformats.org/markup-compatibility/2006" xmlns:mv="urn:schemas-microsoft-com:mac:vml" xmlns:o="urn:schemas-microsoft-com:office:office" xmlns:r="http://schemas.openxmlformats.org/officeDocument/2006/relationships" xmlns:m="http://schemas.openxmlformats.org/officeDocument/2006/math" xmlns:v="urn:schemas-microsoft-com:vml" xmlns:wp14="http://schemas.microsoft.com/office/word/2010/wordprocessingDrawing" xmlns:wp="http://schemas.openxmlformats.org/drawingml/2006/wordprocessingDrawing" xmlns:w10="urn:schemas-microsoft-com:office:word" xmlns:w="http://schemas.openxmlformats.org/wordprocessingml/2006/main" xmlns:w14="http://schemas.microsoft.com/office/word/2010/wordml" xmlns:w15="http://schemas.microsoft.com/office/word/2012/wordml" xmlns:wpg="http://schemas.microsoft.com/office/word/2010/wordprocessingGroup" xmlns:wpi="http://schemas.microsoft.com/office/word/2010/wordprocessingInk" xmlns:wne="http://schemas.microsoft.com/office/word/2006/wordml" xmlns:wps="http://schemas.microsoft.com/office/word/2010/wordprocessingShape" mc:Ignorable="w14 w15 wp14">
   <w:p>
     <w:pPr>
       <w:pStyle w:val="Footer"/>
@@ -14956,7 +15031,7 @@
         <w:rFonts w:ascii="Cambria" w:eastAsia="SimSun" w:hAnsi="Cambria"/>
         <w:noProof/>
       </w:rPr>
-      <w:t>1</w:t>
+      <w:t>2</w:t>
     </w:r>
     <w:r>
       <w:rPr>
@@ -14975,7 +15050,7 @@
 </file>
 
 <file path=word/footnotes.xml><?xml version="1.0" encoding="utf-8"?>
-<w:footnotes xmlns:wpc="http://schemas.microsoft.com/office/word/2010/wordprocessingCanvas" xmlns:mc="http://schemas.openxmlformats.org/markup-compatibility/2006" xmlns:o="urn:schemas-microsoft-com:office:office" xmlns:r="http://schemas.openxmlformats.org/officeDocument/2006/relationships" xmlns:m="http://schemas.openxmlformats.org/officeDocument/2006/math" xmlns:v="urn:schemas-microsoft-com:vml" xmlns:wp14="http://schemas.microsoft.com/office/word/2010/wordprocessingDrawing" xmlns:wp="http://schemas.openxmlformats.org/drawingml/2006/wordprocessingDrawing" xmlns:w10="urn:schemas-microsoft-com:office:word" xmlns:w="http://schemas.openxmlformats.org/wordprocessingml/2006/main" xmlns:w14="http://schemas.microsoft.com/office/word/2010/wordml" xmlns:wpg="http://schemas.microsoft.com/office/word/2010/wordprocessingGroup" xmlns:wpi="http://schemas.microsoft.com/office/word/2010/wordprocessingInk" xmlns:wne="http://schemas.microsoft.com/office/word/2006/wordml" xmlns:wps="http://schemas.microsoft.com/office/word/2010/wordprocessingShape" mc:Ignorable="w14 wp14">
+<w:footnotes xmlns:wpc="http://schemas.microsoft.com/office/word/2010/wordprocessingCanvas" xmlns:mo="http://schemas.microsoft.com/office/mac/office/2008/main" xmlns:mc="http://schemas.openxmlformats.org/markup-compatibility/2006" xmlns:mv="urn:schemas-microsoft-com:mac:vml" xmlns:o="urn:schemas-microsoft-com:office:office" xmlns:r="http://schemas.openxmlformats.org/officeDocument/2006/relationships" xmlns:m="http://schemas.openxmlformats.org/officeDocument/2006/math" xmlns:v="urn:schemas-microsoft-com:vml" xmlns:wp14="http://schemas.microsoft.com/office/word/2010/wordprocessingDrawing" xmlns:wp="http://schemas.openxmlformats.org/drawingml/2006/wordprocessingDrawing" xmlns:w10="urn:schemas-microsoft-com:office:word" xmlns:w="http://schemas.openxmlformats.org/wordprocessingml/2006/main" xmlns:w14="http://schemas.microsoft.com/office/word/2010/wordml" xmlns:w15="http://schemas.microsoft.com/office/word/2012/wordml" xmlns:wpg="http://schemas.microsoft.com/office/word/2010/wordprocessingGroup" xmlns:wpi="http://schemas.microsoft.com/office/word/2010/wordprocessingInk" xmlns:wne="http://schemas.microsoft.com/office/word/2006/wordml" xmlns:wps="http://schemas.microsoft.com/office/word/2010/wordprocessingShape" mc:Ignorable="w14 w15 wp14">
   <w:footnote w:type="separator" w:id="-1">
     <w:p>
       <w:r>
@@ -14997,7 +15072,7 @@
 </file>
 
 <file path=word/header1.xml><?xml version="1.0" encoding="utf-8"?>
-<w:hdr xmlns:wpc="http://schemas.microsoft.com/office/word/2010/wordprocessingCanvas" xmlns:mc="http://schemas.openxmlformats.org/markup-compatibility/2006" xmlns:o="urn:schemas-microsoft-com:office:office" xmlns:r="http://schemas.openxmlformats.org/officeDocument/2006/relationships" xmlns:m="http://schemas.openxmlformats.org/officeDocument/2006/math" xmlns:v="urn:schemas-microsoft-com:vml" xmlns:wp14="http://schemas.microsoft.com/office/word/2010/wordprocessingDrawing" xmlns:wp="http://schemas.openxmlformats.org/drawingml/2006/wordprocessingDrawing" xmlns:w10="urn:schemas-microsoft-com:office:word" xmlns:w="http://schemas.openxmlformats.org/wordprocessingml/2006/main" xmlns:w14="http://schemas.microsoft.com/office/word/2010/wordml" xmlns:wpg="http://schemas.microsoft.com/office/word/2010/wordprocessingGroup" xmlns:wpi="http://schemas.microsoft.com/office/word/2010/wordprocessingInk" xmlns:wne="http://schemas.microsoft.com/office/word/2006/wordml" xmlns:wps="http://schemas.microsoft.com/office/word/2010/wordprocessingShape" mc:Ignorable="w14 wp14">
+<w:hdr xmlns:wpc="http://schemas.microsoft.com/office/word/2010/wordprocessingCanvas" xmlns:mo="http://schemas.microsoft.com/office/mac/office/2008/main" xmlns:mc="http://schemas.openxmlformats.org/markup-compatibility/2006" xmlns:mv="urn:schemas-microsoft-com:mac:vml" xmlns:o="urn:schemas-microsoft-com:office:office" xmlns:r="http://schemas.openxmlformats.org/officeDocument/2006/relationships" xmlns:m="http://schemas.openxmlformats.org/officeDocument/2006/math" xmlns:v="urn:schemas-microsoft-com:vml" xmlns:wp14="http://schemas.microsoft.com/office/word/2010/wordprocessingDrawing" xmlns:wp="http://schemas.openxmlformats.org/drawingml/2006/wordprocessingDrawing" xmlns:w10="urn:schemas-microsoft-com:office:word" xmlns:w="http://schemas.openxmlformats.org/wordprocessingml/2006/main" xmlns:w14="http://schemas.microsoft.com/office/word/2010/wordml" xmlns:w15="http://schemas.microsoft.com/office/word/2012/wordml" xmlns:wpg="http://schemas.microsoft.com/office/word/2010/wordprocessingGroup" xmlns:wpi="http://schemas.microsoft.com/office/word/2010/wordprocessingInk" xmlns:wne="http://schemas.microsoft.com/office/word/2006/wordml" xmlns:wps="http://schemas.microsoft.com/office/word/2010/wordprocessingShape" mc:Ignorable="w14 w15 wp14">
   <w:p>
     <w:pPr>
       <w:pStyle w:val="Topptekst"/>
@@ -15022,16 +15097,8 @@
         <w:b/>
       </w:rPr>
       <w:tab/>
-      <w:t xml:space="preserve">Dato: </w:t>
+      <w:t>Dato: 17.01.2017</w:t>
     </w:r>
-    <w:proofErr w:type="gramStart"/>
-    <w:r>
-      <w:rPr>
-        <w:b/>
-      </w:rPr>
-      <w:t>17.01.2017</w:t>
-    </w:r>
-    <w:proofErr w:type="gramEnd"/>
   </w:p>
   <w:p>
     <w:pPr>
@@ -15042,7 +15109,7 @@
 </file>
 
 <file path=word/numbering.xml><?xml version="1.0" encoding="utf-8"?>
-<w:numbering xmlns:wpc="http://schemas.microsoft.com/office/word/2010/wordprocessingCanvas" xmlns:mc="http://schemas.openxmlformats.org/markup-compatibility/2006" xmlns:o="urn:schemas-microsoft-com:office:office" xmlns:r="http://schemas.openxmlformats.org/officeDocument/2006/relationships" xmlns:m="http://schemas.openxmlformats.org/officeDocument/2006/math" xmlns:v="urn:schemas-microsoft-com:vml" xmlns:wp14="http://schemas.microsoft.com/office/word/2010/wordprocessingDrawing" xmlns:wp="http://schemas.openxmlformats.org/drawingml/2006/wordprocessingDrawing" xmlns:w10="urn:schemas-microsoft-com:office:word" xmlns:w="http://schemas.openxmlformats.org/wordprocessingml/2006/main" xmlns:w14="http://schemas.microsoft.com/office/word/2010/wordml" xmlns:wpg="http://schemas.microsoft.com/office/word/2010/wordprocessingGroup" xmlns:wpi="http://schemas.microsoft.com/office/word/2010/wordprocessingInk" xmlns:wne="http://schemas.microsoft.com/office/word/2006/wordml" xmlns:wps="http://schemas.microsoft.com/office/word/2010/wordprocessingShape" mc:Ignorable="w14 wp14">
+<w:numbering xmlns:wpc="http://schemas.microsoft.com/office/word/2010/wordprocessingCanvas" xmlns:mo="http://schemas.microsoft.com/office/mac/office/2008/main" xmlns:mc="http://schemas.openxmlformats.org/markup-compatibility/2006" xmlns:mv="urn:schemas-microsoft-com:mac:vml" xmlns:o="urn:schemas-microsoft-com:office:office" xmlns:r="http://schemas.openxmlformats.org/officeDocument/2006/relationships" xmlns:m="http://schemas.openxmlformats.org/officeDocument/2006/math" xmlns:v="urn:schemas-microsoft-com:vml" xmlns:wp14="http://schemas.microsoft.com/office/word/2010/wordprocessingDrawing" xmlns:wp="http://schemas.openxmlformats.org/drawingml/2006/wordprocessingDrawing" xmlns:w10="urn:schemas-microsoft-com:office:word" xmlns:w="http://schemas.openxmlformats.org/wordprocessingml/2006/main" xmlns:w14="http://schemas.microsoft.com/office/word/2010/wordml" xmlns:w15="http://schemas.microsoft.com/office/word/2012/wordml" xmlns:wpg="http://schemas.microsoft.com/office/word/2010/wordprocessingGroup" xmlns:wpi="http://schemas.microsoft.com/office/word/2010/wordprocessingInk" xmlns:wne="http://schemas.microsoft.com/office/word/2006/wordml" xmlns:wps="http://schemas.microsoft.com/office/word/2010/wordprocessingShape" mc:Ignorable="w14 w15 wp14">
   <w:abstractNum w:abstractNumId="0">
     <w:nsid w:val="10181F47"/>
     <w:multiLevelType w:val="multilevel"/>
@@ -15418,8 +15485,16 @@
 </w:numbering>
 </file>
 
+<file path=word/people.xml><?xml version="1.0" encoding="utf-8"?>
+<w15:people xmlns:wpc="http://schemas.microsoft.com/office/word/2010/wordprocessingCanvas" xmlns:mo="http://schemas.microsoft.com/office/mac/office/2008/main" xmlns:mc="http://schemas.openxmlformats.org/markup-compatibility/2006" xmlns:mv="urn:schemas-microsoft-com:mac:vml" xmlns:o="urn:schemas-microsoft-com:office:office" xmlns:r="http://schemas.openxmlformats.org/officeDocument/2006/relationships" xmlns:m="http://schemas.openxmlformats.org/officeDocument/2006/math" xmlns:v="urn:schemas-microsoft-com:vml" xmlns:wp14="http://schemas.microsoft.com/office/word/2010/wordprocessingDrawing" xmlns:wp="http://schemas.openxmlformats.org/drawingml/2006/wordprocessingDrawing" xmlns:w10="urn:schemas-microsoft-com:office:word" xmlns:w="http://schemas.openxmlformats.org/wordprocessingml/2006/main" xmlns:w14="http://schemas.microsoft.com/office/word/2010/wordml" xmlns:w15="http://schemas.microsoft.com/office/word/2012/wordml" xmlns:wpg="http://schemas.microsoft.com/office/word/2010/wordprocessingGroup" xmlns:wpi="http://schemas.microsoft.com/office/word/2010/wordprocessingInk" xmlns:wne="http://schemas.microsoft.com/office/word/2006/wordml" xmlns:wps="http://schemas.microsoft.com/office/word/2010/wordprocessingShape" mc:Ignorable="w14 w15 wp14">
+  <w15:person w15:author="Microsoft Office User">
+    <w15:presenceInfo w15:providerId="None" w15:userId="Microsoft Office User"/>
+  </w15:person>
+</w15:people>
+</file>
+
 <file path=word/styles.xml><?xml version="1.0" encoding="utf-8"?>
-<w:styles xmlns:mc="http://schemas.openxmlformats.org/markup-compatibility/2006" xmlns:r="http://schemas.openxmlformats.org/officeDocument/2006/relationships" xmlns:w="http://schemas.openxmlformats.org/wordprocessingml/2006/main" xmlns:w14="http://schemas.microsoft.com/office/word/2010/wordml" mc:Ignorable="w14">
+<w:styles xmlns:mc="http://schemas.openxmlformats.org/markup-compatibility/2006" xmlns:r="http://schemas.openxmlformats.org/officeDocument/2006/relationships" xmlns:w="http://schemas.openxmlformats.org/wordprocessingml/2006/main" xmlns:w14="http://schemas.microsoft.com/office/word/2010/wordml" xmlns:w15="http://schemas.microsoft.com/office/word/2012/wordml" mc:Ignorable="w14 w15">
   <w:docDefaults>
     <w:rPrDefault>
       <w:rPr>
@@ -15437,978 +15512,389 @@
       </w:pPr>
     </w:pPrDefault>
   </w:docDefaults>
-  <w:latentStyles w:defLockedState="0" w:defUIPriority="99" w:defSemiHidden="1" w:defUnhideWhenUsed="1" w:defQFormat="0" w:count="267">
-    <w:lsdException w:name="Normal" w:semiHidden="0" w:uiPriority="0" w:unhideWhenUsed="0" w:qFormat="1"/>
-    <w:lsdException w:name="heading 1" w:semiHidden="0" w:uiPriority="9" w:unhideWhenUsed="0" w:qFormat="1"/>
-    <w:lsdException w:name="heading 2" w:uiPriority="9" w:qFormat="1"/>
-    <w:lsdException w:name="heading 3" w:uiPriority="9" w:qFormat="1"/>
-    <w:lsdException w:name="heading 4" w:uiPriority="9" w:qFormat="1"/>
-    <w:lsdException w:name="heading 5" w:uiPriority="9" w:qFormat="1"/>
-    <w:lsdException w:name="heading 6" w:uiPriority="9" w:qFormat="1"/>
-    <w:lsdException w:name="heading 7" w:uiPriority="9" w:qFormat="1"/>
-    <w:lsdException w:name="heading 8" w:uiPriority="9" w:qFormat="1"/>
-    <w:lsdException w:name="heading 9" w:uiPriority="9" w:qFormat="1"/>
-    <w:lsdException w:name="toc 1" w:uiPriority="39"/>
-    <w:lsdException w:name="toc 2" w:uiPriority="39"/>
-    <w:lsdException w:name="toc 3" w:uiPriority="39"/>
-    <w:lsdException w:name="toc 4" w:uiPriority="39"/>
-    <w:lsdException w:name="toc 5" w:uiPriority="39"/>
-    <w:lsdException w:name="toc 6" w:uiPriority="39"/>
-    <w:lsdException w:name="toc 7" w:uiPriority="39"/>
-    <w:lsdException w:name="toc 8" w:uiPriority="39"/>
-    <w:lsdException w:name="toc 9" w:uiPriority="39"/>
-    <w:lsdException w:name="caption" w:uiPriority="35" w:qFormat="1"/>
-    <w:lsdException w:name="Title" w:semiHidden="0" w:uiPriority="10" w:unhideWhenUsed="0" w:qFormat="1"/>
-    <w:lsdException w:name="Default Paragraph Font" w:uiPriority="1"/>
-    <w:lsdException w:name="Subtitle" w:semiHidden="0" w:uiPriority="11" w:unhideWhenUsed="0" w:qFormat="1"/>
-    <w:lsdException w:name="Strong" w:semiHidden="0" w:uiPriority="22" w:unhideWhenUsed="0" w:qFormat="1"/>
-    <w:lsdException w:name="Emphasis" w:semiHidden="0" w:uiPriority="20" w:unhideWhenUsed="0" w:qFormat="1"/>
-    <w:lsdException w:name="Table Grid" w:semiHidden="0" w:uiPriority="59" w:unhideWhenUsed="0"/>
-    <w:lsdException w:name="Placeholder Text" w:unhideWhenUsed="0"/>
-    <w:lsdException w:name="No Spacing" w:semiHidden="0" w:uiPriority="1" w:unhideWhenUsed="0" w:qFormat="1"/>
-    <w:lsdException w:name="Light Shading" w:semiHidden="0" w:uiPriority="60" w:unhideWhenUsed="0"/>
-    <w:lsdException w:name="Light List" w:semiHidden="0" w:uiPriority="61" w:unhideWhenUsed="0"/>
-    <w:lsdException w:name="Light Grid" w:semiHidden="0" w:uiPriority="62" w:unhideWhenUsed="0"/>
-    <w:lsdException w:name="Medium Shading 1" w:semiHidden="0" w:uiPriority="63" w:unhideWhenUsed="0"/>
-    <w:lsdException w:name="Medium Shading 2" w:semiHidden="0" w:uiPriority="64" w:unhideWhenUsed="0"/>
-    <w:lsdException w:name="Medium List 1" w:semiHidden="0" w:uiPriority="65" w:unhideWhenUsed="0"/>
-    <w:lsdException w:name="Medium List 2" w:semiHidden="0" w:uiPriority="66" w:unhideWhenUsed="0"/>
-    <w:lsdException w:name="Medium Grid 1" w:semiHidden="0" w:uiPriority="67" w:unhideWhenUsed="0"/>
-    <w:lsdException w:name="Medium Grid 2" w:semiHidden="0" w:uiPriority="68" w:unhideWhenUsed="0"/>
-    <w:lsdException w:name="Medium Grid 3" w:semiHidden="0" w:uiPriority="69" w:unhideWhenUsed="0"/>
-    <w:lsdException w:name="Dark List" w:semiHidden="0" w:uiPriority="70" w:unhideWhenUsed="0"/>
-    <w:lsdException w:name="Colorful Shading" w:semiHidden="0" w:uiPriority="71" w:unhideWhenUsed="0"/>
-    <w:lsdException w:name="Colorful List" w:semiHidden="0" w:uiPriority="72" w:unhideWhenUsed="0"/>
-    <w:lsdException w:name="Colorful Grid" w:semiHidden="0" w:uiPriority="73" w:unhideWhenUsed="0"/>
-    <w:lsdException w:name="Light Shading Accent 1" w:semiHidden="0" w:uiPriority="60" w:unhideWhenUsed="0"/>
-    <w:lsdException w:name="Light List Accent 1" w:semiHidden="0" w:uiPriority="61" w:unhideWhenUsed="0"/>
-    <w:lsdException w:name="Light Grid Accent 1" w:semiHidden="0" w:uiPriority="62" w:unhideWhenUsed="0"/>
-    <w:lsdException w:name="Medium Shading 1 Accent 1" w:semiHidden="0" w:uiPriority="63" w:unhideWhenUsed="0"/>
-    <w:lsdException w:name="Medium Shading 2 Accent 1" w:semiHidden="0" w:uiPriority="64" w:unhideWhenUsed="0"/>
-    <w:lsdException w:name="Medium List 1 Accent 1" w:semiHidden="0" w:uiPriority="65" w:unhideWhenUsed="0"/>
-    <w:lsdException w:name="Revision" w:unhideWhenUsed="0"/>
-    <w:lsdException w:name="List Paragraph" w:semiHidden="0" w:uiPriority="34" w:unhideWhenUsed="0" w:qFormat="1"/>
-    <w:lsdException w:name="Quote" w:semiHidden="0" w:uiPriority="29" w:unhideWhenUsed="0" w:qFormat="1"/>
-    <w:lsdException w:name="Intense Quote" w:semiHidden="0" w:uiPriority="30" w:unhideWhenUsed="0" w:qFormat="1"/>
-    <w:lsdException w:name="Medium List 2 Accent 1" w:semiHidden="0" w:uiPriority="66" w:unhideWhenUsed="0"/>
-    <w:lsdException w:name="Medium Grid 1 Accent 1" w:semiHidden="0" w:uiPriority="67" w:unhideWhenUsed="0"/>
-    <w:lsdException w:name="Medium Grid 2 Accent 1" w:semiHidden="0" w:uiPriority="68" w:unhideWhenUsed="0"/>
-    <w:lsdException w:name="Medium Grid 3 Accent 1" w:semiHidden="0" w:uiPriority="69" w:unhideWhenUsed="0"/>
-    <w:lsdException w:name="Dark List Accent 1" w:semiHidden="0" w:uiPriority="70" w:unhideWhenUsed="0"/>
-    <w:lsdException w:name="Colorful Shading Accent 1" w:semiHidden="0" w:uiPriority="71" w:unhideWhenUsed="0"/>
-    <w:lsdException w:name="Colorful List Accent 1" w:semiHidden="0" w:uiPriority="72" w:unhideWhenUsed="0"/>
-    <w:lsdException w:name="Colorful Grid Accent 1" w:semiHidden="0" w:uiPriority="73" w:unhideWhenUsed="0"/>
-    <w:lsdException w:name="Light Shading Accent 2" w:semiHidden="0" w:uiPriority="60" w:unhideWhenUsed="0"/>
-    <w:lsdException w:name="Light List Accent 2" w:semiHidden="0" w:uiPriority="61" w:unhideWhenUsed="0"/>
-    <w:lsdException w:name="Light Grid Accent 2" w:semiHidden="0" w:uiPriority="62" w:unhideWhenUsed="0"/>
-    <w:lsdException w:name="Medium Shading 1 Accent 2" w:semiHidden="0" w:uiPriority="63" w:unhideWhenUsed="0"/>
-    <w:lsdException w:name="Medium Shading 2 Accent 2" w:semiHidden="0" w:uiPriority="64" w:unhideWhenUsed="0"/>
-    <w:lsdException w:name="Medium List 1 Accent 2" w:semiHidden="0" w:uiPriority="65" w:unhideWhenUsed="0"/>
-    <w:lsdException w:name="Medium List 2 Accent 2" w:semiHidden="0" w:uiPriority="66" w:unhideWhenUsed="0"/>
-    <w:lsdException w:name="Medium Grid 1 Accent 2" w:semiHidden="0" w:uiPriority="67" w:unhideWhenUsed="0"/>
-    <w:lsdException w:name="Medium Grid 2 Accent 2" w:semiHidden="0" w:uiPriority="68" w:unhideWhenUsed="0"/>
-    <w:lsdException w:name="Medium Grid 3 Accent 2" w:semiHidden="0" w:uiPriority="69" w:unhideWhenUsed="0"/>
-    <w:lsdException w:name="Dark List Accent 2" w:semiHidden="0" w:uiPriority="70" w:unhideWhenUsed="0"/>
-    <w:lsdException w:name="Colorful Shading Accent 2" w:semiHidden="0" w:uiPriority="71" w:unhideWhenUsed="0"/>
-    <w:lsdException w:name="Colorful List Accent 2" w:semiHidden="0" w:uiPriority="72" w:unhideWhenUsed="0"/>
-    <w:lsdException w:name="Colorful Grid Accent 2" w:semiHidden="0" w:uiPriority="73" w:unhideWhenUsed="0"/>
-    <w:lsdException w:name="Light Shading Accent 3" w:semiHidden="0" w:uiPriority="60" w:unhideWhenUsed="0"/>
-    <w:lsdException w:name="Light List Accent 3" w:semiHidden="0" w:uiPriority="61" w:unhideWhenUsed="0"/>
-    <w:lsdException w:name="Light Grid Accent 3" w:semiHidden="0" w:uiPriority="62" w:unhideWhenUsed="0"/>
-    <w:lsdException w:name="Medium Shading 1 Accent 3" w:semiHidden="0" w:uiPriority="63" w:unhideWhenUsed="0"/>
-    <w:lsdException w:name="Medium Shading 2 Accent 3" w:semiHidden="0" w:uiPriority="64" w:unhideWhenUsed="0"/>
-    <w:lsdException w:name="Medium List 1 Accent 3" w:semiHidden="0" w:uiPriority="65" w:unhideWhenUsed="0"/>
-    <w:lsdException w:name="Medium List 2 Accent 3" w:semiHidden="0" w:uiPriority="66" w:unhideWhenUsed="0"/>
-    <w:lsdException w:name="Medium Grid 1 Accent 3" w:semiHidden="0" w:uiPriority="67" w:unhideWhenUsed="0"/>
-    <w:lsdException w:name="Medium Grid 2 Accent 3" w:semiHidden="0" w:uiPriority="68" w:unhideWhenUsed="0"/>
-    <w:lsdException w:name="Medium Grid 3 Accent 3" w:semiHidden="0" w:uiPriority="69" w:unhideWhenUsed="0"/>
-    <w:lsdException w:name="Dark List Accent 3" w:semiHidden="0" w:uiPriority="70" w:unhideWhenUsed="0"/>
-    <w:lsdException w:name="Colorful Shading Accent 3" w:semiHidden="0" w:uiPriority="71" w:unhideWhenUsed="0"/>
-    <w:lsdException w:name="Colorful List Accent 3" w:semiHidden="0" w:uiPriority="72" w:unhideWhenUsed="0"/>
-    <w:lsdException w:name="Colorful Grid Accent 3" w:semiHidden="0" w:uiPriority="73" w:unhideWhenUsed="0"/>
-    <w:lsdException w:name="Light Shading Accent 4" w:semiHidden="0" w:uiPriority="60" w:unhideWhenUsed="0"/>
-    <w:lsdException w:name="Light List Accent 4" w:semiHidden="0" w:uiPriority="61" w:unhideWhenUsed="0"/>
-    <w:lsdException w:name="Light Grid Accent 4" w:semiHidden="0" w:uiPriority="62" w:unhideWhenUsed="0"/>
-    <w:lsdException w:name="Medium Shading 1 Accent 4" w:semiHidden="0" w:uiPriority="63" w:unhideWhenUsed="0"/>
-    <w:lsdException w:name="Medium Shading 2 Accent 4" w:semiHidden="0" w:uiPriority="64" w:unhideWhenUsed="0"/>
-    <w:lsdException w:name="Medium List 1 Accent 4" w:semiHidden="0" w:uiPriority="65" w:unhideWhenUsed="0"/>
-    <w:lsdException w:name="Medium List 2 Accent 4" w:semiHidden="0" w:uiPriority="66" w:unhideWhenUsed="0"/>
-    <w:lsdException w:name="Medium Grid 1 Accent 4" w:semiHidden="0" w:uiPriority="67" w:unhideWhenUsed="0"/>
-    <w:lsdException w:name="Medium Grid 2 Accent 4" w:semiHidden="0" w:uiPriority="68" w:unhideWhenUsed="0"/>
-    <w:lsdException w:name="Medium Grid 3 Accent 4" w:semiHidden="0" w:uiPriority="69" w:unhideWhenUsed="0"/>
-    <w:lsdException w:name="Dark List Accent 4" w:semiHidden="0" w:uiPriority="70" w:unhideWhenUsed="0"/>
-    <w:lsdException w:name="Colorful Shading Accent 4" w:semiHidden="0" w:uiPriority="71" w:unhideWhenUsed="0"/>
-    <w:lsdException w:name="Colorful List Accent 4" w:semiHidden="0" w:uiPriority="72" w:unhideWhenUsed="0"/>
-    <w:lsdException w:name="Colorful Grid Accent 4" w:semiHidden="0" w:uiPriority="73" w:unhideWhenUsed="0"/>
-    <w:lsdException w:name="Light Shading Accent 5" w:semiHidden="0" w:uiPriority="60" w:unhideWhenUsed="0"/>
-    <w:lsdException w:name="Light List Accent 5" w:semiHidden="0" w:uiPriority="61" w:unhideWhenUsed="0"/>
-    <w:lsdException w:name="Light Grid Accent 5" w:semiHidden="0" w:uiPriority="62" w:unhideWhenUsed="0"/>
-    <w:lsdException w:name="Medium Shading 1 Accent 5" w:semiHidden="0" w:uiPriority="63" w:unhideWhenUsed="0"/>
-    <w:lsdException w:name="Medium Shading 2 Accent 5" w:semiHidden="0" w:uiPriority="64" w:unhideWhenUsed="0"/>
-    <w:lsdException w:name="Medium List 1 Accent 5" w:semiHidden="0" w:uiPriority="65" w:unhideWhenUsed="0"/>
-    <w:lsdException w:name="Medium List 2 Accent 5" w:semiHidden="0" w:uiPriority="66" w:unhideWhenUsed="0"/>
-    <w:lsdException w:name="Medium Grid 1 Accent 5" w:semiHidden="0" w:uiPriority="67" w:unhideWhenUsed="0"/>
-    <w:lsdException w:name="Medium Grid 2 Accent 5" w:semiHidden="0" w:uiPriority="68" w:unhideWhenUsed="0"/>
-    <w:lsdException w:name="Medium Grid 3 Accent 5" w:semiHidden="0" w:uiPriority="69" w:unhideWhenUsed="0"/>
-    <w:lsdException w:name="Dark List Accent 5" w:semiHidden="0" w:uiPriority="70" w:unhideWhenUsed="0"/>
-    <w:lsdException w:name="Colorful Shading Accent 5" w:semiHidden="0" w:uiPriority="71" w:unhideWhenUsed="0"/>
-    <w:lsdException w:name="Colorful List Accent 5" w:semiHidden="0" w:uiPriority="72" w:unhideWhenUsed="0"/>
-    <w:lsdException w:name="Colorful Grid Accent 5" w:semiHidden="0" w:uiPriority="73" w:unhideWhenUsed="0"/>
-    <w:lsdException w:name="Light Shading Accent 6" w:semiHidden="0" w:uiPriority="60" w:unhideWhenUsed="0"/>
-    <w:lsdException w:name="Light List Accent 6" w:semiHidden="0" w:uiPriority="61" w:unhideWhenUsed="0"/>
-    <w:lsdException w:name="Light Grid Accent 6" w:semiHidden="0" w:uiPriority="62" w:unhideWhenUsed="0"/>
-    <w:lsdException w:name="Medium Shading 1 Accent 6" w:semiHidden="0" w:uiPriority="63" w:unhideWhenUsed="0"/>
-    <w:lsdException w:name="Medium Shading 2 Accent 6" w:semiHidden="0" w:uiPriority="64" w:unhideWhenUsed="0"/>
-    <w:lsdException w:name="Medium List 1 Accent 6" w:semiHidden="0" w:uiPriority="65" w:unhideWhenUsed="0"/>
-    <w:lsdException w:name="Medium List 2 Accent 6" w:semiHidden="0" w:uiPriority="66" w:unhideWhenUsed="0"/>
-    <w:lsdException w:name="Medium Grid 1 Accent 6" w:semiHidden="0" w:uiPriority="67" w:unhideWhenUsed="0"/>
-    <w:lsdException w:name="Medium Grid 2 Accent 6" w:semiHidden="0" w:uiPriority="68" w:unhideWhenUsed="0"/>
-    <w:lsdException w:name="Medium Grid 3 Accent 6" w:semiHidden="0" w:uiPriority="69" w:unhideWhenUsed="0"/>
-    <w:lsdException w:name="Dark List Accent 6" w:semiHidden="0" w:uiPriority="70" w:unhideWhenUsed="0"/>
-    <w:lsdException w:name="Colorful Shading Accent 6" w:semiHidden="0" w:uiPriority="71" w:unhideWhenUsed="0"/>
-    <w:lsdException w:name="Colorful List Accent 6" w:semiHidden="0" w:uiPriority="72" w:unhideWhenUsed="0"/>
-    <w:lsdException w:name="Colorful Grid Accent 6" w:semiHidden="0" w:uiPriority="73" w:unhideWhenUsed="0"/>
-    <w:lsdException w:name="Subtle Emphasis" w:semiHidden="0" w:uiPriority="19" w:unhideWhenUsed="0" w:qFormat="1"/>
-    <w:lsdException w:name="Intense Emphasis" w:semiHidden="0" w:uiPriority="21" w:unhideWhenUsed="0" w:qFormat="1"/>
-    <w:lsdException w:name="Subtle Reference" w:semiHidden="0" w:uiPriority="31" w:unhideWhenUsed="0" w:qFormat="1"/>
-    <w:lsdException w:name="Intense Reference" w:semiHidden="0" w:uiPriority="32" w:unhideWhenUsed="0" w:qFormat="1"/>
-    <w:lsdException w:name="Book Title" w:semiHidden="0" w:uiPriority="33" w:unhideWhenUsed="0" w:qFormat="1"/>
-    <w:lsdException w:name="Bibliography" w:uiPriority="37"/>
-    <w:lsdException w:name="TOC Heading" w:uiPriority="39" w:qFormat="1"/>
-  </w:latentStyles>
-  <w:style w:type="paragraph" w:default="1" w:styleId="Normal">
-    <w:name w:val="Normal"/>
-    <w:qFormat/>
-  </w:style>
-  <w:style w:type="character" w:default="1" w:styleId="DefaultParagraphFont">
-    <w:name w:val="Default Paragraph Font"/>
-    <w:uiPriority w:val="1"/>
-    <w:semiHidden/>
-    <w:unhideWhenUsed/>
-  </w:style>
-  <w:style w:type="table" w:default="1" w:styleId="TableNormal">
-    <w:name w:val="Normal Table"/>
-    <w:uiPriority w:val="99"/>
-    <w:semiHidden/>
-    <w:unhideWhenUsed/>
-    <w:tblPr>
-      <w:tblInd w:w="0" w:type="dxa"/>
-      <w:tblCellMar>
-        <w:top w:w="0" w:type="dxa"/>
-        <w:left w:w="108" w:type="dxa"/>
-        <w:bottom w:w="0" w:type="dxa"/>
-        <w:right w:w="108" w:type="dxa"/>
-      </w:tblCellMar>
-    </w:tblPr>
-  </w:style>
-  <w:style w:type="numbering" w:default="1" w:styleId="NoList">
-    <w:name w:val="No List"/>
-    <w:uiPriority w:val="99"/>
-    <w:semiHidden/>
-    <w:unhideWhenUsed/>
-  </w:style>
-  <w:style w:type="paragraph" w:customStyle="1" w:styleId="Standard">
-    <w:name w:val="Standard"/>
-    <w:pPr>
-      <w:widowControl/>
-    </w:pPr>
-    <w:rPr>
-      <w:lang w:eastAsia="en-US"/>
-    </w:rPr>
-  </w:style>
-  <w:style w:type="paragraph" w:customStyle="1" w:styleId="Heading">
-    <w:name w:val="Heading"/>
-    <w:basedOn w:val="Standard"/>
-    <w:next w:val="Textbody"/>
-    <w:pPr>
-      <w:keepNext/>
-      <w:spacing w:before="240" w:after="120"/>
-    </w:pPr>
-    <w:rPr>
-      <w:rFonts w:ascii="Liberation Sans" w:eastAsia="Noto Sans CJK SC Regular" w:hAnsi="Liberation Sans" w:cs="FreeSans"/>
-      <w:sz w:val="28"/>
-      <w:szCs w:val="28"/>
-    </w:rPr>
-  </w:style>
-  <w:style w:type="paragraph" w:customStyle="1" w:styleId="Textbody">
-    <w:name w:val="Text body"/>
-    <w:basedOn w:val="Standard"/>
-    <w:pPr>
-      <w:spacing w:after="140" w:line="288" w:lineRule="auto"/>
-    </w:pPr>
-  </w:style>
-  <w:style w:type="paragraph" w:styleId="List">
-    <w:name w:val="List"/>
-    <w:basedOn w:val="Textbody"/>
-    <w:rPr>
-      <w:rFonts w:cs="FreeSans"/>
-      <w:sz w:val="24"/>
-    </w:rPr>
-  </w:style>
-  <w:style w:type="paragraph" w:styleId="Caption">
-    <w:name w:val="caption"/>
-    <w:basedOn w:val="Standard"/>
-    <w:pPr>
-      <w:suppressLineNumbers/>
-      <w:spacing w:before="120" w:after="120"/>
-    </w:pPr>
-    <w:rPr>
-      <w:rFonts w:cs="FreeSans"/>
-      <w:i/>
-      <w:iCs/>
-      <w:sz w:val="24"/>
-      <w:szCs w:val="24"/>
-    </w:rPr>
-  </w:style>
-  <w:style w:type="paragraph" w:customStyle="1" w:styleId="Index">
-    <w:name w:val="Index"/>
-    <w:basedOn w:val="Standard"/>
-    <w:pPr>
-      <w:suppressLineNumbers/>
-    </w:pPr>
-    <w:rPr>
-      <w:rFonts w:cs="FreeSans"/>
-      <w:sz w:val="24"/>
-    </w:rPr>
-  </w:style>
-  <w:style w:type="paragraph" w:customStyle="1" w:styleId="Overskrift1">
-    <w:name w:val="Overskrift 1"/>
-    <w:basedOn w:val="Standard"/>
-    <w:next w:val="Standard"/>
-    <w:pPr>
-      <w:keepNext/>
-      <w:outlineLvl w:val="0"/>
-    </w:pPr>
-    <w:rPr>
-      <w:b/>
-    </w:rPr>
-  </w:style>
-  <w:style w:type="paragraph" w:customStyle="1" w:styleId="Overskrift2">
-    <w:name w:val="Overskrift 2"/>
-    <w:basedOn w:val="Standard"/>
-    <w:next w:val="Standard"/>
-    <w:pPr>
-      <w:keepNext/>
-      <w:spacing w:before="240" w:after="60" w:line="560" w:lineRule="exact"/>
-      <w:outlineLvl w:val="1"/>
-    </w:pPr>
-    <w:rPr>
-      <w:rFonts w:ascii="Garamond" w:hAnsi="Garamond"/>
-      <w:sz w:val="48"/>
-    </w:rPr>
-  </w:style>
-  <w:style w:type="paragraph" w:customStyle="1" w:styleId="Overskrift3">
-    <w:name w:val="Overskrift 3"/>
-    <w:basedOn w:val="Standard"/>
-    <w:next w:val="Standard"/>
-    <w:pPr>
-      <w:keepNext/>
-      <w:spacing w:before="240" w:after="60" w:line="440" w:lineRule="exact"/>
-      <w:outlineLvl w:val="2"/>
-    </w:pPr>
-    <w:rPr>
-      <w:rFonts w:ascii="Garamond" w:hAnsi="Garamond"/>
-      <w:sz w:val="38"/>
-    </w:rPr>
-  </w:style>
-  <w:style w:type="paragraph" w:customStyle="1" w:styleId="Overskrift5">
-    <w:name w:val="Overskrift 5"/>
-    <w:basedOn w:val="Standard"/>
-    <w:next w:val="Standard"/>
-    <w:pPr>
-      <w:spacing w:before="240" w:after="60" w:line="300" w:lineRule="exact"/>
-      <w:outlineLvl w:val="4"/>
-    </w:pPr>
-    <w:rPr>
-      <w:rFonts w:ascii="Garamond" w:hAnsi="Garamond"/>
-      <w:i/>
-      <w:sz w:val="24"/>
-    </w:rPr>
-  </w:style>
-  <w:style w:type="paragraph" w:customStyle="1" w:styleId="Stil1">
-    <w:name w:val="Stil1"/>
-    <w:basedOn w:val="Standard"/>
-    <w:pPr>
-      <w:spacing w:line="300" w:lineRule="exact"/>
-      <w:jc w:val="both"/>
-    </w:pPr>
-    <w:rPr>
-      <w:rFonts w:ascii="Garamond" w:hAnsi="Garamond"/>
-      <w:spacing w:val="-3"/>
-      <w:sz w:val="24"/>
-    </w:rPr>
-  </w:style>
-  <w:style w:type="paragraph" w:customStyle="1" w:styleId="Fotnotetekst">
-    <w:name w:val="Fotnotetekst"/>
-    <w:basedOn w:val="Standard"/>
-    <w:pPr>
-      <w:keepLines/>
-      <w:tabs>
-        <w:tab w:val="left" w:pos="142"/>
-      </w:tabs>
-    </w:pPr>
-    <w:rPr>
-      <w:rFonts w:ascii="Garamond" w:hAnsi="Garamond"/>
-      <w:spacing w:val="-3"/>
-      <w:lang w:val="en-US" w:eastAsia="nb-NO"/>
-    </w:rPr>
-  </w:style>
-  <w:style w:type="paragraph" w:customStyle="1" w:styleId="Liste">
-    <w:name w:val="Liste"/>
-    <w:basedOn w:val="Standard"/>
-    <w:pPr>
-      <w:keepLines/>
-      <w:ind w:left="170" w:hanging="170"/>
-    </w:pPr>
-    <w:rPr>
-      <w:sz w:val="22"/>
-    </w:rPr>
-  </w:style>
-  <w:style w:type="paragraph" w:customStyle="1" w:styleId="Vanliginnrykk">
-    <w:name w:val="Vanlig innrykk"/>
-    <w:basedOn w:val="Standard"/>
-    <w:pPr>
-      <w:spacing w:line="300" w:lineRule="exact"/>
-      <w:ind w:left="567" w:right="567"/>
-    </w:pPr>
-    <w:rPr>
-      <w:rFonts w:ascii="Garamond" w:hAnsi="Garamond"/>
-      <w:sz w:val="24"/>
-    </w:rPr>
-  </w:style>
-  <w:style w:type="paragraph" w:customStyle="1" w:styleId="Bunntekst">
-    <w:name w:val="Bunntekst"/>
-    <w:basedOn w:val="Standard"/>
-    <w:pPr>
-      <w:tabs>
-        <w:tab w:val="center" w:pos="4320"/>
-        <w:tab w:val="right" w:pos="8640"/>
-      </w:tabs>
-    </w:pPr>
-  </w:style>
-  <w:style w:type="paragraph" w:customStyle="1" w:styleId="Topptekst">
-    <w:name w:val="Topptekst"/>
-    <w:basedOn w:val="Standard"/>
-    <w:pPr>
-      <w:tabs>
-        <w:tab w:val="center" w:pos="4153"/>
-        <w:tab w:val="right" w:pos="8306"/>
-      </w:tabs>
-    </w:pPr>
-  </w:style>
-  <w:style w:type="paragraph" w:customStyle="1" w:styleId="Tittel">
-    <w:name w:val="Tittel"/>
-    <w:basedOn w:val="Standard"/>
-    <w:next w:val="Standard"/>
-    <w:pPr>
-      <w:spacing w:before="240" w:after="60"/>
-      <w:jc w:val="center"/>
-      <w:outlineLvl w:val="0"/>
-    </w:pPr>
-    <w:rPr>
-      <w:rFonts w:ascii="Cambria" w:hAnsi="Cambria"/>
-      <w:b/>
-      <w:bCs/>
-      <w:sz w:val="32"/>
-      <w:szCs w:val="32"/>
-    </w:rPr>
-  </w:style>
-  <w:style w:type="paragraph" w:customStyle="1" w:styleId="Bobletekst">
-    <w:name w:val="Bobletekst"/>
-    <w:basedOn w:val="Standard"/>
-    <w:rPr>
-      <w:rFonts w:ascii="Tahoma" w:hAnsi="Tahoma" w:cs="Tahoma"/>
-      <w:sz w:val="16"/>
-      <w:szCs w:val="16"/>
-    </w:rPr>
-  </w:style>
-  <w:style w:type="paragraph" w:customStyle="1" w:styleId="Listeavsnitt">
-    <w:name w:val="Listeavsnitt"/>
-    <w:basedOn w:val="Standard"/>
-    <w:pPr>
-      <w:ind w:left="720"/>
-    </w:pPr>
-  </w:style>
-  <w:style w:type="paragraph" w:styleId="CommentText">
-    <w:name w:val="annotation text"/>
-    <w:basedOn w:val="Standard"/>
-  </w:style>
-  <w:style w:type="paragraph" w:styleId="CommentSubject">
-    <w:name w:val="annotation subject"/>
-    <w:basedOn w:val="CommentText"/>
-    <w:rPr>
-      <w:b/>
-      <w:bCs/>
-    </w:rPr>
-  </w:style>
-  <w:style w:type="paragraph" w:customStyle="1" w:styleId="Kommentaremne">
-    <w:name w:val="Kommentaremne"/>
-    <w:rPr>
-      <w:b/>
-      <w:bCs/>
-    </w:rPr>
-  </w:style>
-  <w:style w:type="paragraph" w:customStyle="1" w:styleId="Merknadstekst">
-    <w:name w:val="Merknadstekst"/>
-    <w:basedOn w:val="Standard"/>
-  </w:style>
-  <w:style w:type="paragraph" w:styleId="BalloonText">
-    <w:name w:val="Balloon Text"/>
-    <w:basedOn w:val="Standard"/>
-    <w:rPr>
-      <w:rFonts w:ascii="Tahoma" w:hAnsi="Tahoma" w:cs="Tahoma"/>
-      <w:sz w:val="16"/>
-      <w:szCs w:val="16"/>
-    </w:rPr>
-  </w:style>
-  <w:style w:type="paragraph" w:styleId="Header">
-    <w:name w:val="header"/>
-    <w:basedOn w:val="Standard"/>
-    <w:pPr>
-      <w:tabs>
-        <w:tab w:val="center" w:pos="4536"/>
-        <w:tab w:val="right" w:pos="9072"/>
-      </w:tabs>
-    </w:pPr>
-  </w:style>
-  <w:style w:type="paragraph" w:styleId="Footer">
-    <w:name w:val="footer"/>
-    <w:basedOn w:val="Standard"/>
-    <w:pPr>
-      <w:tabs>
-        <w:tab w:val="center" w:pos="4536"/>
-        <w:tab w:val="right" w:pos="9072"/>
-      </w:tabs>
-    </w:pPr>
-  </w:style>
-  <w:style w:type="paragraph" w:styleId="ListParagraph">
-    <w:name w:val="List Paragraph"/>
-    <w:basedOn w:val="Standard"/>
-    <w:pPr>
-      <w:ind w:left="720"/>
-    </w:pPr>
-  </w:style>
-  <w:style w:type="paragraph" w:styleId="NormalWeb">
-    <w:name w:val="Normal (Web)"/>
-    <w:basedOn w:val="Standard"/>
-    <w:pPr>
-      <w:suppressAutoHyphens w:val="0"/>
-      <w:spacing w:before="100" w:after="100"/>
-      <w:textAlignment w:val="auto"/>
-    </w:pPr>
-    <w:rPr>
-      <w:sz w:val="24"/>
-      <w:szCs w:val="24"/>
-      <w:lang w:eastAsia="zh-CN"/>
-    </w:rPr>
-  </w:style>
-  <w:style w:type="paragraph" w:customStyle="1" w:styleId="TableContents">
-    <w:name w:val="Table Contents"/>
-    <w:basedOn w:val="Standard"/>
-  </w:style>
-  <w:style w:type="character" w:customStyle="1" w:styleId="Standardskriftforavsnitt">
-    <w:name w:val="Standardskrift for avsnitt"/>
-  </w:style>
-  <w:style w:type="character" w:customStyle="1" w:styleId="Heading1Char">
-    <w:name w:val="Heading 1 Char"/>
-    <w:basedOn w:val="Standardskriftforavsnitt"/>
-    <w:rPr>
-      <w:rFonts w:ascii="Cambria" w:eastAsia="Times New Roman" w:hAnsi="Cambria" w:cs="Times New Roman"/>
-      <w:b/>
-      <w:bCs/>
-      <w:kern w:val="3"/>
-      <w:sz w:val="32"/>
-      <w:szCs w:val="32"/>
-      <w:lang w:eastAsia="en-US"/>
-    </w:rPr>
-  </w:style>
-  <w:style w:type="character" w:customStyle="1" w:styleId="Heading2Char">
-    <w:name w:val="Heading 2 Char"/>
-    <w:basedOn w:val="Standardskriftforavsnitt"/>
-    <w:rPr>
-      <w:rFonts w:ascii="Cambria" w:eastAsia="Times New Roman" w:hAnsi="Cambria" w:cs="Times New Roman"/>
-      <w:b/>
-      <w:bCs/>
-      <w:i/>
-      <w:iCs/>
-      <w:sz w:val="28"/>
-      <w:szCs w:val="28"/>
-      <w:lang w:eastAsia="en-US"/>
-    </w:rPr>
-  </w:style>
-  <w:style w:type="character" w:customStyle="1" w:styleId="Heading3Char">
-    <w:name w:val="Heading 3 Char"/>
-    <w:basedOn w:val="Standardskriftforavsnitt"/>
-    <w:rPr>
-      <w:rFonts w:ascii="Cambria" w:eastAsia="Times New Roman" w:hAnsi="Cambria" w:cs="Times New Roman"/>
-      <w:b/>
-      <w:bCs/>
-      <w:sz w:val="26"/>
-      <w:szCs w:val="26"/>
-      <w:lang w:eastAsia="en-US"/>
-    </w:rPr>
-  </w:style>
-  <w:style w:type="character" w:customStyle="1" w:styleId="Heading5Char">
-    <w:name w:val="Heading 5 Char"/>
-    <w:basedOn w:val="Standardskriftforavsnitt"/>
-    <w:rPr>
-      <w:rFonts w:ascii="Calibri" w:eastAsia="Times New Roman" w:hAnsi="Calibri" w:cs="Times New Roman"/>
-      <w:b/>
-      <w:bCs/>
-      <w:i/>
-      <w:iCs/>
-      <w:sz w:val="26"/>
-      <w:szCs w:val="26"/>
-      <w:lang w:eastAsia="en-US"/>
-    </w:rPr>
-  </w:style>
-  <w:style w:type="character" w:customStyle="1" w:styleId="FootnoteTextChar">
-    <w:name w:val="Footnote Text Char"/>
-    <w:basedOn w:val="Standardskriftforavsnitt"/>
-    <w:rPr>
-      <w:rFonts w:cs="Times New Roman"/>
-      <w:lang w:eastAsia="en-US"/>
-    </w:rPr>
-  </w:style>
-  <w:style w:type="character" w:customStyle="1" w:styleId="Fotnotereferanse">
-    <w:name w:val="Fotnotereferanse"/>
-    <w:basedOn w:val="Standardskriftforavsnitt"/>
-    <w:rPr>
-      <w:rFonts w:cs="Times New Roman"/>
-      <w:position w:val="0"/>
-      <w:vertAlign w:val="superscript"/>
-    </w:rPr>
-  </w:style>
-  <w:style w:type="character" w:customStyle="1" w:styleId="FooterChar">
-    <w:name w:val="Footer Char"/>
-    <w:basedOn w:val="Standardskriftforavsnitt"/>
-    <w:rPr>
-      <w:rFonts w:cs="Times New Roman"/>
-      <w:lang w:eastAsia="en-US"/>
-    </w:rPr>
-  </w:style>
-  <w:style w:type="character" w:customStyle="1" w:styleId="Sidetall">
-    <w:name w:val="Sidetall"/>
-    <w:basedOn w:val="Standardskriftforavsnitt"/>
-    <w:rPr>
-      <w:rFonts w:cs="Times New Roman"/>
-    </w:rPr>
-  </w:style>
-  <w:style w:type="character" w:customStyle="1" w:styleId="HeaderChar">
-    <w:name w:val="Header Char"/>
-    <w:basedOn w:val="Standardskriftforavsnitt"/>
-    <w:rPr>
-      <w:rFonts w:cs="Times New Roman"/>
-      <w:lang w:eastAsia="en-US"/>
-    </w:rPr>
-  </w:style>
-  <w:style w:type="character" w:customStyle="1" w:styleId="Utheving">
-    <w:name w:val="Utheving"/>
-    <w:basedOn w:val="Standardskriftforavsnitt"/>
-    <w:rPr>
-      <w:rFonts w:cs="Times New Roman"/>
-      <w:i/>
-      <w:iCs/>
-    </w:rPr>
-  </w:style>
-  <w:style w:type="character" w:customStyle="1" w:styleId="TitleChar">
-    <w:name w:val="Title Char"/>
-    <w:basedOn w:val="Standardskriftforavsnitt"/>
-    <w:rPr>
-      <w:rFonts w:ascii="Cambria" w:eastAsia="Times New Roman" w:hAnsi="Cambria" w:cs="Times New Roman"/>
-      <w:b/>
-      <w:bCs/>
-      <w:kern w:val="3"/>
-      <w:sz w:val="32"/>
-      <w:szCs w:val="32"/>
-      <w:lang w:eastAsia="en-US"/>
-    </w:rPr>
-  </w:style>
-  <w:style w:type="character" w:customStyle="1" w:styleId="BalloonTextChar">
-    <w:name w:val="Balloon Text Char"/>
-    <w:basedOn w:val="Standardskriftforavsnitt"/>
-    <w:rPr>
-      <w:rFonts w:ascii="Tahoma" w:hAnsi="Tahoma" w:cs="Tahoma"/>
-      <w:sz w:val="16"/>
-      <w:szCs w:val="16"/>
-      <w:lang w:eastAsia="en-US"/>
-    </w:rPr>
-  </w:style>
-  <w:style w:type="character" w:customStyle="1" w:styleId="Hyperkobling">
-    <w:name w:val="Hyperkobling"/>
-    <w:basedOn w:val="Standardskriftforavsnitt"/>
-    <w:rPr>
-      <w:color w:val="0000FF"/>
-      <w:u w:val="single"/>
-    </w:rPr>
-  </w:style>
-  <w:style w:type="character" w:customStyle="1" w:styleId="Fulgthyperkobling">
-    <w:name w:val="Fulgt hyperkobling"/>
-    <w:basedOn w:val="Standardskriftforavsnitt"/>
-    <w:rPr>
-      <w:color w:val="800080"/>
-      <w:u w:val="single"/>
-    </w:rPr>
-  </w:style>
-  <w:style w:type="character" w:styleId="CommentReference">
-    <w:name w:val="annotation reference"/>
-    <w:basedOn w:val="Standardskriftforavsnitt"/>
-    <w:rPr>
-      <w:sz w:val="16"/>
-      <w:szCs w:val="16"/>
-    </w:rPr>
-  </w:style>
-  <w:style w:type="character" w:customStyle="1" w:styleId="CommentTextChar">
-    <w:name w:val="Comment Text Char"/>
-    <w:basedOn w:val="Standardskriftforavsnitt"/>
-    <w:rPr>
-      <w:lang w:eastAsia="en-US"/>
-    </w:rPr>
-  </w:style>
-  <w:style w:type="character" w:customStyle="1" w:styleId="CommentSubjectChar">
-    <w:name w:val="Comment Subject Char"/>
-    <w:basedOn w:val="CommentTextChar"/>
-    <w:rPr>
-      <w:b/>
-      <w:bCs/>
-      <w:lang w:eastAsia="en-US"/>
-    </w:rPr>
-  </w:style>
-  <w:style w:type="character" w:customStyle="1" w:styleId="KommentaremneTegn">
-    <w:name w:val="Kommentaremne Tegn"/>
-    <w:rPr>
-      <w:b/>
-      <w:bCs/>
-      <w:lang w:eastAsia="en-US"/>
-    </w:rPr>
-  </w:style>
-  <w:style w:type="character" w:customStyle="1" w:styleId="MerknadstekstTegn">
-    <w:name w:val="Merknadstekst Tegn"/>
-    <w:basedOn w:val="Standardskriftforavsnitt"/>
-    <w:rPr>
-      <w:lang w:eastAsia="en-US"/>
-    </w:rPr>
-  </w:style>
-  <w:style w:type="character" w:customStyle="1" w:styleId="Merknadsreferanse">
-    <w:name w:val="Merknadsreferanse"/>
-    <w:basedOn w:val="Standardskriftforavsnitt"/>
-    <w:rPr>
-      <w:sz w:val="16"/>
-      <w:szCs w:val="16"/>
-    </w:rPr>
-  </w:style>
-  <w:style w:type="character" w:customStyle="1" w:styleId="BalloonTextChar1">
-    <w:name w:val="Balloon Text Char1"/>
-    <w:basedOn w:val="DefaultParagraphFont"/>
-    <w:rPr>
-      <w:rFonts w:ascii="Tahoma" w:hAnsi="Tahoma" w:cs="Tahoma"/>
-      <w:sz w:val="16"/>
-      <w:szCs w:val="16"/>
-      <w:lang w:eastAsia="en-US"/>
-    </w:rPr>
-  </w:style>
-  <w:style w:type="character" w:customStyle="1" w:styleId="HeaderChar1">
-    <w:name w:val="Header Char1"/>
-    <w:basedOn w:val="DefaultParagraphFont"/>
-    <w:rPr>
-      <w:lang w:eastAsia="en-US"/>
-    </w:rPr>
-  </w:style>
-  <w:style w:type="character" w:customStyle="1" w:styleId="FooterChar1">
-    <w:name w:val="Footer Char1"/>
-    <w:basedOn w:val="DefaultParagraphFont"/>
-    <w:rPr>
-      <w:lang w:eastAsia="en-US"/>
-    </w:rPr>
-  </w:style>
-  <w:style w:type="character" w:customStyle="1" w:styleId="Internetlink">
-    <w:name w:val="Internet link"/>
-    <w:basedOn w:val="DefaultParagraphFont"/>
-    <w:rPr>
-      <w:color w:val="0000FF"/>
-      <w:u w:val="single"/>
-    </w:rPr>
-  </w:style>
-  <w:style w:type="character" w:customStyle="1" w:styleId="ListLabel1">
-    <w:name w:val="ListLabel 1"/>
-    <w:rPr>
-      <w:rFonts w:ascii="Arial" w:hAnsi="Arial" w:cs="Arial"/>
-      <w:b/>
-      <w:sz w:val="22"/>
-      <w:szCs w:val="22"/>
-    </w:rPr>
-  </w:style>
-  <w:style w:type="character" w:customStyle="1" w:styleId="ListLabel2">
-    <w:name w:val="ListLabel 2"/>
-    <w:rPr>
-      <w:rFonts w:ascii="Arial" w:hAnsi="Arial" w:cs="Arial"/>
-      <w:b/>
-      <w:sz w:val="22"/>
-    </w:rPr>
-  </w:style>
-  <w:style w:type="character" w:customStyle="1" w:styleId="ListLabel3">
-    <w:name w:val="ListLabel 3"/>
-    <w:rPr>
-      <w:rFonts w:cs="Arial"/>
-      <w:sz w:val="22"/>
-    </w:rPr>
-  </w:style>
-  <w:style w:type="character" w:customStyle="1" w:styleId="ListLabel4">
-    <w:name w:val="ListLabel 4"/>
-    <w:rPr>
-      <w:rFonts w:cs="Arial"/>
-      <w:sz w:val="22"/>
-    </w:rPr>
-  </w:style>
-  <w:style w:type="character" w:customStyle="1" w:styleId="ListLabel5">
-    <w:name w:val="ListLabel 5"/>
-    <w:rPr>
-      <w:rFonts w:cs="Arial"/>
-      <w:sz w:val="22"/>
-    </w:rPr>
-  </w:style>
-  <w:style w:type="character" w:customStyle="1" w:styleId="ListLabel6">
-    <w:name w:val="ListLabel 6"/>
-    <w:rPr>
-      <w:rFonts w:cs="Arial"/>
-      <w:sz w:val="22"/>
-    </w:rPr>
-  </w:style>
-  <w:style w:type="character" w:customStyle="1" w:styleId="ListLabel7">
-    <w:name w:val="ListLabel 7"/>
-    <w:rPr>
-      <w:rFonts w:cs="Arial"/>
-      <w:sz w:val="22"/>
-    </w:rPr>
-  </w:style>
-  <w:style w:type="character" w:customStyle="1" w:styleId="ListLabel8">
-    <w:name w:val="ListLabel 8"/>
-    <w:rPr>
-      <w:rFonts w:cs="Arial"/>
-      <w:sz w:val="22"/>
-    </w:rPr>
-  </w:style>
-  <w:style w:type="character" w:customStyle="1" w:styleId="ListLabel9">
-    <w:name w:val="ListLabel 9"/>
-    <w:rPr>
-      <w:rFonts w:cs="Arial"/>
-      <w:sz w:val="22"/>
-    </w:rPr>
-  </w:style>
-  <w:style w:type="character" w:customStyle="1" w:styleId="ListLabel10">
-    <w:name w:val="ListLabel 10"/>
-    <w:rPr>
-      <w:rFonts w:ascii="Arial" w:hAnsi="Arial" w:cs="Arial"/>
-      <w:b/>
-      <w:sz w:val="22"/>
-      <w:szCs w:val="22"/>
-    </w:rPr>
-  </w:style>
-  <w:style w:type="numbering" w:customStyle="1" w:styleId="NoList1">
-    <w:name w:val="No List_1"/>
-    <w:basedOn w:val="NoList"/>
-    <w:pPr>
-      <w:numPr>
-        <w:numId w:val="1"/>
-      </w:numPr>
-    </w:pPr>
-  </w:style>
-  <w:style w:type="numbering" w:customStyle="1" w:styleId="WWNum1">
-    <w:name w:val="WWNum1"/>
-    <w:basedOn w:val="NoList"/>
-    <w:pPr>
-      <w:numPr>
-        <w:numId w:val="2"/>
-      </w:numPr>
-    </w:pPr>
-  </w:style>
-  <w:style w:type="numbering" w:customStyle="1" w:styleId="WWNum2">
-    <w:name w:val="WWNum2"/>
-    <w:basedOn w:val="NoList"/>
-    <w:pPr>
-      <w:numPr>
-        <w:numId w:val="3"/>
-      </w:numPr>
-    </w:pPr>
-  </w:style>
-  <w:style w:type="numbering" w:customStyle="1" w:styleId="WWNum3">
-    <w:name w:val="WWNum3"/>
-    <w:basedOn w:val="NoList"/>
-    <w:pPr>
-      <w:numPr>
-        <w:numId w:val="4"/>
-      </w:numPr>
-    </w:pPr>
-  </w:style>
-  <w:style w:type="numbering" w:customStyle="1" w:styleId="WWNum4">
-    <w:name w:val="WWNum4"/>
-    <w:basedOn w:val="NoList"/>
-    <w:pPr>
-      <w:numPr>
-        <w:numId w:val="5"/>
-      </w:numPr>
-    </w:pPr>
-  </w:style>
-</w:styles>
-</file>
-
-<file path=word/stylesWithEffects.xml><?xml version="1.0" encoding="utf-8"?>
-<w:styles xmlns:wpc="http://schemas.microsoft.com/office/word/2010/wordprocessingCanvas" xmlns:mc="http://schemas.openxmlformats.org/markup-compatibility/2006" xmlns:o="urn:schemas-microsoft-com:office:office" xmlns:r="http://schemas.openxmlformats.org/officeDocument/2006/relationships" xmlns:m="http://schemas.openxmlformats.org/officeDocument/2006/math" xmlns:v="urn:schemas-microsoft-com:vml" xmlns:wp14="http://schemas.microsoft.com/office/word/2010/wordprocessingDrawing" xmlns:wp="http://schemas.openxmlformats.org/drawingml/2006/wordprocessingDrawing" xmlns:w10="urn:schemas-microsoft-com:office:word" xmlns:w="http://schemas.openxmlformats.org/wordprocessingml/2006/main" xmlns:w14="http://schemas.microsoft.com/office/word/2010/wordml" xmlns:wpg="http://schemas.microsoft.com/office/word/2010/wordprocessingGroup" xmlns:wpi="http://schemas.microsoft.com/office/word/2010/wordprocessingInk" xmlns:wne="http://schemas.microsoft.com/office/word/2006/wordml" xmlns:wps="http://schemas.microsoft.com/office/word/2010/wordprocessingShape" mc:Ignorable="w14 wp14">
-  <w:docDefaults>
-    <w:rPrDefault>
-      <w:rPr>
-        <w:rFonts w:ascii="Times New Roman" w:eastAsia="Times New Roman" w:hAnsi="Times New Roman" w:cs="Times New Roman"/>
-        <w:kern w:val="3"/>
-        <w:lang w:val="nb-NO" w:eastAsia="zh-CN" w:bidi="ar-SA"/>
-      </w:rPr>
-    </w:rPrDefault>
-    <w:pPrDefault>
-      <w:pPr>
-        <w:widowControl w:val="0"/>
-        <w:suppressAutoHyphens/>
-        <w:autoSpaceDN w:val="0"/>
-        <w:textAlignment w:val="baseline"/>
-      </w:pPr>
-    </w:pPrDefault>
-  </w:docDefaults>
-  <w:latentStyles w:defLockedState="0" w:defUIPriority="99" w:defSemiHidden="1" w:defUnhideWhenUsed="1" w:defQFormat="0" w:count="267">
-    <w:lsdException w:name="Normal" w:semiHidden="0" w:uiPriority="0" w:unhideWhenUsed="0" w:qFormat="1"/>
-    <w:lsdException w:name="heading 1" w:semiHidden="0" w:uiPriority="9" w:unhideWhenUsed="0" w:qFormat="1"/>
-    <w:lsdException w:name="heading 2" w:uiPriority="9" w:qFormat="1"/>
-    <w:lsdException w:name="heading 3" w:uiPriority="9" w:qFormat="1"/>
-    <w:lsdException w:name="heading 4" w:uiPriority="9" w:qFormat="1"/>
-    <w:lsdException w:name="heading 5" w:uiPriority="9" w:qFormat="1"/>
-    <w:lsdException w:name="heading 6" w:uiPriority="9" w:qFormat="1"/>
-    <w:lsdException w:name="heading 7" w:uiPriority="9" w:qFormat="1"/>
-    <w:lsdException w:name="heading 8" w:uiPriority="9" w:qFormat="1"/>
-    <w:lsdException w:name="heading 9" w:uiPriority="9" w:qFormat="1"/>
-    <w:lsdException w:name="toc 1" w:uiPriority="39"/>
-    <w:lsdException w:name="toc 2" w:uiPriority="39"/>
-    <w:lsdException w:name="toc 3" w:uiPriority="39"/>
-    <w:lsdException w:name="toc 4" w:uiPriority="39"/>
-    <w:lsdException w:name="toc 5" w:uiPriority="39"/>
-    <w:lsdException w:name="toc 6" w:uiPriority="39"/>
-    <w:lsdException w:name="toc 7" w:uiPriority="39"/>
-    <w:lsdException w:name="toc 8" w:uiPriority="39"/>
-    <w:lsdException w:name="toc 9" w:uiPriority="39"/>
-    <w:lsdException w:name="caption" w:uiPriority="35" w:qFormat="1"/>
-    <w:lsdException w:name="Title" w:semiHidden="0" w:uiPriority="10" w:unhideWhenUsed="0" w:qFormat="1"/>
-    <w:lsdException w:name="Default Paragraph Font" w:uiPriority="1"/>
-    <w:lsdException w:name="Subtitle" w:semiHidden="0" w:uiPriority="11" w:unhideWhenUsed="0" w:qFormat="1"/>
-    <w:lsdException w:name="Strong" w:semiHidden="0" w:uiPriority="22" w:unhideWhenUsed="0" w:qFormat="1"/>
-    <w:lsdException w:name="Emphasis" w:semiHidden="0" w:uiPriority="20" w:unhideWhenUsed="0" w:qFormat="1"/>
-    <w:lsdException w:name="Table Grid" w:semiHidden="0" w:uiPriority="59" w:unhideWhenUsed="0"/>
-    <w:lsdException w:name="Placeholder Text" w:unhideWhenUsed="0"/>
-    <w:lsdException w:name="No Spacing" w:semiHidden="0" w:uiPriority="1" w:unhideWhenUsed="0" w:qFormat="1"/>
-    <w:lsdException w:name="Light Shading" w:semiHidden="0" w:uiPriority="60" w:unhideWhenUsed="0"/>
-    <w:lsdException w:name="Light List" w:semiHidden="0" w:uiPriority="61" w:unhideWhenUsed="0"/>
-    <w:lsdException w:name="Light Grid" w:semiHidden="0" w:uiPriority="62" w:unhideWhenUsed="0"/>
-    <w:lsdException w:name="Medium Shading 1" w:semiHidden="0" w:uiPriority="63" w:unhideWhenUsed="0"/>
-    <w:lsdException w:name="Medium Shading 2" w:semiHidden="0" w:uiPriority="64" w:unhideWhenUsed="0"/>
-    <w:lsdException w:name="Medium List 1" w:semiHidden="0" w:uiPriority="65" w:unhideWhenUsed="0"/>
-    <w:lsdException w:name="Medium List 2" w:semiHidden="0" w:uiPriority="66" w:unhideWhenUsed="0"/>
-    <w:lsdException w:name="Medium Grid 1" w:semiHidden="0" w:uiPriority="67" w:unhideWhenUsed="0"/>
-    <w:lsdException w:name="Medium Grid 2" w:semiHidden="0" w:uiPriority="68" w:unhideWhenUsed="0"/>
-    <w:lsdException w:name="Medium Grid 3" w:semiHidden="0" w:uiPriority="69" w:unhideWhenUsed="0"/>
-    <w:lsdException w:name="Dark List" w:semiHidden="0" w:uiPriority="70" w:unhideWhenUsed="0"/>
-    <w:lsdException w:name="Colorful Shading" w:semiHidden="0" w:uiPriority="71" w:unhideWhenUsed="0"/>
-    <w:lsdException w:name="Colorful List" w:semiHidden="0" w:uiPriority="72" w:unhideWhenUsed="0"/>
-    <w:lsdException w:name="Colorful Grid" w:semiHidden="0" w:uiPriority="73" w:unhideWhenUsed="0"/>
-    <w:lsdException w:name="Light Shading Accent 1" w:semiHidden="0" w:uiPriority="60" w:unhideWhenUsed="0"/>
-    <w:lsdException w:name="Light List Accent 1" w:semiHidden="0" w:uiPriority="61" w:unhideWhenUsed="0"/>
-    <w:lsdException w:name="Light Grid Accent 1" w:semiHidden="0" w:uiPriority="62" w:unhideWhenUsed="0"/>
-    <w:lsdException w:name="Medium Shading 1 Accent 1" w:semiHidden="0" w:uiPriority="63" w:unhideWhenUsed="0"/>
-    <w:lsdException w:name="Medium Shading 2 Accent 1" w:semiHidden="0" w:uiPriority="64" w:unhideWhenUsed="0"/>
-    <w:lsdException w:name="Medium List 1 Accent 1" w:semiHidden="0" w:uiPriority="65" w:unhideWhenUsed="0"/>
-    <w:lsdException w:name="Revision" w:unhideWhenUsed="0"/>
-    <w:lsdException w:name="List Paragraph" w:semiHidden="0" w:uiPriority="34" w:unhideWhenUsed="0" w:qFormat="1"/>
-    <w:lsdException w:name="Quote" w:semiHidden="0" w:uiPriority="29" w:unhideWhenUsed="0" w:qFormat="1"/>
-    <w:lsdException w:name="Intense Quote" w:semiHidden="0" w:uiPriority="30" w:unhideWhenUsed="0" w:qFormat="1"/>
-    <w:lsdException w:name="Medium List 2 Accent 1" w:semiHidden="0" w:uiPriority="66" w:unhideWhenUsed="0"/>
-    <w:lsdException w:name="Medium Grid 1 Accent 1" w:semiHidden="0" w:uiPriority="67" w:unhideWhenUsed="0"/>
-    <w:lsdException w:name="Medium Grid 2 Accent 1" w:semiHidden="0" w:uiPriority="68" w:unhideWhenUsed="0"/>
-    <w:lsdException w:name="Medium Grid 3 Accent 1" w:semiHidden="0" w:uiPriority="69" w:unhideWhenUsed="0"/>
-    <w:lsdException w:name="Dark List Accent 1" w:semiHidden="0" w:uiPriority="70" w:unhideWhenUsed="0"/>
-    <w:lsdException w:name="Colorful Shading Accent 1" w:semiHidden="0" w:uiPriority="71" w:unhideWhenUsed="0"/>
-    <w:lsdException w:name="Colorful List Accent 1" w:semiHidden="0" w:uiPriority="72" w:unhideWhenUsed="0"/>
-    <w:lsdException w:name="Colorful Grid Accent 1" w:semiHidden="0" w:uiPriority="73" w:unhideWhenUsed="0"/>
-    <w:lsdException w:name="Light Shading Accent 2" w:semiHidden="0" w:uiPriority="60" w:unhideWhenUsed="0"/>
-    <w:lsdException w:name="Light List Accent 2" w:semiHidden="0" w:uiPriority="61" w:unhideWhenUsed="0"/>
-    <w:lsdException w:name="Light Grid Accent 2" w:semiHidden="0" w:uiPriority="62" w:unhideWhenUsed="0"/>
-    <w:lsdException w:name="Medium Shading 1 Accent 2" w:semiHidden="0" w:uiPriority="63" w:unhideWhenUsed="0"/>
-    <w:lsdException w:name="Medium Shading 2 Accent 2" w:semiHidden="0" w:uiPriority="64" w:unhideWhenUsed="0"/>
-    <w:lsdException w:name="Medium List 1 Accent 2" w:semiHidden="0" w:uiPriority="65" w:unhideWhenUsed="0"/>
-    <w:lsdException w:name="Medium List 2 Accent 2" w:semiHidden="0" w:uiPriority="66" w:unhideWhenUsed="0"/>
-    <w:lsdException w:name="Medium Grid 1 Accent 2" w:semiHidden="0" w:uiPriority="67" w:unhideWhenUsed="0"/>
-    <w:lsdException w:name="Medium Grid 2 Accent 2" w:semiHidden="0" w:uiPriority="68" w:unhideWhenUsed="0"/>
-    <w:lsdException w:name="Medium Grid 3 Accent 2" w:semiHidden="0" w:uiPriority="69" w:unhideWhenUsed="0"/>
-    <w:lsdException w:name="Dark List Accent 2" w:semiHidden="0" w:uiPriority="70" w:unhideWhenUsed="0"/>
-    <w:lsdException w:name="Colorful Shading Accent 2" w:semiHidden="0" w:uiPriority="71" w:unhideWhenUsed="0"/>
-    <w:lsdException w:name="Colorful List Accent 2" w:semiHidden="0" w:uiPriority="72" w:unhideWhenUsed="0"/>
-    <w:lsdException w:name="Colorful Grid Accent 2" w:semiHidden="0" w:uiPriority="73" w:unhideWhenUsed="0"/>
-    <w:lsdException w:name="Light Shading Accent 3" w:semiHidden="0" w:uiPriority="60" w:unhideWhenUsed="0"/>
-    <w:lsdException w:name="Light List Accent 3" w:semiHidden="0" w:uiPriority="61" w:unhideWhenUsed="0"/>
-    <w:lsdException w:name="Light Grid Accent 3" w:semiHidden="0" w:uiPriority="62" w:unhideWhenUsed="0"/>
-    <w:lsdException w:name="Medium Shading 1 Accent 3" w:semiHidden="0" w:uiPriority="63" w:unhideWhenUsed="0"/>
-    <w:lsdException w:name="Medium Shading 2 Accent 3" w:semiHidden="0" w:uiPriority="64" w:unhideWhenUsed="0"/>
-    <w:lsdException w:name="Medium List 1 Accent 3" w:semiHidden="0" w:uiPriority="65" w:unhideWhenUsed="0"/>
-    <w:lsdException w:name="Medium List 2 Accent 3" w:semiHidden="0" w:uiPriority="66" w:unhideWhenUsed="0"/>
-    <w:lsdException w:name="Medium Grid 1 Accent 3" w:semiHidden="0" w:uiPriority="67" w:unhideWhenUsed="0"/>
-    <w:lsdException w:name="Medium Grid 2 Accent 3" w:semiHidden="0" w:uiPriority="68" w:unhideWhenUsed="0"/>
-    <w:lsdException w:name="Medium Grid 3 Accent 3" w:semiHidden="0" w:uiPriority="69" w:unhideWhenUsed="0"/>
-    <w:lsdException w:name="Dark List Accent 3" w:semiHidden="0" w:uiPriority="70" w:unhideWhenUsed="0"/>
-    <w:lsdException w:name="Colorful Shading Accent 3" w:semiHidden="0" w:uiPriority="71" w:unhideWhenUsed="0"/>
-    <w:lsdException w:name="Colorful List Accent 3" w:semiHidden="0" w:uiPriority="72" w:unhideWhenUsed="0"/>
-    <w:lsdException w:name="Colorful Grid Accent 3" w:semiHidden="0" w:uiPriority="73" w:unhideWhenUsed="0"/>
-    <w:lsdException w:name="Light Shading Accent 4" w:semiHidden="0" w:uiPriority="60" w:unhideWhenUsed="0"/>
-    <w:lsdException w:name="Light List Accent 4" w:semiHidden="0" w:uiPriority="61" w:unhideWhenUsed="0"/>
-    <w:lsdException w:name="Light Grid Accent 4" w:semiHidden="0" w:uiPriority="62" w:unhideWhenUsed="0"/>
-    <w:lsdException w:name="Medium Shading 1 Accent 4" w:semiHidden="0" w:uiPriority="63" w:unhideWhenUsed="0"/>
-    <w:lsdException w:name="Medium Shading 2 Accent 4" w:semiHidden="0" w:uiPriority="64" w:unhideWhenUsed="0"/>
-    <w:lsdException w:name="Medium List 1 Accent 4" w:semiHidden="0" w:uiPriority="65" w:unhideWhenUsed="0"/>
-    <w:lsdException w:name="Medium List 2 Accent 4" w:semiHidden="0" w:uiPriority="66" w:unhideWhenUsed="0"/>
-    <w:lsdException w:name="Medium Grid 1 Accent 4" w:semiHidden="0" w:uiPriority="67" w:unhideWhenUsed="0"/>
-    <w:lsdException w:name="Medium Grid 2 Accent 4" w:semiHidden="0" w:uiPriority="68" w:unhideWhenUsed="0"/>
-    <w:lsdException w:name="Medium Grid 3 Accent 4" w:semiHidden="0" w:uiPriority="69" w:unhideWhenUsed="0"/>
-    <w:lsdException w:name="Dark List Accent 4" w:semiHidden="0" w:uiPriority="70" w:unhideWhenUsed="0"/>
-    <w:lsdException w:name="Colorful Shading Accent 4" w:semiHidden="0" w:uiPriority="71" w:unhideWhenUsed="0"/>
-    <w:lsdException w:name="Colorful List Accent 4" w:semiHidden="0" w:uiPriority="72" w:unhideWhenUsed="0"/>
-    <w:lsdException w:name="Colorful Grid Accent 4" w:semiHidden="0" w:uiPriority="73" w:unhideWhenUsed="0"/>
-    <w:lsdException w:name="Light Shading Accent 5" w:semiHidden="0" w:uiPriority="60" w:unhideWhenUsed="0"/>
-    <w:lsdException w:name="Light List Accent 5" w:semiHidden="0" w:uiPriority="61" w:unhideWhenUsed="0"/>
-    <w:lsdException w:name="Light Grid Accent 5" w:semiHidden="0" w:uiPriority="62" w:unhideWhenUsed="0"/>
-    <w:lsdException w:name="Medium Shading 1 Accent 5" w:semiHidden="0" w:uiPriority="63" w:unhideWhenUsed="0"/>
-    <w:lsdException w:name="Medium Shading 2 Accent 5" w:semiHidden="0" w:uiPriority="64" w:unhideWhenUsed="0"/>
-    <w:lsdException w:name="Medium List 1 Accent 5" w:semiHidden="0" w:uiPriority="65" w:unhideWhenUsed="0"/>
-    <w:lsdException w:name="Medium List 2 Accent 5" w:semiHidden="0" w:uiPriority="66" w:unhideWhenUsed="0"/>
-    <w:lsdException w:name="Medium Grid 1 Accent 5" w:semiHidden="0" w:uiPriority="67" w:unhideWhenUsed="0"/>
-    <w:lsdException w:name="Medium Grid 2 Accent 5" w:semiHidden="0" w:uiPriority="68" w:unhideWhenUsed="0"/>
-    <w:lsdException w:name="Medium Grid 3 Accent 5" w:semiHidden="0" w:uiPriority="69" w:unhideWhenUsed="0"/>
-    <w:lsdException w:name="Dark List Accent 5" w:semiHidden="0" w:uiPriority="70" w:unhideWhenUsed="0"/>
-    <w:lsdException w:name="Colorful Shading Accent 5" w:semiHidden="0" w:uiPriority="71" w:unhideWhenUsed="0"/>
-    <w:lsdException w:name="Colorful List Accent 5" w:semiHidden="0" w:uiPriority="72" w:unhideWhenUsed="0"/>
-    <w:lsdException w:name="Colorful Grid Accent 5" w:semiHidden="0" w:uiPriority="73" w:unhideWhenUsed="0"/>
-    <w:lsdException w:name="Light Shading Accent 6" w:semiHidden="0" w:uiPriority="60" w:unhideWhenUsed="0"/>
-    <w:lsdException w:name="Light List Accent 6" w:semiHidden="0" w:uiPriority="61" w:unhideWhenUsed="0"/>
-    <w:lsdException w:name="Light Grid Accent 6" w:semiHidden="0" w:uiPriority="62" w:unhideWhenUsed="0"/>
-    <w:lsdException w:name="Medium Shading 1 Accent 6" w:semiHidden="0" w:uiPriority="63" w:unhideWhenUsed="0"/>
-    <w:lsdException w:name="Medium Shading 2 Accent 6" w:semiHidden="0" w:uiPriority="64" w:unhideWhenUsed="0"/>
-    <w:lsdException w:name="Medium List 1 Accent 6" w:semiHidden="0" w:uiPriority="65" w:unhideWhenUsed="0"/>
-    <w:lsdException w:name="Medium List 2 Accent 6" w:semiHidden="0" w:uiPriority="66" w:unhideWhenUsed="0"/>
-    <w:lsdException w:name="Medium Grid 1 Accent 6" w:semiHidden="0" w:uiPriority="67" w:unhideWhenUsed="0"/>
-    <w:lsdException w:name="Medium Grid 2 Accent 6" w:semiHidden="0" w:uiPriority="68" w:unhideWhenUsed="0"/>
-    <w:lsdException w:name="Medium Grid 3 Accent 6" w:semiHidden="0" w:uiPriority="69" w:unhideWhenUsed="0"/>
-    <w:lsdException w:name="Dark List Accent 6" w:semiHidden="0" w:uiPriority="70" w:unhideWhenUsed="0"/>
-    <w:lsdException w:name="Colorful Shading Accent 6" w:semiHidden="0" w:uiPriority="71" w:unhideWhenUsed="0"/>
-    <w:lsdException w:name="Colorful List Accent 6" w:semiHidden="0" w:uiPriority="72" w:unhideWhenUsed="0"/>
-    <w:lsdException w:name="Colorful Grid Accent 6" w:semiHidden="0" w:uiPriority="73" w:unhideWhenUsed="0"/>
-    <w:lsdException w:name="Subtle Emphasis" w:semiHidden="0" w:uiPriority="19" w:unhideWhenUsed="0" w:qFormat="1"/>
-    <w:lsdException w:name="Intense Emphasis" w:semiHidden="0" w:uiPriority="21" w:unhideWhenUsed="0" w:qFormat="1"/>
-    <w:lsdException w:name="Subtle Reference" w:semiHidden="0" w:uiPriority="31" w:unhideWhenUsed="0" w:qFormat="1"/>
-    <w:lsdException w:name="Intense Reference" w:semiHidden="0" w:uiPriority="32" w:unhideWhenUsed="0" w:qFormat="1"/>
-    <w:lsdException w:name="Book Title" w:semiHidden="0" w:uiPriority="33" w:unhideWhenUsed="0" w:qFormat="1"/>
-    <w:lsdException w:name="Bibliography" w:uiPriority="37"/>
-    <w:lsdException w:name="TOC Heading" w:uiPriority="39" w:qFormat="1"/>
+  <w:latentStyles w:defLockedState="0" w:defUIPriority="99" w:defSemiHidden="0" w:defUnhideWhenUsed="0" w:defQFormat="0" w:count="382">
+    <w:lsdException w:name="Normal" w:uiPriority="0" w:qFormat="1"/>
+    <w:lsdException w:name="heading 1" w:uiPriority="9" w:qFormat="1"/>
+    <w:lsdException w:name="heading 2" w:semiHidden="1" w:uiPriority="9" w:unhideWhenUsed="1" w:qFormat="1"/>
+    <w:lsdException w:name="heading 3" w:semiHidden="1" w:uiPriority="9" w:unhideWhenUsed="1" w:qFormat="1"/>
+    <w:lsdException w:name="heading 4" w:semiHidden="1" w:uiPriority="9" w:unhideWhenUsed="1" w:qFormat="1"/>
+    <w:lsdException w:name="heading 5" w:semiHidden="1" w:uiPriority="9" w:unhideWhenUsed="1" w:qFormat="1"/>
+    <w:lsdException w:name="heading 6" w:semiHidden="1" w:uiPriority="9" w:unhideWhenUsed="1" w:qFormat="1"/>
+    <w:lsdException w:name="heading 7" w:semiHidden="1" w:uiPriority="9" w:unhideWhenUsed="1" w:qFormat="1"/>
+    <w:lsdException w:name="heading 8" w:semiHidden="1" w:uiPriority="9" w:unhideWhenUsed="1" w:qFormat="1"/>
+    <w:lsdException w:name="heading 9" w:semiHidden="1" w:uiPriority="9" w:unhideWhenUsed="1" w:qFormat="1"/>
+    <w:lsdException w:name="index 1" w:semiHidden="1" w:unhideWhenUsed="1"/>
+    <w:lsdException w:name="index 2" w:semiHidden="1" w:unhideWhenUsed="1"/>
+    <w:lsdException w:name="index 3" w:semiHidden="1" w:unhideWhenUsed="1"/>
+    <w:lsdException w:name="index 4" w:semiHidden="1" w:unhideWhenUsed="1"/>
+    <w:lsdException w:name="index 5" w:semiHidden="1" w:unhideWhenUsed="1"/>
+    <w:lsdException w:name="index 6" w:semiHidden="1" w:unhideWhenUsed="1"/>
+    <w:lsdException w:name="index 7" w:semiHidden="1" w:unhideWhenUsed="1"/>
+    <w:lsdException w:name="index 8" w:semiHidden="1" w:unhideWhenUsed="1"/>
+    <w:lsdException w:name="index 9" w:semiHidden="1" w:unhideWhenUsed="1"/>
+    <w:lsdException w:name="toc 1" w:semiHidden="1" w:uiPriority="39" w:unhideWhenUsed="1"/>
+    <w:lsdException w:name="toc 2" w:semiHidden="1" w:uiPriority="39" w:unhideWhenUsed="1"/>
+    <w:lsdException w:name="toc 3" w:semiHidden="1" w:uiPriority="39" w:unhideWhenUsed="1"/>
+    <w:lsdException w:name="toc 4" w:semiHidden="1" w:uiPriority="39" w:unhideWhenUsed="1"/>
+    <w:lsdException w:name="toc 5" w:semiHidden="1" w:uiPriority="39" w:unhideWhenUsed="1"/>
+    <w:lsdException w:name="toc 6" w:semiHidden="1" w:uiPriority="39" w:unhideWhenUsed="1"/>
+    <w:lsdException w:name="toc 7" w:semiHidden="1" w:uiPriority="39" w:unhideWhenUsed="1"/>
+    <w:lsdException w:name="toc 8" w:semiHidden="1" w:uiPriority="39" w:unhideWhenUsed="1"/>
+    <w:lsdException w:name="toc 9" w:semiHidden="1" w:uiPriority="39" w:unhideWhenUsed="1"/>
+    <w:lsdException w:name="Normal Indent" w:semiHidden="1" w:unhideWhenUsed="1"/>
+    <w:lsdException w:name="footnote text" w:semiHidden="1" w:unhideWhenUsed="1"/>
+    <w:lsdException w:name="annotation text" w:semiHidden="1" w:unhideWhenUsed="1"/>
+    <w:lsdException w:name="header" w:semiHidden="1" w:unhideWhenUsed="1"/>
+    <w:lsdException w:name="footer" w:semiHidden="1" w:unhideWhenUsed="1"/>
+    <w:lsdException w:name="index heading" w:semiHidden="1" w:unhideWhenUsed="1"/>
+    <w:lsdException w:name="caption" w:semiHidden="1" w:uiPriority="35" w:unhideWhenUsed="1" w:qFormat="1"/>
+    <w:lsdException w:name="table of figures" w:semiHidden="1" w:unhideWhenUsed="1"/>
+    <w:lsdException w:name="envelope address" w:semiHidden="1" w:unhideWhenUsed="1"/>
+    <w:lsdException w:name="envelope return" w:semiHidden="1" w:unhideWhenUsed="1"/>
+    <w:lsdException w:name="footnote reference" w:semiHidden="1" w:unhideWhenUsed="1"/>
+    <w:lsdException w:name="annotation reference" w:semiHidden="1" w:unhideWhenUsed="1"/>
+    <w:lsdException w:name="line number" w:semiHidden="1" w:unhideWhenUsed="1"/>
+    <w:lsdException w:name="page number" w:semiHidden="1" w:unhideWhenUsed="1"/>
+    <w:lsdException w:name="endnote reference" w:semiHidden="1" w:unhideWhenUsed="1"/>
+    <w:lsdException w:name="endnote text" w:semiHidden="1" w:unhideWhenUsed="1"/>
+    <w:lsdException w:name="table of authorities" w:semiHidden="1" w:unhideWhenUsed="1"/>
+    <w:lsdException w:name="macro" w:semiHidden="1" w:unhideWhenUsed="1"/>
+    <w:lsdException w:name="toa heading" w:semiHidden="1" w:unhideWhenUsed="1"/>
+    <w:lsdException w:name="List" w:semiHidden="1" w:unhideWhenUsed="1"/>
+    <w:lsdException w:name="List Bullet" w:semiHidden="1" w:unhideWhenUsed="1"/>
+    <w:lsdException w:name="List Number" w:semiHidden="1" w:unhideWhenUsed="1"/>
+    <w:lsdException w:name="List 2" w:semiHidden="1" w:unhideWhenUsed="1"/>
+    <w:lsdException w:name="List 3" w:semiHidden="1" w:unhideWhenUsed="1"/>
+    <w:lsdException w:name="List 4" w:semiHidden="1" w:unhideWhenUsed="1"/>
+    <w:lsdException w:name="List 5" w:semiHidden="1" w:unhideWhenUsed="1"/>
+    <w:lsdException w:name="List Bullet 2" w:semiHidden="1" w:unhideWhenUsed="1"/>
+    <w:lsdException w:name="List Bullet 3" w:semiHidden="1" w:unhideWhenUsed="1"/>
+    <w:lsdException w:name="List Bullet 4" w:semiHidden="1" w:unhideWhenUsed="1"/>
+    <w:lsdException w:name="List Bullet 5" w:semiHidden="1" w:unhideWhenUsed="1"/>
+    <w:lsdException w:name="List Number 2" w:semiHidden="1" w:unhideWhenUsed="1"/>
+    <w:lsdException w:name="List Number 3" w:semiHidden="1" w:unhideWhenUsed="1"/>
+    <w:lsdException w:name="List Number 4" w:semiHidden="1" w:unhideWhenUsed="1"/>
+    <w:lsdException w:name="List Number 5" w:semiHidden="1" w:unhideWhenUsed="1"/>
+    <w:lsdException w:name="Title" w:uiPriority="10" w:qFormat="1"/>
+    <w:lsdException w:name="Closing" w:semiHidden="1" w:unhideWhenUsed="1"/>
+    <w:lsdException w:name="Signature" w:semiHidden="1" w:unhideWhenUsed="1"/>
+    <w:lsdException w:name="Default Paragraph Font" w:semiHidden="1" w:uiPriority="1" w:unhideWhenUsed="1"/>
+    <w:lsdException w:name="Body Text" w:semiHidden="1" w:unhideWhenUsed="1"/>
+    <w:lsdException w:name="Body Text Indent" w:semiHidden="1" w:unhideWhenUsed="1"/>
+    <w:lsdException w:name="List Continue" w:semiHidden="1" w:unhideWhenUsed="1"/>
+    <w:lsdException w:name="List Continue 2" w:semiHidden="1" w:unhideWhenUsed="1"/>
+    <w:lsdException w:name="List Continue 3" w:semiHidden="1" w:unhideWhenUsed="1"/>
+    <w:lsdException w:name="List Continue 4" w:semiHidden="1" w:unhideWhenUsed="1"/>
+    <w:lsdException w:name="List Continue 5" w:semiHidden="1" w:unhideWhenUsed="1"/>
+    <w:lsdException w:name="Message Header" w:semiHidden="1" w:unhideWhenUsed="1"/>
+    <w:lsdException w:name="Subtitle" w:uiPriority="11" w:qFormat="1"/>
+    <w:lsdException w:name="Salutation" w:semiHidden="1" w:unhideWhenUsed="1"/>
+    <w:lsdException w:name="Date" w:semiHidden="1" w:unhideWhenUsed="1"/>
+    <w:lsdException w:name="Body Text First Indent" w:semiHidden="1" w:unhideWhenUsed="1"/>
+    <w:lsdException w:name="Body Text First Indent 2" w:semiHidden="1" w:unhideWhenUsed="1"/>
+    <w:lsdException w:name="Note Heading" w:semiHidden="1" w:unhideWhenUsed="1"/>
+    <w:lsdException w:name="Body Text 2" w:semiHidden="1" w:unhideWhenUsed="1"/>
+    <w:lsdException w:name="Body Text 3" w:semiHidden="1" w:unhideWhenUsed="1"/>
+    <w:lsdException w:name="Body Text Indent 2" w:semiHidden="1" w:unhideWhenUsed="1"/>
+    <w:lsdException w:name="Body Text Indent 3" w:semiHidden="1" w:unhideWhenUsed="1"/>
+    <w:lsdException w:name="Block Text" w:semiHidden="1" w:unhideWhenUsed="1"/>
+    <w:lsdException w:name="Hyperlink" w:semiHidden="1" w:unhideWhenUsed="1"/>
+    <w:lsdException w:name="FollowedHyperlink" w:semiHidden="1" w:unhideWhenUsed="1"/>
+    <w:lsdException w:name="Strong" w:uiPriority="22" w:qFormat="1"/>
+    <w:lsdException w:name="Emphasis" w:uiPriority="20" w:qFormat="1"/>
+    <w:lsdException w:name="Document Map" w:semiHidden="1" w:unhideWhenUsed="1"/>
+    <w:lsdException w:name="Plain Text" w:semiHidden="1" w:unhideWhenUsed="1"/>
+    <w:lsdException w:name="E-mail Signature" w:semiHidden="1" w:unhideWhenUsed="1"/>
+    <w:lsdException w:name="HTML Top of Form" w:semiHidden="1" w:unhideWhenUsed="1"/>
+    <w:lsdException w:name="HTML Bottom of Form" w:semiHidden="1" w:unhideWhenUsed="1"/>
+    <w:lsdException w:name="Normal (Web)" w:semiHidden="1" w:unhideWhenUsed="1"/>
+    <w:lsdException w:name="HTML Acronym" w:semiHidden="1" w:unhideWhenUsed="1"/>
+    <w:lsdException w:name="HTML Address" w:semiHidden="1" w:unhideWhenUsed="1"/>
+    <w:lsdException w:name="HTML Cite" w:semiHidden="1" w:unhideWhenUsed="1"/>
+    <w:lsdException w:name="HTML Code" w:semiHidden="1" w:unhideWhenUsed="1"/>
+    <w:lsdException w:name="HTML Definition" w:semiHidden="1" w:unhideWhenUsed="1"/>
+    <w:lsdException w:name="HTML Keyboard" w:semiHidden="1" w:unhideWhenUsed="1"/>
+    <w:lsdException w:name="HTML Preformatted" w:semiHidden="1" w:unhideWhenUsed="1"/>
+    <w:lsdException w:name="HTML Sample" w:semiHidden="1" w:unhideWhenUsed="1"/>
+    <w:lsdException w:name="HTML Typewriter" w:semiHidden="1" w:unhideWhenUsed="1"/>
+    <w:lsdException w:name="HTML Variable" w:semiHidden="1" w:unhideWhenUsed="1"/>
+    <w:lsdException w:name="Normal Table" w:semiHidden="1" w:unhideWhenUsed="1"/>
+    <w:lsdException w:name="annotation subject" w:semiHidden="1" w:unhideWhenUsed="1"/>
+    <w:lsdException w:name="No List" w:semiHidden="1" w:unhideWhenUsed="1"/>
+    <w:lsdException w:name="Outline List 1" w:semiHidden="1" w:unhideWhenUsed="1"/>
+    <w:lsdException w:name="Outline List 2" w:semiHidden="1" w:unhideWhenUsed="1"/>
+    <w:lsdException w:name="Outline List 3" w:semiHidden="1" w:unhideWhenUsed="1"/>
+    <w:lsdException w:name="Table Simple 1" w:semiHidden="1" w:unhideWhenUsed="1"/>
+    <w:lsdException w:name="Table Simple 2" w:semiHidden="1" w:unhideWhenUsed="1"/>
+    <w:lsdException w:name="Table Simple 3" w:semiHidden="1" w:unhideWhenUsed="1"/>
+    <w:lsdException w:name="Table Classic 1" w:semiHidden="1" w:unhideWhenUsed="1"/>
+    <w:lsdException w:name="Table Classic 2" w:semiHidden="1" w:unhideWhenUsed="1"/>
+    <w:lsdException w:name="Table Classic 3" w:semiHidden="1" w:unhideWhenUsed="1"/>
+    <w:lsdException w:name="Table Classic 4" w:semiHidden="1" w:unhideWhenUsed="1"/>
+    <w:lsdException w:name="Table Colorful 1" w:semiHidden="1" w:unhideWhenUsed="1"/>
+    <w:lsdException w:name="Table Colorful 2" w:semiHidden="1" w:unhideWhenUsed="1"/>
+    <w:lsdException w:name="Table Colorful 3" w:semiHidden="1" w:unhideWhenUsed="1"/>
+    <w:lsdException w:name="Table Columns 1" w:semiHidden="1" w:unhideWhenUsed="1"/>
+    <w:lsdException w:name="Table Columns 2" w:semiHidden="1" w:unhideWhenUsed="1"/>
+    <w:lsdException w:name="Table Columns 3" w:semiHidden="1" w:unhideWhenUsed="1"/>
+    <w:lsdException w:name="Table Columns 4" w:semiHidden="1" w:unhideWhenUsed="1"/>
+    <w:lsdException w:name="Table Columns 5" w:semiHidden="1" w:unhideWhenUsed="1"/>
+    <w:lsdException w:name="Table Grid 1" w:semiHidden="1" w:unhideWhenUsed="1"/>
+    <w:lsdException w:name="Table Grid 2" w:semiHidden="1" w:unhideWhenUsed="1"/>
+    <w:lsdException w:name="Table Grid 3" w:semiHidden="1" w:unhideWhenUsed="1"/>
+    <w:lsdException w:name="Table Grid 4" w:semiHidden="1" w:unhideWhenUsed="1"/>
+    <w:lsdException w:name="Table Grid 5" w:semiHidden="1" w:unhideWhenUsed="1"/>
+    <w:lsdException w:name="Table Grid 6" w:semiHidden="1" w:unhideWhenUsed="1"/>
+    <w:lsdException w:name="Table Grid 7" w:semiHidden="1" w:unhideWhenUsed="1"/>
+    <w:lsdException w:name="Table Grid 8" w:semiHidden="1" w:unhideWhenUsed="1"/>
+    <w:lsdException w:name="Table List 1" w:semiHidden="1" w:unhideWhenUsed="1"/>
+    <w:lsdException w:name="Table List 2" w:semiHidden="1" w:unhideWhenUsed="1"/>
+    <w:lsdException w:name="Table List 3" w:semiHidden="1" w:unhideWhenUsed="1"/>
+    <w:lsdException w:name="Table List 4" w:semiHidden="1" w:unhideWhenUsed="1"/>
+    <w:lsdException w:name="Table List 5" w:semiHidden="1" w:unhideWhenUsed="1"/>
+    <w:lsdException w:name="Table List 6" w:semiHidden="1" w:unhideWhenUsed="1"/>
+    <w:lsdException w:name="Table List 7" w:semiHidden="1" w:unhideWhenUsed="1"/>
+    <w:lsdException w:name="Table List 8" w:semiHidden="1" w:unhideWhenUsed="1"/>
+    <w:lsdException w:name="Table 3D effects 1" w:semiHidden="1" w:unhideWhenUsed="1"/>
+    <w:lsdException w:name="Table 3D effects 2" w:semiHidden="1" w:unhideWhenUsed="1"/>
+    <w:lsdException w:name="Table 3D effects 3" w:semiHidden="1" w:unhideWhenUsed="1"/>
+    <w:lsdException w:name="Table Contemporary" w:semiHidden="1" w:unhideWhenUsed="1"/>
+    <w:lsdException w:name="Table Elegant" w:semiHidden="1" w:unhideWhenUsed="1"/>
+    <w:lsdException w:name="Table Professional" w:semiHidden="1" w:unhideWhenUsed="1"/>
+    <w:lsdException w:name="Table Subtle 1" w:semiHidden="1" w:unhideWhenUsed="1"/>
+    <w:lsdException w:name="Table Subtle 2" w:semiHidden="1" w:unhideWhenUsed="1"/>
+    <w:lsdException w:name="Table Web 1" w:semiHidden="1" w:unhideWhenUsed="1"/>
+    <w:lsdException w:name="Table Web 2" w:semiHidden="1" w:unhideWhenUsed="1"/>
+    <w:lsdException w:name="Table Web 3" w:semiHidden="1" w:unhideWhenUsed="1"/>
+    <w:lsdException w:name="Balloon Text" w:semiHidden="1" w:unhideWhenUsed="1"/>
+    <w:lsdException w:name="Table Grid" w:uiPriority="59"/>
+    <w:lsdException w:name="Table Theme" w:semiHidden="1" w:unhideWhenUsed="1"/>
+    <w:lsdException w:name="Note Level 1" w:semiHidden="1" w:unhideWhenUsed="1"/>
+    <w:lsdException w:name="Note Level 2" w:semiHidden="1" w:unhideWhenUsed="1"/>
+    <w:lsdException w:name="Note Level 3" w:semiHidden="1" w:unhideWhenUsed="1"/>
+    <w:lsdException w:name="Note Level 4" w:semiHidden="1" w:unhideWhenUsed="1"/>
+    <w:lsdException w:name="Note Level 5" w:semiHidden="1" w:unhideWhenUsed="1"/>
+    <w:lsdException w:name="Note Level 6" w:semiHidden="1" w:unhideWhenUsed="1"/>
+    <w:lsdException w:name="Note Level 7" w:semiHidden="1" w:unhideWhenUsed="1"/>
+    <w:lsdException w:name="Note Level 8" w:semiHidden="1" w:unhideWhenUsed="1"/>
+    <w:lsdException w:name="Note Level 9" w:semiHidden="1" w:unhideWhenUsed="1"/>
+    <w:lsdException w:name="Placeholder Text" w:semiHidden="1"/>
+    <w:lsdException w:name="No Spacing" w:uiPriority="1" w:qFormat="1"/>
+    <w:lsdException w:name="Light Shading" w:uiPriority="60"/>
+    <w:lsdException w:name="Light List" w:uiPriority="61"/>
+    <w:lsdException w:name="Light Grid" w:uiPriority="62"/>
+    <w:lsdException w:name="Medium Shading 1" w:uiPriority="63"/>
+    <w:lsdException w:name="Medium Shading 2" w:uiPriority="64"/>
+    <w:lsdException w:name="Medium List 1" w:uiPriority="65"/>
+    <w:lsdException w:name="Medium List 2" w:uiPriority="66"/>
+    <w:lsdException w:name="Medium Grid 1" w:uiPriority="67"/>
+    <w:lsdException w:name="Medium Grid 2" w:uiPriority="68"/>
+    <w:lsdException w:name="Medium Grid 3" w:uiPriority="69"/>
+    <w:lsdException w:name="Dark List" w:uiPriority="70"/>
+    <w:lsdException w:name="Colorful Shading" w:uiPriority="71"/>
+    <w:lsdException w:name="Colorful List" w:uiPriority="72"/>
+    <w:lsdException w:name="Colorful Grid" w:uiPriority="73"/>
+    <w:lsdException w:name="Light Shading Accent 1" w:uiPriority="60"/>
+    <w:lsdException w:name="Light List Accent 1" w:uiPriority="61"/>
+    <w:lsdException w:name="Light Grid Accent 1" w:uiPriority="62"/>
+    <w:lsdException w:name="Medium Shading 1 Accent 1" w:uiPriority="63"/>
+    <w:lsdException w:name="Medium Shading 2 Accent 1" w:uiPriority="64"/>
+    <w:lsdException w:name="Medium List 1 Accent 1" w:uiPriority="65"/>
+    <w:lsdException w:name="Revision" w:semiHidden="1"/>
+    <w:lsdException w:name="List Paragraph" w:uiPriority="34" w:qFormat="1"/>
+    <w:lsdException w:name="Quote" w:uiPriority="29" w:qFormat="1"/>
+    <w:lsdException w:name="Intense Quote" w:uiPriority="30" w:qFormat="1"/>
+    <w:lsdException w:name="Medium List 2 Accent 1" w:uiPriority="66"/>
+    <w:lsdException w:name="Medium Grid 1 Accent 1" w:uiPriority="67"/>
+    <w:lsdException w:name="Medium Grid 2 Accent 1" w:uiPriority="68"/>
+    <w:lsdException w:name="Medium Grid 3 Accent 1" w:uiPriority="69"/>
+    <w:lsdException w:name="Dark List Accent 1" w:uiPriority="70"/>
+    <w:lsdException w:name="Colorful Shading Accent 1" w:uiPriority="71"/>
+    <w:lsdException w:name="Colorful List Accent 1" w:uiPriority="72"/>
+    <w:lsdException w:name="Colorful Grid Accent 1" w:uiPriority="73"/>
+    <w:lsdException w:name="Light Shading Accent 2" w:uiPriority="60"/>
+    <w:lsdException w:name="Light List Accent 2" w:uiPriority="61"/>
+    <w:lsdException w:name="Light Grid Accent 2" w:uiPriority="62"/>
+    <w:lsdException w:name="Medium Shading 1 Accent 2" w:uiPriority="63"/>
+    <w:lsdException w:name="Medium Shading 2 Accent 2" w:uiPriority="64"/>
+    <w:lsdException w:name="Medium List 1 Accent 2" w:uiPriority="65"/>
+    <w:lsdException w:name="Medium List 2 Accent 2" w:uiPriority="66"/>
+    <w:lsdException w:name="Medium Grid 1 Accent 2" w:uiPriority="67"/>
+    <w:lsdException w:name="Medium Grid 2 Accent 2" w:uiPriority="68"/>
+    <w:lsdException w:name="Medium Grid 3 Accent 2" w:uiPriority="69"/>
+    <w:lsdException w:name="Dark List Accent 2" w:uiPriority="70"/>
+    <w:lsdException w:name="Colorful Shading Accent 2" w:uiPriority="71"/>
+    <w:lsdException w:name="Colorful List Accent 2" w:uiPriority="72"/>
+    <w:lsdException w:name="Colorful Grid Accent 2" w:uiPriority="73"/>
+    <w:lsdException w:name="Light Shading Accent 3" w:uiPriority="60"/>
+    <w:lsdException w:name="Light List Accent 3" w:uiPriority="61"/>
+    <w:lsdException w:name="Light Grid Accent 3" w:uiPriority="62"/>
+    <w:lsdException w:name="Medium Shading 1 Accent 3" w:uiPriority="63"/>
+    <w:lsdException w:name="Medium Shading 2 Accent 3" w:uiPriority="64"/>
+    <w:lsdException w:name="Medium List 1 Accent 3" w:uiPriority="65"/>
+    <w:lsdException w:name="Medium List 2 Accent 3" w:uiPriority="66"/>
+    <w:lsdException w:name="Medium Grid 1 Accent 3" w:uiPriority="67"/>
+    <w:lsdException w:name="Medium Grid 2 Accent 3" w:uiPriority="68"/>
+    <w:lsdException w:name="Medium Grid 3 Accent 3" w:uiPriority="69"/>
+    <w:lsdException w:name="Dark List Accent 3" w:uiPriority="70"/>
+    <w:lsdException w:name="Colorful Shading Accent 3" w:uiPriority="71"/>
+    <w:lsdException w:name="Colorful List Accent 3" w:uiPriority="72"/>
+    <w:lsdException w:name="Colorful Grid Accent 3" w:uiPriority="73"/>
+    <w:lsdException w:name="Light Shading Accent 4" w:uiPriority="60"/>
+    <w:lsdException w:name="Light List Accent 4" w:uiPriority="61"/>
+    <w:lsdException w:name="Light Grid Accent 4" w:uiPriority="62"/>
+    <w:lsdException w:name="Medium Shading 1 Accent 4" w:uiPriority="63"/>
+    <w:lsdException w:name="Medium Shading 2 Accent 4" w:uiPriority="64"/>
+    <w:lsdException w:name="Medium List 1 Accent 4" w:uiPriority="65"/>
+    <w:lsdException w:name="Medium List 2 Accent 4" w:uiPriority="66"/>
+    <w:lsdException w:name="Medium Grid 1 Accent 4" w:uiPriority="67"/>
+    <w:lsdException w:name="Medium Grid 2 Accent 4" w:uiPriority="68"/>
+    <w:lsdException w:name="Medium Grid 3 Accent 4" w:uiPriority="69"/>
+    <w:lsdException w:name="Dark List Accent 4" w:uiPriority="70"/>
+    <w:lsdException w:name="Colorful Shading Accent 4" w:uiPriority="71"/>
+    <w:lsdException w:name="Colorful List Accent 4" w:uiPriority="72"/>
+    <w:lsdException w:name="Colorful Grid Accent 4" w:uiPriority="73"/>
+    <w:lsdException w:name="Light Shading Accent 5" w:uiPriority="60"/>
+    <w:lsdException w:name="Light List Accent 5" w:uiPriority="61"/>
+    <w:lsdException w:name="Light Grid Accent 5" w:uiPriority="62"/>
+    <w:lsdException w:name="Medium Shading 1 Accent 5" w:uiPriority="63"/>
+    <w:lsdException w:name="Medium Shading 2 Accent 5" w:uiPriority="64"/>
+    <w:lsdException w:name="Medium List 1 Accent 5" w:uiPriority="65"/>
+    <w:lsdException w:name="Medium List 2 Accent 5" w:uiPriority="66"/>
+    <w:lsdException w:name="Medium Grid 1 Accent 5" w:uiPriority="67"/>
+    <w:lsdException w:name="Medium Grid 2 Accent 5" w:uiPriority="68"/>
+    <w:lsdException w:name="Medium Grid 3 Accent 5" w:uiPriority="69"/>
+    <w:lsdException w:name="Dark List Accent 5" w:uiPriority="70"/>
+    <w:lsdException w:name="Colorful Shading Accent 5" w:uiPriority="71"/>
+    <w:lsdException w:name="Colorful List Accent 5" w:uiPriority="72"/>
+    <w:lsdException w:name="Colorful Grid Accent 5" w:uiPriority="73"/>
+    <w:lsdException w:name="Light Shading Accent 6" w:uiPriority="60"/>
+    <w:lsdException w:name="Light List Accent 6" w:uiPriority="61"/>
+    <w:lsdException w:name="Light Grid Accent 6" w:uiPriority="62"/>
+    <w:lsdException w:name="Medium Shading 1 Accent 6" w:uiPriority="63"/>
+    <w:lsdException w:name="Medium Shading 2 Accent 6" w:uiPriority="64"/>
+    <w:lsdException w:name="Medium List 1 Accent 6" w:uiPriority="65"/>
+    <w:lsdException w:name="Medium List 2 Accent 6" w:uiPriority="66"/>
+    <w:lsdException w:name="Medium Grid 1 Accent 6" w:uiPriority="67"/>
+    <w:lsdException w:name="Medium Grid 2 Accent 6" w:uiPriority="68"/>
+    <w:lsdException w:name="Medium Grid 3 Accent 6" w:uiPriority="69"/>
+    <w:lsdException w:name="Dark List Accent 6" w:uiPriority="70"/>
+    <w:lsdException w:name="Colorful Shading Accent 6" w:uiPriority="71"/>
+    <w:lsdException w:name="Colorful List Accent 6" w:uiPriority="72"/>
+    <w:lsdException w:name="Colorful Grid Accent 6" w:uiPriority="73"/>
+    <w:lsdException w:name="Subtle Emphasis" w:uiPriority="19" w:qFormat="1"/>
+    <w:lsdException w:name="Intense Emphasis" w:uiPriority="21" w:qFormat="1"/>
+    <w:lsdException w:name="Subtle Reference" w:uiPriority="31" w:qFormat="1"/>
+    <w:lsdException w:name="Intense Reference" w:uiPriority="32" w:qFormat="1"/>
+    <w:lsdException w:name="Book Title" w:uiPriority="33" w:qFormat="1"/>
+    <w:lsdException w:name="Bibliography" w:semiHidden="1" w:uiPriority="37" w:unhideWhenUsed="1"/>
+    <w:lsdException w:name="TOC Heading" w:semiHidden="1" w:uiPriority="39" w:unhideWhenUsed="1" w:qFormat="1"/>
+    <w:lsdException w:name="Plain Table 1" w:uiPriority="41"/>
+    <w:lsdException w:name="Plain Table 2" w:uiPriority="42"/>
+    <w:lsdException w:name="Plain Table 3" w:uiPriority="43"/>
+    <w:lsdException w:name="Plain Table 4" w:uiPriority="44"/>
+    <w:lsdException w:name="Plain Table 5" w:uiPriority="45"/>
+    <w:lsdException w:name="Grid Table Light" w:uiPriority="40"/>
+    <w:lsdException w:name="Grid Table 1 Light" w:uiPriority="46"/>
+    <w:lsdException w:name="Grid Table 2" w:uiPriority="47"/>
+    <w:lsdException w:name="Grid Table 3" w:uiPriority="48"/>
+    <w:lsdException w:name="Grid Table 4" w:uiPriority="49"/>
+    <w:lsdException w:name="Grid Table 5 Dark" w:uiPriority="50"/>
+    <w:lsdException w:name="Grid Table 6 Colorful" w:uiPriority="51"/>
+    <w:lsdException w:name="Grid Table 7 Colorful" w:uiPriority="52"/>
+    <w:lsdException w:name="Grid Table 1 Light Accent 1" w:uiPriority="46"/>
+    <w:lsdException w:name="Grid Table 2 Accent 1" w:uiPriority="47"/>
+    <w:lsdException w:name="Grid Table 3 Accent 1" w:uiPriority="48"/>
+    <w:lsdException w:name="Grid Table 4 Accent 1" w:uiPriority="49"/>
+    <w:lsdException w:name="Grid Table 5 Dark Accent 1" w:uiPriority="50"/>
+    <w:lsdException w:name="Grid Table 6 Colorful Accent 1" w:uiPriority="51"/>
+    <w:lsdException w:name="Grid Table 7 Colorful Accent 1" w:uiPriority="52"/>
+    <w:lsdException w:name="Grid Table 1 Light Accent 2" w:uiPriority="46"/>
+    <w:lsdException w:name="Grid Table 2 Accent 2" w:uiPriority="47"/>
+    <w:lsdException w:name="Grid Table 3 Accent 2" w:uiPriority="48"/>
+    <w:lsdException w:name="Grid Table 4 Accent 2" w:uiPriority="49"/>
+    <w:lsdException w:name="Grid Table 5 Dark Accent 2" w:uiPriority="50"/>
+    <w:lsdException w:name="Grid Table 6 Colorful Accent 2" w:uiPriority="51"/>
+    <w:lsdException w:name="Grid Table 7 Colorful Accent 2" w:uiPriority="52"/>
+    <w:lsdException w:name="Grid Table 1 Light Accent 3" w:uiPriority="46"/>
+    <w:lsdException w:name="Grid Table 2 Accent 3" w:uiPriority="47"/>
+    <w:lsdException w:name="Grid Table 3 Accent 3" w:uiPriority="48"/>
+    <w:lsdException w:name="Grid Table 4 Accent 3" w:uiPriority="49"/>
+    <w:lsdException w:name="Grid Table 5 Dark Accent 3" w:uiPriority="50"/>
+    <w:lsdException w:name="Grid Table 6 Colorful Accent 3" w:uiPriority="51"/>
+    <w:lsdException w:name="Grid Table 7 Colorful Accent 3" w:uiPriority="52"/>
+    <w:lsdException w:name="Grid Table 1 Light Accent 4" w:uiPriority="46"/>
+    <w:lsdException w:name="Grid Table 2 Accent 4" w:uiPriority="47"/>
+    <w:lsdException w:name="Grid Table 3 Accent 4" w:uiPriority="48"/>
+    <w:lsdException w:name="Grid Table 4 Accent 4" w:uiPriority="49"/>
+    <w:lsdException w:name="Grid Table 5 Dark Accent 4" w:uiPriority="50"/>
+    <w:lsdException w:name="Grid Table 6 Colorful Accent 4" w:uiPriority="51"/>
+    <w:lsdException w:name="Grid Table 7 Colorful Accent 4" w:uiPriority="52"/>
+    <w:lsdException w:name="Grid Table 1 Light Accent 5" w:uiPriority="46"/>
+    <w:lsdException w:name="Grid Table 2 Accent 5" w:uiPriority="47"/>
+    <w:lsdException w:name="Grid Table 3 Accent 5" w:uiPriority="48"/>
+    <w:lsdException w:name="Grid Table 4 Accent 5" w:uiPriority="49"/>
+    <w:lsdException w:name="Grid Table 5 Dark Accent 5" w:uiPriority="50"/>
+    <w:lsdException w:name="Grid Table 6 Colorful Accent 5" w:uiPriority="51"/>
+    <w:lsdException w:name="Grid Table 7 Colorful Accent 5" w:uiPriority="52"/>
+    <w:lsdException w:name="Grid Table 1 Light Accent 6" w:uiPriority="46"/>
+    <w:lsdException w:name="Grid Table 2 Accent 6" w:uiPriority="47"/>
+    <w:lsdException w:name="Grid Table 3 Accent 6" w:uiPriority="48"/>
+    <w:lsdException w:name="Grid Table 4 Accent 6" w:uiPriority="49"/>
+    <w:lsdException w:name="Grid Table 5 Dark Accent 6" w:uiPriority="50"/>
+    <w:lsdException w:name="Grid Table 6 Colorful Accent 6" w:uiPriority="51"/>
+    <w:lsdException w:name="Grid Table 7 Colorful Accent 6" w:uiPriority="52"/>
+    <w:lsdException w:name="List Table 1 Light" w:uiPriority="46"/>
+    <w:lsdException w:name="List Table 2" w:uiPriority="47"/>
+    <w:lsdException w:name="List Table 3" w:uiPriority="48"/>
+    <w:lsdException w:name="List Table 4" w:uiPriority="49"/>
+    <w:lsdException w:name="List Table 5 Dark" w:uiPriority="50"/>
+    <w:lsdException w:name="List Table 6 Colorful" w:uiPriority="51"/>
+    <w:lsdException w:name="List Table 7 Colorful" w:uiPriority="52"/>
+    <w:lsdException w:name="List Table 1 Light Accent 1" w:uiPriority="46"/>
+    <w:lsdException w:name="List Table 2 Accent 1" w:uiPriority="47"/>
+    <w:lsdException w:name="List Table 3 Accent 1" w:uiPriority="48"/>
+    <w:lsdException w:name="List Table 4 Accent 1" w:uiPriority="49"/>
+    <w:lsdException w:name="List Table 5 Dark Accent 1" w:uiPriority="50"/>
+    <w:lsdException w:name="List Table 6 Colorful Accent 1" w:uiPriority="51"/>
+    <w:lsdException w:name="List Table 7 Colorful Accent 1" w:uiPriority="52"/>
+    <w:lsdException w:name="List Table 1 Light Accent 2" w:uiPriority="46"/>
+    <w:lsdException w:name="List Table 2 Accent 2" w:uiPriority="47"/>
+    <w:lsdException w:name="List Table 3 Accent 2" w:uiPriority="48"/>
+    <w:lsdException w:name="List Table 4 Accent 2" w:uiPriority="49"/>
+    <w:lsdException w:name="List Table 5 Dark Accent 2" w:uiPriority="50"/>
+    <w:lsdException w:name="List Table 6 Colorful Accent 2" w:uiPriority="51"/>
+    <w:lsdException w:name="List Table 7 Colorful Accent 2" w:uiPriority="52"/>
+    <w:lsdException w:name="List Table 1 Light Accent 3" w:uiPriority="46"/>
+    <w:lsdException w:name="List Table 2 Accent 3" w:uiPriority="47"/>
+    <w:lsdException w:name="List Table 3 Accent 3" w:uiPriority="48"/>
+    <w:lsdException w:name="List Table 4 Accent 3" w:uiPriority="49"/>
+    <w:lsdException w:name="List Table 5 Dark Accent 3" w:uiPriority="50"/>
+    <w:lsdException w:name="List Table 6 Colorful Accent 3" w:uiPriority="51"/>
+    <w:lsdException w:name="List Table 7 Colorful Accent 3" w:uiPriority="52"/>
+    <w:lsdException w:name="List Table 1 Light Accent 4" w:uiPriority="46"/>
+    <w:lsdException w:name="List Table 2 Accent 4" w:uiPriority="47"/>
+    <w:lsdException w:name="List Table 3 Accent 4" w:uiPriority="48"/>
+    <w:lsdException w:name="List Table 4 Accent 4" w:uiPriority="49"/>
+    <w:lsdException w:name="List Table 5 Dark Accent 4" w:uiPriority="50"/>
+    <w:lsdException w:name="List Table 6 Colorful Accent 4" w:uiPriority="51"/>
+    <w:lsdException w:name="List Table 7 Colorful Accent 4" w:uiPriority="52"/>
+    <w:lsdException w:name="List Table 1 Light Accent 5" w:uiPriority="46"/>
+    <w:lsdException w:name="List Table 2 Accent 5" w:uiPriority="47"/>
+    <w:lsdException w:name="List Table 3 Accent 5" w:uiPriority="48"/>
+    <w:lsdException w:name="List Table 4 Accent 5" w:uiPriority="49"/>
+    <w:lsdException w:name="List Table 5 Dark Accent 5" w:uiPriority="50"/>
+    <w:lsdException w:name="List Table 6 Colorful Accent 5" w:uiPriority="51"/>
+    <w:lsdException w:name="List Table 7 Colorful Accent 5" w:uiPriority="52"/>
+    <w:lsdException w:name="List Table 1 Light Accent 6" w:uiPriority="46"/>
+    <w:lsdException w:name="List Table 2 Accent 6" w:uiPriority="47"/>
+    <w:lsdException w:name="List Table 3 Accent 6" w:uiPriority="48"/>
+    <w:lsdException w:name="List Table 4 Accent 6" w:uiPriority="49"/>
+    <w:lsdException w:name="List Table 5 Dark Accent 6" w:uiPriority="50"/>
+    <w:lsdException w:name="List Table 6 Colorful Accent 6" w:uiPriority="51"/>
+    <w:lsdException w:name="List Table 7 Colorful Accent 6" w:uiPriority="52"/>
+    <w:lsdException w:name="Mention" w:semiHidden="1" w:unhideWhenUsed="1"/>
+    <w:lsdException w:name="Smart Hyperlink" w:semiHidden="1" w:unhideWhenUsed="1"/>
   </w:latentStyles>
   <w:style w:type="paragraph" w:default="1" w:styleId="Normal">
     <w:name w:val="Normal"/>

</xml_diff>